<commit_message>
Write sources, tasks, etc. to the project report
</commit_message>
<xml_diff>
--- a/report-oop-course.docx
+++ b/report-oop-course.docx
@@ -6,6 +6,7 @@
       <w:pPr>
         <w:pStyle w:val="Standard"/>
         <w:spacing w:line="360" w:lineRule="auto"/>
+        <w:ind w:firstLine="567"/>
         <w:jc w:val="center"/>
         <w:rPr>
           <w:rFonts w:ascii="Times New Roman" w:hAnsi="Times New Roman" w:cs="Times New Roman"/>
@@ -26,6 +27,7 @@
       <w:pPr>
         <w:pStyle w:val="Standard"/>
         <w:spacing w:line="360" w:lineRule="auto"/>
+        <w:ind w:firstLine="567"/>
         <w:jc w:val="center"/>
         <w:rPr>
           <w:rFonts w:ascii="Times New Roman" w:hAnsi="Times New Roman" w:cs="Times New Roman"/>
@@ -37,6 +39,7 @@
       <w:pPr>
         <w:pStyle w:val="Standard"/>
         <w:spacing w:line="360" w:lineRule="auto"/>
+        <w:ind w:firstLine="567"/>
         <w:jc w:val="center"/>
         <w:rPr>
           <w:rFonts w:ascii="Times New Roman" w:hAnsi="Times New Roman" w:cs="Times New Roman"/>
@@ -85,6 +88,7 @@
       <w:pPr>
         <w:pStyle w:val="Standard"/>
         <w:spacing w:line="360" w:lineRule="auto"/>
+        <w:ind w:firstLine="567"/>
         <w:jc w:val="center"/>
         <w:rPr>
           <w:rFonts w:ascii="Times New Roman" w:hAnsi="Times New Roman" w:cs="Times New Roman"/>
@@ -103,6 +107,7 @@
       <w:pPr>
         <w:pStyle w:val="Standard"/>
         <w:spacing w:line="360" w:lineRule="auto"/>
+        <w:ind w:firstLine="567"/>
         <w:jc w:val="center"/>
         <w:rPr>
           <w:rFonts w:ascii="Times New Roman" w:hAnsi="Times New Roman" w:cs="Times New Roman"/>
@@ -114,6 +119,7 @@
       <w:pPr>
         <w:pStyle w:val="Standard"/>
         <w:spacing w:line="360" w:lineRule="auto"/>
+        <w:ind w:firstLine="567"/>
         <w:jc w:val="center"/>
         <w:rPr>
           <w:rFonts w:ascii="Times New Roman" w:hAnsi="Times New Roman" w:cs="Times New Roman"/>
@@ -134,6 +140,7 @@
       <w:pPr>
         <w:pStyle w:val="Standard"/>
         <w:spacing w:line="360" w:lineRule="auto"/>
+        <w:ind w:firstLine="567"/>
         <w:jc w:val="center"/>
         <w:rPr>
           <w:rFonts w:ascii="Times New Roman" w:hAnsi="Times New Roman" w:cs="Times New Roman"/>
@@ -145,6 +152,7 @@
       <w:pPr>
         <w:pStyle w:val="Standard"/>
         <w:spacing w:line="360" w:lineRule="auto"/>
+        <w:ind w:firstLine="567"/>
         <w:jc w:val="center"/>
         <w:rPr>
           <w:rFonts w:ascii="Times New Roman" w:hAnsi="Times New Roman" w:cs="Times New Roman"/>
@@ -156,6 +164,7 @@
       <w:pPr>
         <w:pStyle w:val="Standard"/>
         <w:spacing w:line="360" w:lineRule="auto"/>
+        <w:ind w:firstLine="567"/>
         <w:rPr>
           <w:rFonts w:ascii="Times New Roman" w:hAnsi="Times New Roman" w:cs="Times New Roman"/>
           <w:szCs w:val="28"/>
@@ -166,6 +175,7 @@
       <w:pPr>
         <w:pStyle w:val="Standard"/>
         <w:spacing w:line="360" w:lineRule="auto"/>
+        <w:ind w:firstLine="567"/>
         <w:jc w:val="center"/>
         <w:rPr>
           <w:rFonts w:ascii="Times New Roman" w:hAnsi="Times New Roman" w:cs="Times New Roman"/>
@@ -190,6 +200,7 @@
       <w:pPr>
         <w:pStyle w:val="Standard"/>
         <w:spacing w:line="360" w:lineRule="auto"/>
+        <w:ind w:firstLine="567"/>
         <w:jc w:val="center"/>
         <w:rPr>
           <w:rFonts w:ascii="Times New Roman" w:hAnsi="Times New Roman" w:cs="Times New Roman"/>
@@ -238,6 +249,7 @@
       <w:pPr>
         <w:pStyle w:val="Standard"/>
         <w:spacing w:line="360" w:lineRule="auto"/>
+        <w:ind w:firstLine="567"/>
         <w:jc w:val="center"/>
         <w:rPr>
           <w:rFonts w:ascii="Times New Roman" w:hAnsi="Times New Roman" w:cs="Times New Roman"/>
@@ -257,6 +269,7 @@
       <w:pPr>
         <w:pStyle w:val="Standard"/>
         <w:spacing w:line="360" w:lineRule="auto"/>
+        <w:ind w:firstLine="567"/>
         <w:jc w:val="center"/>
         <w:rPr>
           <w:rFonts w:ascii="Times New Roman" w:hAnsi="Times New Roman" w:cs="Times New Roman"/>
@@ -268,6 +281,7 @@
       <w:pPr>
         <w:pStyle w:val="Standard"/>
         <w:spacing w:line="360" w:lineRule="auto"/>
+        <w:ind w:firstLine="567"/>
         <w:rPr>
           <w:rFonts w:ascii="Times New Roman" w:hAnsi="Times New Roman" w:cs="Times New Roman"/>
           <w:szCs w:val="28"/>
@@ -278,6 +292,7 @@
       <w:pPr>
         <w:pStyle w:val="Standard"/>
         <w:spacing w:line="360" w:lineRule="auto"/>
+        <w:ind w:firstLine="567"/>
         <w:jc w:val="center"/>
         <w:rPr>
           <w:rFonts w:ascii="Times New Roman" w:hAnsi="Times New Roman" w:cs="Times New Roman"/>
@@ -289,6 +304,7 @@
       <w:pPr>
         <w:pStyle w:val="Standard"/>
         <w:spacing w:line="360" w:lineRule="auto"/>
+        <w:ind w:firstLine="567"/>
         <w:jc w:val="center"/>
         <w:rPr>
           <w:rFonts w:ascii="Times New Roman" w:hAnsi="Times New Roman" w:cs="Times New Roman"/>
@@ -300,6 +316,7 @@
       <w:pPr>
         <w:pStyle w:val="Standard"/>
         <w:spacing w:line="360" w:lineRule="auto"/>
+        <w:ind w:firstLine="567"/>
         <w:jc w:val="right"/>
         <w:rPr>
           <w:rFonts w:ascii="Times New Roman" w:hAnsi="Times New Roman" w:cs="Times New Roman"/>
@@ -320,6 +337,7 @@
       <w:pPr>
         <w:pStyle w:val="Standard"/>
         <w:spacing w:line="360" w:lineRule="auto"/>
+        <w:ind w:firstLine="567"/>
         <w:jc w:val="right"/>
         <w:rPr>
           <w:rFonts w:ascii="Times New Roman" w:hAnsi="Times New Roman" w:cs="Times New Roman"/>
@@ -340,6 +358,7 @@
       <w:pPr>
         <w:pStyle w:val="Standard"/>
         <w:spacing w:line="360" w:lineRule="auto"/>
+        <w:ind w:firstLine="567"/>
         <w:jc w:val="right"/>
         <w:rPr>
           <w:rFonts w:ascii="Times New Roman" w:hAnsi="Times New Roman" w:cs="Times New Roman"/>
@@ -352,7 +371,7 @@
       <w:pPr>
         <w:pStyle w:val="Standard"/>
         <w:spacing w:line="360" w:lineRule="auto"/>
-        <w:ind w:right="140"/>
+        <w:ind w:right="140" w:firstLine="567"/>
         <w:jc w:val="right"/>
         <w:rPr>
           <w:rFonts w:ascii="Times New Roman" w:hAnsi="Times New Roman" w:cs="Times New Roman"/>
@@ -366,14 +385,24 @@
           <w:szCs w:val="28"/>
           <w:lang w:val="ru-RU"/>
         </w:rPr>
-        <w:t xml:space="preserve"> Проверил: доцент кафедры ПМиК</w:t>
-      </w:r>
+        <w:t xml:space="preserve"> Проверил: доцент кафедры </w:t>
+      </w:r>
+      <w:proofErr w:type="spellStart"/>
+      <w:r>
+        <w:rPr>
+          <w:rFonts w:ascii="Times New Roman" w:hAnsi="Times New Roman" w:cs="Times New Roman"/>
+          <w:szCs w:val="28"/>
+          <w:lang w:val="ru-RU"/>
+        </w:rPr>
+        <w:t>ПМиК</w:t>
+      </w:r>
+      <w:proofErr w:type="spellEnd"/>
     </w:p>
     <w:p>
       <w:pPr>
         <w:pStyle w:val="Standard"/>
         <w:spacing w:line="360" w:lineRule="auto"/>
-        <w:ind w:right="140"/>
+        <w:ind w:right="140" w:firstLine="567"/>
         <w:jc w:val="right"/>
         <w:rPr>
           <w:rFonts w:ascii="Times New Roman" w:hAnsi="Times New Roman" w:cs="Times New Roman"/>
@@ -381,19 +410,30 @@
           <w:lang w:val="ru-RU"/>
         </w:rPr>
       </w:pPr>
-      <w:r>
-        <w:rPr>
-          <w:rFonts w:ascii="Times New Roman" w:hAnsi="Times New Roman" w:cs="Times New Roman"/>
-          <w:szCs w:val="28"/>
-          <w:lang w:val="ru-RU"/>
-        </w:rPr>
-        <w:t>Ситняковская Е.И.</w:t>
+      <w:proofErr w:type="spellStart"/>
+      <w:r>
+        <w:rPr>
+          <w:rFonts w:ascii="Times New Roman" w:hAnsi="Times New Roman" w:cs="Times New Roman"/>
+          <w:szCs w:val="28"/>
+          <w:lang w:val="ru-RU"/>
+        </w:rPr>
+        <w:t>Ситняковская</w:t>
+      </w:r>
+      <w:proofErr w:type="spellEnd"/>
+      <w:r>
+        <w:rPr>
+          <w:rFonts w:ascii="Times New Roman" w:hAnsi="Times New Roman" w:cs="Times New Roman"/>
+          <w:szCs w:val="28"/>
+          <w:lang w:val="ru-RU"/>
+        </w:rPr>
+        <w:t xml:space="preserve"> Е.И.</w:t>
       </w:r>
     </w:p>
     <w:p>
       <w:pPr>
         <w:pStyle w:val="Standard"/>
         <w:spacing w:line="360" w:lineRule="auto"/>
+        <w:ind w:firstLine="567"/>
         <w:jc w:val="center"/>
         <w:rPr>
           <w:rFonts w:ascii="Times New Roman" w:hAnsi="Times New Roman" w:cs="Times New Roman"/>
@@ -405,6 +445,7 @@
       <w:pPr>
         <w:pStyle w:val="Standard"/>
         <w:spacing w:line="360" w:lineRule="auto"/>
+        <w:ind w:firstLine="567"/>
         <w:rPr>
           <w:rFonts w:ascii="Times New Roman" w:hAnsi="Times New Roman" w:cs="Times New Roman"/>
           <w:szCs w:val="28"/>
@@ -415,6 +456,7 @@
       <w:pPr>
         <w:pStyle w:val="Standard"/>
         <w:spacing w:line="360" w:lineRule="auto"/>
+        <w:ind w:firstLine="567"/>
         <w:jc w:val="center"/>
         <w:rPr>
           <w:rFonts w:ascii="Times New Roman" w:hAnsi="Times New Roman" w:cs="Times New Roman"/>
@@ -426,16 +468,18 @@
       <w:pPr>
         <w:pStyle w:val="Standard"/>
         <w:spacing w:line="360" w:lineRule="auto"/>
-        <w:jc w:val="center"/>
-        <w:rPr>
-          <w:rFonts w:ascii="Times New Roman" w:hAnsi="Times New Roman" w:cs="Times New Roman"/>
-          <w:szCs w:val="28"/>
-        </w:rPr>
-      </w:pPr>
-    </w:p>
-    <w:p>
-      <w:pPr>
-        <w:spacing w:line="360" w:lineRule="auto"/>
+        <w:ind w:firstLine="567"/>
+        <w:jc w:val="center"/>
+        <w:rPr>
+          <w:rFonts w:ascii="Times New Roman" w:hAnsi="Times New Roman" w:cs="Times New Roman"/>
+          <w:szCs w:val="28"/>
+        </w:rPr>
+      </w:pPr>
+    </w:p>
+    <w:p>
+      <w:pPr>
+        <w:spacing w:line="360" w:lineRule="auto"/>
+        <w:ind w:firstLine="567"/>
         <w:jc w:val="center"/>
         <w:rPr>
           <w:rFonts w:ascii="Times New Roman" w:hAnsi="Times New Roman" w:cs="Times New Roman"/>
@@ -455,6 +499,7 @@
     <w:p>
       <w:pPr>
         <w:spacing w:line="360" w:lineRule="auto"/>
+        <w:ind w:firstLine="567"/>
         <w:jc w:val="center"/>
         <w:rPr>
           <w:rFonts w:ascii="Times New Roman" w:hAnsi="Times New Roman" w:cs="Times New Roman"/>
@@ -477,18 +522,6 @@
         <w:lastRenderedPageBreak/>
         <w:t>Содержание</w:t>
       </w:r>
-    </w:p>
-    <w:p>
-      <w:pPr>
-        <w:spacing w:line="360" w:lineRule="auto"/>
-        <w:jc w:val="center"/>
-        <w:rPr>
-          <w:rFonts w:ascii="Times New Roman" w:hAnsi="Times New Roman" w:cs="Times New Roman"/>
-          <w:sz w:val="28"/>
-          <w:szCs w:val="28"/>
-          <w:lang w:val="ru-RU"/>
-        </w:rPr>
-      </w:pPr>
     </w:p>
     <w:p>
       <w:pPr>
@@ -498,6 +531,7 @@
           <w:numId w:val="1"/>
         </w:numPr>
         <w:spacing w:line="360" w:lineRule="auto"/>
+        <w:ind w:left="0" w:firstLine="567"/>
         <w:rPr>
           <w:rFonts w:ascii="Times New Roman" w:hAnsi="Times New Roman" w:cs="Times New Roman"/>
           <w:sz w:val="28"/>
@@ -523,6 +557,7 @@
           <w:numId w:val="1"/>
         </w:numPr>
         <w:spacing w:line="360" w:lineRule="auto"/>
+        <w:ind w:left="0" w:firstLine="567"/>
         <w:rPr>
           <w:rFonts w:ascii="Times New Roman" w:hAnsi="Times New Roman" w:cs="Times New Roman"/>
           <w:sz w:val="28"/>
@@ -548,6 +583,7 @@
           <w:numId w:val="1"/>
         </w:numPr>
         <w:spacing w:line="360" w:lineRule="auto"/>
+        <w:ind w:left="0" w:firstLine="567"/>
         <w:rPr>
           <w:rFonts w:ascii="Times New Roman" w:hAnsi="Times New Roman" w:cs="Times New Roman"/>
           <w:sz w:val="28"/>
@@ -573,6 +609,7 @@
           <w:numId w:val="1"/>
         </w:numPr>
         <w:spacing w:line="360" w:lineRule="auto"/>
+        <w:ind w:left="0" w:firstLine="567"/>
         <w:rPr>
           <w:rFonts w:ascii="Times New Roman" w:hAnsi="Times New Roman" w:cs="Times New Roman"/>
           <w:sz w:val="28"/>
@@ -598,6 +635,7 @@
           <w:numId w:val="1"/>
         </w:numPr>
         <w:spacing w:line="360" w:lineRule="auto"/>
+        <w:ind w:left="0" w:firstLine="567"/>
         <w:rPr>
           <w:rFonts w:ascii="Times New Roman" w:hAnsi="Times New Roman" w:cs="Times New Roman"/>
           <w:sz w:val="28"/>
@@ -623,6 +661,7 @@
           <w:numId w:val="1"/>
         </w:numPr>
         <w:spacing w:line="360" w:lineRule="auto"/>
+        <w:ind w:left="0" w:firstLine="567"/>
         <w:rPr>
           <w:rFonts w:ascii="Times New Roman" w:hAnsi="Times New Roman" w:cs="Times New Roman"/>
           <w:sz w:val="28"/>
@@ -648,6 +687,7 @@
           <w:numId w:val="1"/>
         </w:numPr>
         <w:spacing w:line="360" w:lineRule="auto"/>
+        <w:ind w:left="0" w:firstLine="567"/>
         <w:rPr>
           <w:rFonts w:ascii="Times New Roman" w:hAnsi="Times New Roman" w:cs="Times New Roman"/>
           <w:sz w:val="28"/>
@@ -673,6 +713,7 @@
           <w:numId w:val="1"/>
         </w:numPr>
         <w:spacing w:line="360" w:lineRule="auto"/>
+        <w:ind w:left="0" w:firstLine="567"/>
         <w:rPr>
           <w:rFonts w:ascii="Times New Roman" w:hAnsi="Times New Roman" w:cs="Times New Roman"/>
           <w:sz w:val="28"/>
@@ -694,234 +735,267 @@
       <w:pPr>
         <w:pStyle w:val="ListParagraph"/>
         <w:spacing w:line="360" w:lineRule="auto"/>
-        <w:rPr>
-          <w:rFonts w:ascii="Times New Roman" w:hAnsi="Times New Roman" w:cs="Times New Roman"/>
-          <w:sz w:val="28"/>
-          <w:szCs w:val="28"/>
-          <w:lang w:val="en-US"/>
-        </w:rPr>
-      </w:pPr>
-    </w:p>
-    <w:p>
-      <w:pPr>
-        <w:pStyle w:val="ListParagraph"/>
-        <w:spacing w:line="360" w:lineRule="auto"/>
-        <w:rPr>
-          <w:rFonts w:ascii="Times New Roman" w:hAnsi="Times New Roman" w:cs="Times New Roman"/>
-          <w:sz w:val="28"/>
-          <w:szCs w:val="28"/>
-          <w:lang w:val="en-US"/>
-        </w:rPr>
-      </w:pPr>
-    </w:p>
-    <w:p>
-      <w:pPr>
-        <w:pStyle w:val="ListParagraph"/>
-        <w:spacing w:line="360" w:lineRule="auto"/>
-        <w:rPr>
-          <w:rFonts w:ascii="Times New Roman" w:hAnsi="Times New Roman" w:cs="Times New Roman"/>
-          <w:sz w:val="28"/>
-          <w:szCs w:val="28"/>
-          <w:lang w:val="en-US"/>
-        </w:rPr>
-      </w:pPr>
-    </w:p>
-    <w:p>
-      <w:pPr>
-        <w:pStyle w:val="ListParagraph"/>
-        <w:spacing w:line="360" w:lineRule="auto"/>
-        <w:rPr>
-          <w:rFonts w:ascii="Times New Roman" w:hAnsi="Times New Roman" w:cs="Times New Roman"/>
-          <w:sz w:val="28"/>
-          <w:szCs w:val="28"/>
-          <w:lang w:val="en-US"/>
-        </w:rPr>
-      </w:pPr>
-    </w:p>
-    <w:p>
-      <w:pPr>
-        <w:pStyle w:val="ListParagraph"/>
-        <w:spacing w:line="360" w:lineRule="auto"/>
-        <w:rPr>
-          <w:rFonts w:ascii="Times New Roman" w:hAnsi="Times New Roman" w:cs="Times New Roman"/>
-          <w:sz w:val="28"/>
-          <w:szCs w:val="28"/>
-          <w:lang w:val="en-US"/>
-        </w:rPr>
-      </w:pPr>
-    </w:p>
-    <w:p>
-      <w:pPr>
-        <w:pStyle w:val="ListParagraph"/>
-        <w:spacing w:line="360" w:lineRule="auto"/>
-        <w:rPr>
-          <w:rFonts w:ascii="Times New Roman" w:hAnsi="Times New Roman" w:cs="Times New Roman"/>
-          <w:sz w:val="28"/>
-          <w:szCs w:val="28"/>
-          <w:lang w:val="en-US"/>
-        </w:rPr>
-      </w:pPr>
-    </w:p>
-    <w:p>
-      <w:pPr>
-        <w:pStyle w:val="ListParagraph"/>
-        <w:spacing w:line="360" w:lineRule="auto"/>
-        <w:rPr>
-          <w:rFonts w:ascii="Times New Roman" w:hAnsi="Times New Roman" w:cs="Times New Roman"/>
-          <w:sz w:val="28"/>
-          <w:szCs w:val="28"/>
-          <w:lang w:val="en-US"/>
-        </w:rPr>
-      </w:pPr>
-    </w:p>
-    <w:p>
-      <w:pPr>
-        <w:pStyle w:val="ListParagraph"/>
-        <w:spacing w:line="360" w:lineRule="auto"/>
-        <w:rPr>
-          <w:rFonts w:ascii="Times New Roman" w:hAnsi="Times New Roman" w:cs="Times New Roman"/>
-          <w:sz w:val="28"/>
-          <w:szCs w:val="28"/>
-          <w:lang w:val="en-US"/>
-        </w:rPr>
-      </w:pPr>
-    </w:p>
-    <w:p>
-      <w:pPr>
-        <w:pStyle w:val="ListParagraph"/>
-        <w:spacing w:line="360" w:lineRule="auto"/>
-        <w:rPr>
-          <w:rFonts w:ascii="Times New Roman" w:hAnsi="Times New Roman" w:cs="Times New Roman"/>
-          <w:sz w:val="28"/>
-          <w:szCs w:val="28"/>
-          <w:lang w:val="en-US"/>
-        </w:rPr>
-      </w:pPr>
-    </w:p>
-    <w:p>
-      <w:pPr>
-        <w:pStyle w:val="ListParagraph"/>
-        <w:spacing w:line="360" w:lineRule="auto"/>
-        <w:rPr>
-          <w:rFonts w:ascii="Times New Roman" w:hAnsi="Times New Roman" w:cs="Times New Roman"/>
-          <w:sz w:val="28"/>
-          <w:szCs w:val="28"/>
-          <w:lang w:val="en-US"/>
-        </w:rPr>
-      </w:pPr>
-    </w:p>
-    <w:p>
-      <w:pPr>
-        <w:pStyle w:val="ListParagraph"/>
-        <w:spacing w:line="360" w:lineRule="auto"/>
-        <w:rPr>
-          <w:rFonts w:ascii="Times New Roman" w:hAnsi="Times New Roman" w:cs="Times New Roman"/>
-          <w:sz w:val="28"/>
-          <w:szCs w:val="28"/>
-          <w:lang w:val="en-US"/>
-        </w:rPr>
-      </w:pPr>
-    </w:p>
-    <w:p>
-      <w:pPr>
-        <w:pStyle w:val="ListParagraph"/>
-        <w:spacing w:line="360" w:lineRule="auto"/>
-        <w:rPr>
-          <w:rFonts w:ascii="Times New Roman" w:hAnsi="Times New Roman" w:cs="Times New Roman"/>
-          <w:sz w:val="28"/>
-          <w:szCs w:val="28"/>
-          <w:lang w:val="en-US"/>
-        </w:rPr>
-      </w:pPr>
-    </w:p>
-    <w:p>
-      <w:pPr>
-        <w:pStyle w:val="ListParagraph"/>
-        <w:spacing w:line="360" w:lineRule="auto"/>
-        <w:rPr>
-          <w:rFonts w:ascii="Times New Roman" w:hAnsi="Times New Roman" w:cs="Times New Roman"/>
-          <w:sz w:val="28"/>
-          <w:szCs w:val="28"/>
-          <w:lang w:val="en-US"/>
-        </w:rPr>
-      </w:pPr>
-    </w:p>
-    <w:p>
-      <w:pPr>
-        <w:pStyle w:val="ListParagraph"/>
-        <w:spacing w:line="360" w:lineRule="auto"/>
-        <w:rPr>
-          <w:rFonts w:ascii="Times New Roman" w:hAnsi="Times New Roman" w:cs="Times New Roman"/>
-          <w:sz w:val="28"/>
-          <w:szCs w:val="28"/>
-          <w:lang w:val="en-US"/>
-        </w:rPr>
-      </w:pPr>
-    </w:p>
-    <w:p>
-      <w:pPr>
-        <w:pStyle w:val="ListParagraph"/>
-        <w:spacing w:line="360" w:lineRule="auto"/>
-        <w:rPr>
-          <w:rFonts w:ascii="Times New Roman" w:hAnsi="Times New Roman" w:cs="Times New Roman"/>
-          <w:sz w:val="28"/>
-          <w:szCs w:val="28"/>
-          <w:lang w:val="en-US"/>
-        </w:rPr>
-      </w:pPr>
-    </w:p>
-    <w:p>
-      <w:pPr>
-        <w:pStyle w:val="ListParagraph"/>
-        <w:spacing w:line="360" w:lineRule="auto"/>
-        <w:rPr>
-          <w:rFonts w:ascii="Times New Roman" w:hAnsi="Times New Roman" w:cs="Times New Roman"/>
-          <w:sz w:val="28"/>
-          <w:szCs w:val="28"/>
-          <w:lang w:val="en-US"/>
-        </w:rPr>
-      </w:pPr>
-    </w:p>
-    <w:p>
-      <w:pPr>
-        <w:pStyle w:val="ListParagraph"/>
-        <w:spacing w:line="360" w:lineRule="auto"/>
-        <w:rPr>
-          <w:rFonts w:ascii="Times New Roman" w:hAnsi="Times New Roman" w:cs="Times New Roman"/>
-          <w:sz w:val="28"/>
-          <w:szCs w:val="28"/>
-          <w:lang w:val="en-US"/>
-        </w:rPr>
-      </w:pPr>
-    </w:p>
-    <w:p>
-      <w:pPr>
-        <w:pStyle w:val="ListParagraph"/>
-        <w:spacing w:line="360" w:lineRule="auto"/>
-        <w:rPr>
-          <w:rFonts w:ascii="Times New Roman" w:hAnsi="Times New Roman" w:cs="Times New Roman"/>
-          <w:sz w:val="28"/>
-          <w:szCs w:val="28"/>
-          <w:lang w:val="en-US"/>
-        </w:rPr>
-      </w:pPr>
-    </w:p>
-    <w:p>
-      <w:pPr>
-        <w:pStyle w:val="ListParagraph"/>
-        <w:spacing w:line="360" w:lineRule="auto"/>
-        <w:rPr>
-          <w:rFonts w:ascii="Times New Roman" w:hAnsi="Times New Roman" w:cs="Times New Roman"/>
-          <w:sz w:val="28"/>
-          <w:szCs w:val="28"/>
-          <w:lang w:val="en-US"/>
-        </w:rPr>
-      </w:pPr>
-    </w:p>
-    <w:p>
-      <w:pPr>
-        <w:pStyle w:val="ListParagraph"/>
-        <w:spacing w:line="360" w:lineRule="auto"/>
+        <w:ind w:left="0" w:firstLine="567"/>
+        <w:rPr>
+          <w:rFonts w:ascii="Times New Roman" w:hAnsi="Times New Roman" w:cs="Times New Roman"/>
+          <w:sz w:val="28"/>
+          <w:szCs w:val="28"/>
+          <w:lang w:val="en-US"/>
+        </w:rPr>
+      </w:pPr>
+    </w:p>
+    <w:p>
+      <w:pPr>
+        <w:pStyle w:val="ListParagraph"/>
+        <w:spacing w:line="360" w:lineRule="auto"/>
+        <w:ind w:left="0" w:firstLine="567"/>
+        <w:rPr>
+          <w:rFonts w:ascii="Times New Roman" w:hAnsi="Times New Roman" w:cs="Times New Roman"/>
+          <w:sz w:val="28"/>
+          <w:szCs w:val="28"/>
+          <w:lang w:val="en-US"/>
+        </w:rPr>
+      </w:pPr>
+    </w:p>
+    <w:p>
+      <w:pPr>
+        <w:pStyle w:val="ListParagraph"/>
+        <w:spacing w:line="360" w:lineRule="auto"/>
+        <w:ind w:left="0" w:firstLine="567"/>
+        <w:rPr>
+          <w:rFonts w:ascii="Times New Roman" w:hAnsi="Times New Roman" w:cs="Times New Roman"/>
+          <w:sz w:val="28"/>
+          <w:szCs w:val="28"/>
+          <w:lang w:val="en-US"/>
+        </w:rPr>
+      </w:pPr>
+    </w:p>
+    <w:p>
+      <w:pPr>
+        <w:pStyle w:val="ListParagraph"/>
+        <w:spacing w:line="360" w:lineRule="auto"/>
+        <w:ind w:left="0" w:firstLine="567"/>
+        <w:rPr>
+          <w:rFonts w:ascii="Times New Roman" w:hAnsi="Times New Roman" w:cs="Times New Roman"/>
+          <w:sz w:val="28"/>
+          <w:szCs w:val="28"/>
+          <w:lang w:val="en-US"/>
+        </w:rPr>
+      </w:pPr>
+    </w:p>
+    <w:p>
+      <w:pPr>
+        <w:pStyle w:val="ListParagraph"/>
+        <w:spacing w:line="360" w:lineRule="auto"/>
+        <w:ind w:left="0" w:firstLine="567"/>
+        <w:rPr>
+          <w:rFonts w:ascii="Times New Roman" w:hAnsi="Times New Roman" w:cs="Times New Roman"/>
+          <w:sz w:val="28"/>
+          <w:szCs w:val="28"/>
+          <w:lang w:val="en-US"/>
+        </w:rPr>
+      </w:pPr>
+    </w:p>
+    <w:p>
+      <w:pPr>
+        <w:pStyle w:val="ListParagraph"/>
+        <w:spacing w:line="360" w:lineRule="auto"/>
+        <w:ind w:left="0" w:firstLine="567"/>
+        <w:rPr>
+          <w:rFonts w:ascii="Times New Roman" w:hAnsi="Times New Roman" w:cs="Times New Roman"/>
+          <w:sz w:val="28"/>
+          <w:szCs w:val="28"/>
+          <w:lang w:val="en-US"/>
+        </w:rPr>
+      </w:pPr>
+    </w:p>
+    <w:p>
+      <w:pPr>
+        <w:pStyle w:val="ListParagraph"/>
+        <w:spacing w:line="360" w:lineRule="auto"/>
+        <w:ind w:left="0" w:firstLine="567"/>
+        <w:rPr>
+          <w:rFonts w:ascii="Times New Roman" w:hAnsi="Times New Roman" w:cs="Times New Roman"/>
+          <w:sz w:val="28"/>
+          <w:szCs w:val="28"/>
+          <w:lang w:val="en-US"/>
+        </w:rPr>
+      </w:pPr>
+    </w:p>
+    <w:p>
+      <w:pPr>
+        <w:pStyle w:val="ListParagraph"/>
+        <w:spacing w:line="360" w:lineRule="auto"/>
+        <w:ind w:left="0" w:firstLine="567"/>
+        <w:rPr>
+          <w:rFonts w:ascii="Times New Roman" w:hAnsi="Times New Roman" w:cs="Times New Roman"/>
+          <w:sz w:val="28"/>
+          <w:szCs w:val="28"/>
+          <w:lang w:val="en-US"/>
+        </w:rPr>
+      </w:pPr>
+    </w:p>
+    <w:p>
+      <w:pPr>
+        <w:pStyle w:val="ListParagraph"/>
+        <w:spacing w:line="360" w:lineRule="auto"/>
+        <w:ind w:left="0" w:firstLine="567"/>
+        <w:rPr>
+          <w:rFonts w:ascii="Times New Roman" w:hAnsi="Times New Roman" w:cs="Times New Roman"/>
+          <w:sz w:val="28"/>
+          <w:szCs w:val="28"/>
+          <w:lang w:val="en-US"/>
+        </w:rPr>
+      </w:pPr>
+    </w:p>
+    <w:p>
+      <w:pPr>
+        <w:pStyle w:val="ListParagraph"/>
+        <w:spacing w:line="360" w:lineRule="auto"/>
+        <w:ind w:left="0" w:firstLine="567"/>
+        <w:rPr>
+          <w:rFonts w:ascii="Times New Roman" w:hAnsi="Times New Roman" w:cs="Times New Roman"/>
+          <w:sz w:val="28"/>
+          <w:szCs w:val="28"/>
+          <w:lang w:val="en-US"/>
+        </w:rPr>
+      </w:pPr>
+    </w:p>
+    <w:p>
+      <w:pPr>
+        <w:pStyle w:val="ListParagraph"/>
+        <w:spacing w:line="360" w:lineRule="auto"/>
+        <w:ind w:left="0" w:firstLine="567"/>
+        <w:rPr>
+          <w:rFonts w:ascii="Times New Roman" w:hAnsi="Times New Roman" w:cs="Times New Roman"/>
+          <w:sz w:val="28"/>
+          <w:szCs w:val="28"/>
+          <w:lang w:val="en-US"/>
+        </w:rPr>
+      </w:pPr>
+    </w:p>
+    <w:p>
+      <w:pPr>
+        <w:pStyle w:val="ListParagraph"/>
+        <w:spacing w:line="360" w:lineRule="auto"/>
+        <w:ind w:left="0" w:firstLine="567"/>
+        <w:rPr>
+          <w:rFonts w:ascii="Times New Roman" w:hAnsi="Times New Roman" w:cs="Times New Roman"/>
+          <w:sz w:val="28"/>
+          <w:szCs w:val="28"/>
+          <w:lang w:val="en-US"/>
+        </w:rPr>
+      </w:pPr>
+    </w:p>
+    <w:p>
+      <w:pPr>
+        <w:pStyle w:val="ListParagraph"/>
+        <w:spacing w:line="360" w:lineRule="auto"/>
+        <w:ind w:left="0" w:firstLine="567"/>
+        <w:rPr>
+          <w:rFonts w:ascii="Times New Roman" w:hAnsi="Times New Roman" w:cs="Times New Roman"/>
+          <w:sz w:val="28"/>
+          <w:szCs w:val="28"/>
+          <w:lang w:val="en-US"/>
+        </w:rPr>
+      </w:pPr>
+    </w:p>
+    <w:p>
+      <w:pPr>
+        <w:pStyle w:val="ListParagraph"/>
+        <w:spacing w:line="360" w:lineRule="auto"/>
+        <w:ind w:left="0" w:firstLine="567"/>
+        <w:rPr>
+          <w:rFonts w:ascii="Times New Roman" w:hAnsi="Times New Roman" w:cs="Times New Roman"/>
+          <w:sz w:val="28"/>
+          <w:szCs w:val="28"/>
+          <w:lang w:val="en-US"/>
+        </w:rPr>
+      </w:pPr>
+    </w:p>
+    <w:p>
+      <w:pPr>
+        <w:pStyle w:val="ListParagraph"/>
+        <w:spacing w:line="360" w:lineRule="auto"/>
+        <w:ind w:left="0" w:firstLine="567"/>
+        <w:rPr>
+          <w:rFonts w:ascii="Times New Roman" w:hAnsi="Times New Roman" w:cs="Times New Roman"/>
+          <w:sz w:val="28"/>
+          <w:szCs w:val="28"/>
+          <w:lang w:val="en-US"/>
+        </w:rPr>
+      </w:pPr>
+    </w:p>
+    <w:p>
+      <w:pPr>
+        <w:pStyle w:val="ListParagraph"/>
+        <w:spacing w:line="360" w:lineRule="auto"/>
+        <w:ind w:left="0" w:firstLine="567"/>
+        <w:rPr>
+          <w:rFonts w:ascii="Times New Roman" w:hAnsi="Times New Roman" w:cs="Times New Roman"/>
+          <w:sz w:val="28"/>
+          <w:szCs w:val="28"/>
+          <w:lang w:val="en-US"/>
+        </w:rPr>
+      </w:pPr>
+    </w:p>
+    <w:p>
+      <w:pPr>
+        <w:pStyle w:val="ListParagraph"/>
+        <w:spacing w:line="360" w:lineRule="auto"/>
+        <w:ind w:left="0" w:firstLine="567"/>
+        <w:rPr>
+          <w:rFonts w:ascii="Times New Roman" w:hAnsi="Times New Roman" w:cs="Times New Roman"/>
+          <w:sz w:val="28"/>
+          <w:szCs w:val="28"/>
+          <w:lang w:val="en-US"/>
+        </w:rPr>
+      </w:pPr>
+    </w:p>
+    <w:p>
+      <w:pPr>
+        <w:pStyle w:val="ListParagraph"/>
+        <w:spacing w:line="360" w:lineRule="auto"/>
+        <w:ind w:left="0" w:firstLine="567"/>
+        <w:rPr>
+          <w:rFonts w:ascii="Times New Roman" w:hAnsi="Times New Roman" w:cs="Times New Roman"/>
+          <w:sz w:val="28"/>
+          <w:szCs w:val="28"/>
+          <w:lang w:val="en-US"/>
+        </w:rPr>
+      </w:pPr>
+    </w:p>
+    <w:p>
+      <w:pPr>
+        <w:pStyle w:val="ListParagraph"/>
+        <w:spacing w:line="360" w:lineRule="auto"/>
+        <w:ind w:left="0" w:firstLine="567"/>
+        <w:rPr>
+          <w:rFonts w:ascii="Times New Roman" w:hAnsi="Times New Roman" w:cs="Times New Roman"/>
+          <w:sz w:val="28"/>
+          <w:szCs w:val="28"/>
+          <w:lang w:val="en-US"/>
+        </w:rPr>
+      </w:pPr>
+    </w:p>
+    <w:p>
+      <w:pPr>
+        <w:pStyle w:val="ListParagraph"/>
+        <w:spacing w:line="360" w:lineRule="auto"/>
+        <w:ind w:left="0" w:firstLine="567"/>
+        <w:rPr>
+          <w:rFonts w:ascii="Times New Roman" w:hAnsi="Times New Roman" w:cs="Times New Roman"/>
+          <w:sz w:val="28"/>
+          <w:szCs w:val="28"/>
+          <w:lang w:val="en-US"/>
+        </w:rPr>
+      </w:pPr>
+    </w:p>
+    <w:p>
+      <w:pPr>
+        <w:pStyle w:val="ListParagraph"/>
+        <w:spacing w:line="360" w:lineRule="auto"/>
+        <w:ind w:left="0" w:firstLine="567"/>
         <w:jc w:val="center"/>
         <w:rPr>
           <w:rFonts w:ascii="Times New Roman" w:hAnsi="Times New Roman" w:cs="Times New Roman"/>
@@ -949,26 +1023,1655 @@
       <w:pPr>
         <w:pStyle w:val="ListParagraph"/>
         <w:spacing w:line="360" w:lineRule="auto"/>
-        <w:rPr>
-          <w:rFonts w:ascii="Times New Roman" w:hAnsi="Times New Roman" w:cs="Times New Roman"/>
-          <w:sz w:val="28"/>
-          <w:szCs w:val="28"/>
-          <w:lang w:val="ru-RU"/>
-        </w:rPr>
-      </w:pPr>
-      <w:r>
-        <w:rPr>
-          <w:rFonts w:ascii="Times New Roman" w:hAnsi="Times New Roman" w:cs="Times New Roman"/>
-          <w:sz w:val="28"/>
-          <w:szCs w:val="28"/>
-          <w:lang w:val="ru-RU"/>
-        </w:rPr>
-        <w:t>В реализуемом задании требуется создать собственный класс для работы с типом данных «строка».</w:t>
+        <w:ind w:left="0" w:firstLine="567"/>
+        <w:rPr>
+          <w:rFonts w:ascii="Times New Roman" w:hAnsi="Times New Roman" w:cs="Times New Roman"/>
+          <w:sz w:val="28"/>
+          <w:szCs w:val="28"/>
+          <w:lang w:val="ru-RU"/>
+        </w:rPr>
+      </w:pPr>
+      <w:r>
+        <w:rPr>
+          <w:rFonts w:ascii="Times New Roman" w:hAnsi="Times New Roman" w:cs="Times New Roman"/>
+          <w:sz w:val="28"/>
+          <w:szCs w:val="28"/>
+          <w:lang w:val="ru-RU"/>
+        </w:rPr>
+        <w:t>В реализуемом задании требуется создать собственный класс для работы с типом данных «строка»</w:t>
+      </w:r>
+      <w:r>
+        <w:rPr>
+          <w:rFonts w:ascii="Times New Roman" w:hAnsi="Times New Roman" w:cs="Times New Roman"/>
+          <w:sz w:val="28"/>
+          <w:szCs w:val="28"/>
+          <w:lang w:val="ru-RU"/>
+        </w:rPr>
+        <w:t xml:space="preserve"> (инкапсулирующий методы для работы со строками)</w:t>
+      </w:r>
+      <w:r>
+        <w:rPr>
+          <w:rFonts w:ascii="Times New Roman" w:hAnsi="Times New Roman" w:cs="Times New Roman"/>
+          <w:sz w:val="28"/>
+          <w:szCs w:val="28"/>
+        </w:rPr>
+        <w:t xml:space="preserve"> с использованием объектно</w:t>
+      </w:r>
+      <w:r>
+        <w:rPr>
+          <w:rFonts w:ascii="Times New Roman" w:hAnsi="Times New Roman" w:cs="Times New Roman"/>
+          <w:sz w:val="28"/>
+          <w:szCs w:val="28"/>
+          <w:lang w:val="ru-RU"/>
+        </w:rPr>
+        <w:t>-</w:t>
+      </w:r>
+      <w:r>
+        <w:rPr>
+          <w:rFonts w:ascii="Times New Roman" w:hAnsi="Times New Roman" w:cs="Times New Roman"/>
+          <w:sz w:val="28"/>
+          <w:szCs w:val="28"/>
+        </w:rPr>
+        <w:t>ориентированных технологий.</w:t>
+      </w:r>
+    </w:p>
+    <w:p>
+      <w:pPr>
+        <w:pStyle w:val="ListParagraph"/>
+        <w:spacing w:line="360" w:lineRule="auto"/>
+        <w:ind w:left="0" w:firstLine="567"/>
+        <w:rPr>
+          <w:rFonts w:ascii="Times New Roman" w:hAnsi="Times New Roman" w:cs="Times New Roman"/>
+          <w:sz w:val="28"/>
+          <w:szCs w:val="28"/>
+        </w:rPr>
+      </w:pPr>
+      <w:r>
+        <w:rPr>
+          <w:rFonts w:ascii="Times New Roman" w:hAnsi="Times New Roman" w:cs="Times New Roman"/>
+          <w:sz w:val="28"/>
+          <w:szCs w:val="28"/>
+        </w:rPr>
+        <w:t>Описания объектов и методов необходимо оформить в отдельном модуле.</w:t>
+      </w:r>
+    </w:p>
+    <w:p>
+      <w:pPr>
+        <w:pStyle w:val="ListParagraph"/>
+        <w:spacing w:line="360" w:lineRule="auto"/>
+        <w:ind w:left="0" w:firstLine="567"/>
+        <w:rPr>
+          <w:rFonts w:ascii="Times New Roman" w:hAnsi="Times New Roman" w:cs="Times New Roman"/>
+          <w:sz w:val="28"/>
+          <w:szCs w:val="28"/>
+        </w:rPr>
+      </w:pPr>
+      <w:r>
+        <w:rPr>
+          <w:rFonts w:ascii="Times New Roman" w:hAnsi="Times New Roman" w:cs="Times New Roman"/>
+          <w:sz w:val="28"/>
+          <w:szCs w:val="28"/>
+        </w:rPr>
+        <w:t>Необходимый минимум содержания работы:</w:t>
+      </w:r>
+    </w:p>
+    <w:p>
+      <w:pPr>
+        <w:pStyle w:val="ListParagraph"/>
+        <w:numPr>
+          <w:ilvl w:val="0"/>
+          <w:numId w:val="2"/>
+        </w:numPr>
+        <w:spacing w:line="360" w:lineRule="auto"/>
+        <w:rPr>
+          <w:rFonts w:ascii="Times New Roman" w:hAnsi="Times New Roman" w:cs="Times New Roman"/>
+          <w:sz w:val="28"/>
+          <w:szCs w:val="28"/>
+        </w:rPr>
+      </w:pPr>
+      <w:r>
+        <w:rPr>
+          <w:rFonts w:ascii="Times New Roman" w:hAnsi="Times New Roman" w:cs="Times New Roman"/>
+          <w:sz w:val="28"/>
+          <w:szCs w:val="28"/>
+        </w:rPr>
+        <w:t>Инкапсуляция (все поля данных не доступны из внешних функций)</w:t>
+      </w:r>
+    </w:p>
+    <w:p>
+      <w:pPr>
+        <w:pStyle w:val="ListParagraph"/>
+        <w:numPr>
+          <w:ilvl w:val="0"/>
+          <w:numId w:val="2"/>
+        </w:numPr>
+        <w:spacing w:line="360" w:lineRule="auto"/>
+        <w:rPr>
+          <w:rFonts w:ascii="Times New Roman" w:hAnsi="Times New Roman" w:cs="Times New Roman"/>
+          <w:sz w:val="28"/>
+          <w:szCs w:val="28"/>
+        </w:rPr>
+      </w:pPr>
+      <w:r>
+        <w:rPr>
+          <w:rFonts w:ascii="Times New Roman" w:hAnsi="Times New Roman" w:cs="Times New Roman"/>
+          <w:sz w:val="28"/>
+          <w:szCs w:val="28"/>
+        </w:rPr>
+        <w:t>Наследование (минимум 3 класса, один из которых - абстрактный)</w:t>
+      </w:r>
+    </w:p>
+    <w:p>
+      <w:pPr>
+        <w:pStyle w:val="ListParagraph"/>
+        <w:numPr>
+          <w:ilvl w:val="0"/>
+          <w:numId w:val="2"/>
+        </w:numPr>
+        <w:spacing w:line="360" w:lineRule="auto"/>
+        <w:rPr>
+          <w:rFonts w:ascii="Times New Roman" w:hAnsi="Times New Roman" w:cs="Times New Roman"/>
+          <w:sz w:val="28"/>
+          <w:szCs w:val="28"/>
+        </w:rPr>
+      </w:pPr>
+      <w:r>
+        <w:rPr>
+          <w:rFonts w:ascii="Times New Roman" w:hAnsi="Times New Roman" w:cs="Times New Roman"/>
+          <w:sz w:val="28"/>
+          <w:szCs w:val="28"/>
+        </w:rPr>
+        <w:t>Полиморфизм</w:t>
+      </w:r>
+    </w:p>
+    <w:p>
+      <w:pPr>
+        <w:pStyle w:val="ListParagraph"/>
+        <w:numPr>
+          <w:ilvl w:val="0"/>
+          <w:numId w:val="2"/>
+        </w:numPr>
+        <w:spacing w:line="360" w:lineRule="auto"/>
+        <w:rPr>
+          <w:rFonts w:ascii="Times New Roman" w:hAnsi="Times New Roman" w:cs="Times New Roman"/>
+          <w:sz w:val="28"/>
+          <w:szCs w:val="28"/>
+        </w:rPr>
+      </w:pPr>
+      <w:r>
+        <w:rPr>
+          <w:rFonts w:ascii="Times New Roman" w:hAnsi="Times New Roman" w:cs="Times New Roman"/>
+          <w:sz w:val="28"/>
+          <w:szCs w:val="28"/>
+        </w:rPr>
+        <w:t>Конструкторы, Перегрузка конструкторов</w:t>
+      </w:r>
+    </w:p>
+    <w:p>
+      <w:pPr>
+        <w:pStyle w:val="ListParagraph"/>
+        <w:numPr>
+          <w:ilvl w:val="0"/>
+          <w:numId w:val="2"/>
+        </w:numPr>
+        <w:spacing w:line="360" w:lineRule="auto"/>
+        <w:rPr>
+          <w:rFonts w:ascii="Times New Roman" w:hAnsi="Times New Roman" w:cs="Times New Roman"/>
+          <w:sz w:val="28"/>
+          <w:szCs w:val="28"/>
+        </w:rPr>
+      </w:pPr>
+      <w:r>
+        <w:rPr>
+          <w:rFonts w:ascii="Times New Roman" w:hAnsi="Times New Roman" w:cs="Times New Roman"/>
+          <w:sz w:val="28"/>
+          <w:szCs w:val="28"/>
+        </w:rPr>
+        <w:t>Списки инициализации</w:t>
+      </w:r>
+    </w:p>
+    <w:p>
+      <w:pPr>
+        <w:pStyle w:val="ListParagraph"/>
+        <w:spacing w:line="360" w:lineRule="auto"/>
+        <w:ind w:left="0" w:firstLine="567"/>
+        <w:rPr>
+          <w:rFonts w:ascii="Times New Roman" w:hAnsi="Times New Roman" w:cs="Times New Roman"/>
+          <w:sz w:val="28"/>
+          <w:szCs w:val="28"/>
+          <w:lang w:val="ru-RU"/>
+        </w:rPr>
+      </w:pPr>
+      <w:r>
+        <w:rPr>
+          <w:rFonts w:ascii="Times New Roman" w:hAnsi="Times New Roman" w:cs="Times New Roman"/>
+          <w:sz w:val="28"/>
+          <w:szCs w:val="28"/>
+        </w:rPr>
+        <w:t>Также желательно использование как минимум ещё 2 технологий ООП (статические элементы, дружественные функции, классы, виртуальные функции, шаблоны, множественное наследование, массивы указателей на объекты, конструкторы копирования, параметры по умолчанию, использование объектов в качестве аргументов или возвращаемых значений)</w:t>
+      </w:r>
+      <w:r>
+        <w:rPr>
+          <w:rFonts w:ascii="Times New Roman" w:hAnsi="Times New Roman" w:cs="Times New Roman"/>
+          <w:sz w:val="28"/>
+          <w:szCs w:val="28"/>
+          <w:lang w:val="ru-RU"/>
+        </w:rPr>
+        <w:t>.</w:t>
+      </w:r>
+    </w:p>
+    <w:p>
+      <w:pPr>
+        <w:pStyle w:val="ListParagraph"/>
+        <w:spacing w:line="360" w:lineRule="auto"/>
+        <w:ind w:left="0" w:firstLine="567"/>
+        <w:rPr>
+          <w:rFonts w:ascii="Times New Roman" w:hAnsi="Times New Roman" w:cs="Times New Roman"/>
+          <w:sz w:val="28"/>
+          <w:szCs w:val="28"/>
+        </w:rPr>
+      </w:pPr>
+      <w:r>
+        <w:rPr>
+          <w:rFonts w:ascii="Times New Roman" w:hAnsi="Times New Roman" w:cs="Times New Roman"/>
+          <w:sz w:val="28"/>
+          <w:szCs w:val="28"/>
+        </w:rPr>
+        <w:t>Отчет должен содержать:</w:t>
+      </w:r>
+    </w:p>
+    <w:p>
+      <w:pPr>
+        <w:pStyle w:val="ListParagraph"/>
+        <w:numPr>
+          <w:ilvl w:val="0"/>
+          <w:numId w:val="3"/>
+        </w:numPr>
+        <w:spacing w:line="360" w:lineRule="auto"/>
+        <w:rPr>
+          <w:rFonts w:ascii="Times New Roman" w:hAnsi="Times New Roman" w:cs="Times New Roman"/>
+          <w:sz w:val="28"/>
+          <w:szCs w:val="28"/>
+        </w:rPr>
+      </w:pPr>
+      <w:r>
+        <w:rPr>
+          <w:rFonts w:ascii="Times New Roman" w:hAnsi="Times New Roman" w:cs="Times New Roman"/>
+          <w:sz w:val="28"/>
+          <w:szCs w:val="28"/>
+        </w:rPr>
+        <w:t>Постановка задачи (вариант курсовой работы)</w:t>
+      </w:r>
+    </w:p>
+    <w:p>
+      <w:pPr>
+        <w:pStyle w:val="ListParagraph"/>
+        <w:numPr>
+          <w:ilvl w:val="0"/>
+          <w:numId w:val="3"/>
+        </w:numPr>
+        <w:spacing w:line="360" w:lineRule="auto"/>
+        <w:rPr>
+          <w:rFonts w:ascii="Times New Roman" w:hAnsi="Times New Roman" w:cs="Times New Roman"/>
+          <w:sz w:val="28"/>
+          <w:szCs w:val="28"/>
+        </w:rPr>
+      </w:pPr>
+      <w:r>
+        <w:rPr>
+          <w:rFonts w:ascii="Times New Roman" w:hAnsi="Times New Roman" w:cs="Times New Roman"/>
+          <w:sz w:val="28"/>
+          <w:szCs w:val="28"/>
+        </w:rPr>
+        <w:t>Описание алгоритма основной программы (желательно)</w:t>
+      </w:r>
+    </w:p>
+    <w:p>
+      <w:pPr>
+        <w:pStyle w:val="ListParagraph"/>
+        <w:numPr>
+          <w:ilvl w:val="0"/>
+          <w:numId w:val="3"/>
+        </w:numPr>
+        <w:spacing w:line="360" w:lineRule="auto"/>
+        <w:rPr>
+          <w:rFonts w:ascii="Times New Roman" w:hAnsi="Times New Roman" w:cs="Times New Roman"/>
+          <w:sz w:val="28"/>
+          <w:szCs w:val="28"/>
+        </w:rPr>
+      </w:pPr>
+      <w:r>
+        <w:rPr>
+          <w:rFonts w:ascii="Times New Roman" w:hAnsi="Times New Roman" w:cs="Times New Roman"/>
+          <w:sz w:val="28"/>
+          <w:szCs w:val="28"/>
+        </w:rPr>
+        <w:t>Текст программы и модуля (если классы оформлены в отдельном модуле)</w:t>
+      </w:r>
+    </w:p>
+    <w:p>
+      <w:pPr>
+        <w:pStyle w:val="ListParagraph"/>
+        <w:numPr>
+          <w:ilvl w:val="0"/>
+          <w:numId w:val="3"/>
+        </w:numPr>
+        <w:spacing w:line="360" w:lineRule="auto"/>
+        <w:rPr>
+          <w:rFonts w:ascii="Times New Roman" w:hAnsi="Times New Roman" w:cs="Times New Roman"/>
+          <w:sz w:val="28"/>
+          <w:szCs w:val="28"/>
+        </w:rPr>
+      </w:pPr>
+      <w:r>
+        <w:rPr>
+          <w:rFonts w:ascii="Times New Roman" w:hAnsi="Times New Roman" w:cs="Times New Roman"/>
+          <w:sz w:val="28"/>
+          <w:szCs w:val="28"/>
+        </w:rPr>
+        <w:t>Скриншоты работы программы (в нескольких экземплярах)</w:t>
+      </w:r>
+      <w:r>
+        <w:rPr>
+          <w:rFonts w:ascii="Times New Roman" w:hAnsi="Times New Roman" w:cs="Times New Roman"/>
+          <w:sz w:val="28"/>
+          <w:szCs w:val="28"/>
+          <w:lang w:val="ru-RU"/>
+        </w:rPr>
+        <w:t>.</w:t>
+      </w:r>
+    </w:p>
+    <w:p>
+      <w:pPr>
+        <w:spacing w:line="360" w:lineRule="auto"/>
+        <w:rPr>
+          <w:rFonts w:ascii="Times New Roman" w:hAnsi="Times New Roman" w:cs="Times New Roman"/>
+          <w:sz w:val="28"/>
+          <w:szCs w:val="28"/>
+        </w:rPr>
+      </w:pPr>
+    </w:p>
+    <w:p>
+      <w:pPr>
+        <w:spacing w:line="360" w:lineRule="auto"/>
+        <w:rPr>
+          <w:rFonts w:ascii="Times New Roman" w:hAnsi="Times New Roman" w:cs="Times New Roman"/>
+          <w:sz w:val="28"/>
+          <w:szCs w:val="28"/>
+        </w:rPr>
+      </w:pPr>
+    </w:p>
+    <w:p>
+      <w:pPr>
+        <w:spacing w:line="360" w:lineRule="auto"/>
+        <w:rPr>
+          <w:rFonts w:ascii="Times New Roman" w:hAnsi="Times New Roman" w:cs="Times New Roman"/>
+          <w:sz w:val="28"/>
+          <w:szCs w:val="28"/>
+        </w:rPr>
+      </w:pPr>
+    </w:p>
+    <w:p>
+      <w:pPr>
+        <w:spacing w:line="360" w:lineRule="auto"/>
+        <w:rPr>
+          <w:rFonts w:ascii="Times New Roman" w:hAnsi="Times New Roman" w:cs="Times New Roman"/>
+          <w:sz w:val="28"/>
+          <w:szCs w:val="28"/>
+        </w:rPr>
+      </w:pPr>
+    </w:p>
+    <w:p>
+      <w:pPr>
+        <w:spacing w:line="360" w:lineRule="auto"/>
+        <w:rPr>
+          <w:rFonts w:ascii="Times New Roman" w:hAnsi="Times New Roman" w:cs="Times New Roman"/>
+          <w:sz w:val="28"/>
+          <w:szCs w:val="28"/>
+        </w:rPr>
+      </w:pPr>
+    </w:p>
+    <w:p>
+      <w:pPr>
+        <w:spacing w:line="360" w:lineRule="auto"/>
+        <w:rPr>
+          <w:rFonts w:ascii="Times New Roman" w:hAnsi="Times New Roman" w:cs="Times New Roman"/>
+          <w:sz w:val="28"/>
+          <w:szCs w:val="28"/>
+        </w:rPr>
+      </w:pPr>
+    </w:p>
+    <w:p>
+      <w:pPr>
+        <w:spacing w:line="360" w:lineRule="auto"/>
+        <w:rPr>
+          <w:rFonts w:ascii="Times New Roman" w:hAnsi="Times New Roman" w:cs="Times New Roman"/>
+          <w:sz w:val="28"/>
+          <w:szCs w:val="28"/>
+        </w:rPr>
+      </w:pPr>
+    </w:p>
+    <w:p>
+      <w:pPr>
+        <w:spacing w:line="360" w:lineRule="auto"/>
+        <w:jc w:val="center"/>
+        <w:rPr>
+          <w:rFonts w:ascii="Times New Roman" w:hAnsi="Times New Roman" w:cs="Times New Roman"/>
+          <w:b/>
+          <w:bCs/>
+          <w:sz w:val="28"/>
+          <w:szCs w:val="28"/>
+          <w:lang w:val="ru-RU"/>
+        </w:rPr>
+      </w:pPr>
+      <w:r>
+        <w:rPr>
+          <w:rFonts w:ascii="Times New Roman" w:hAnsi="Times New Roman" w:cs="Times New Roman"/>
+          <w:b/>
+          <w:bCs/>
+          <w:sz w:val="28"/>
+          <w:szCs w:val="28"/>
+          <w:lang w:val="ru-RU"/>
+        </w:rPr>
+        <w:lastRenderedPageBreak/>
+        <w:t>Технологии ООП</w:t>
+      </w:r>
+    </w:p>
+    <w:p>
+      <w:pPr>
+        <w:spacing w:line="360" w:lineRule="auto"/>
+        <w:ind w:firstLine="720"/>
+        <w:rPr>
+          <w:rFonts w:ascii="Times New Roman" w:hAnsi="Times New Roman" w:cs="Times New Roman"/>
+          <w:sz w:val="28"/>
+          <w:szCs w:val="28"/>
+          <w:lang w:val="ru-RU"/>
+        </w:rPr>
+      </w:pPr>
+      <w:r>
+        <w:rPr>
+          <w:rFonts w:ascii="Times New Roman" w:hAnsi="Times New Roman" w:cs="Times New Roman"/>
+          <w:sz w:val="28"/>
+          <w:szCs w:val="28"/>
+          <w:lang w:val="ru-RU"/>
+        </w:rPr>
+        <w:t>Работа реализована с помощью следующих технологий</w:t>
+      </w:r>
+      <w:r>
+        <w:rPr>
+          <w:rFonts w:ascii="Times New Roman" w:hAnsi="Times New Roman" w:cs="Times New Roman"/>
+          <w:sz w:val="28"/>
+          <w:szCs w:val="28"/>
+          <w:lang w:val="ru-RU"/>
+        </w:rPr>
+        <w:t>/</w:t>
+      </w:r>
+      <w:r>
+        <w:rPr>
+          <w:rFonts w:ascii="Times New Roman" w:hAnsi="Times New Roman" w:cs="Times New Roman"/>
+          <w:sz w:val="28"/>
+          <w:szCs w:val="28"/>
+          <w:lang w:val="ru-RU"/>
+        </w:rPr>
+        <w:t>методологий</w:t>
+      </w:r>
+      <w:r>
+        <w:rPr>
+          <w:rFonts w:ascii="Times New Roman" w:hAnsi="Times New Roman" w:cs="Times New Roman"/>
+          <w:sz w:val="28"/>
+          <w:szCs w:val="28"/>
+          <w:lang w:val="ru-RU"/>
+        </w:rPr>
+        <w:t xml:space="preserve"> </w:t>
+      </w:r>
+      <w:r>
+        <w:rPr>
+          <w:rFonts w:ascii="Times New Roman" w:hAnsi="Times New Roman" w:cs="Times New Roman"/>
+          <w:sz w:val="28"/>
+          <w:szCs w:val="28"/>
+          <w:lang w:val="ru-RU"/>
+        </w:rPr>
+        <w:t>объектно-ориентированного программирования</w:t>
+      </w:r>
+      <w:r>
+        <w:rPr>
+          <w:rFonts w:ascii="Times New Roman" w:hAnsi="Times New Roman" w:cs="Times New Roman"/>
+          <w:sz w:val="28"/>
+          <w:szCs w:val="28"/>
+          <w:lang w:val="ru-RU"/>
+        </w:rPr>
+        <w:t>:</w:t>
+      </w:r>
+    </w:p>
+    <w:p>
+      <w:pPr>
+        <w:pStyle w:val="ListParagraph"/>
+        <w:numPr>
+          <w:ilvl w:val="0"/>
+          <w:numId w:val="4"/>
+        </w:numPr>
+        <w:spacing w:line="360" w:lineRule="auto"/>
+        <w:rPr>
+          <w:rFonts w:ascii="Times New Roman" w:hAnsi="Times New Roman" w:cs="Times New Roman"/>
+          <w:sz w:val="28"/>
+          <w:szCs w:val="28"/>
+          <w:lang w:val="ru-RU"/>
+        </w:rPr>
+      </w:pPr>
+      <w:r>
+        <w:rPr>
+          <w:rFonts w:ascii="Times New Roman" w:hAnsi="Times New Roman" w:cs="Times New Roman"/>
+          <w:sz w:val="28"/>
+          <w:szCs w:val="28"/>
+          <w:lang w:val="ru-RU"/>
+        </w:rPr>
+        <w:t>Инкапсуляция</w:t>
+      </w:r>
+      <w:r>
+        <w:rPr>
+          <w:rFonts w:ascii="Times New Roman" w:hAnsi="Times New Roman" w:cs="Times New Roman"/>
+          <w:sz w:val="28"/>
+          <w:szCs w:val="28"/>
+          <w:lang w:val="ru-RU"/>
+        </w:rPr>
+        <w:t xml:space="preserve"> (все поля данных не доступны из внешних функций)</w:t>
+      </w:r>
+    </w:p>
+    <w:p>
+      <w:pPr>
+        <w:pStyle w:val="ListParagraph"/>
+        <w:numPr>
+          <w:ilvl w:val="0"/>
+          <w:numId w:val="4"/>
+        </w:numPr>
+        <w:spacing w:line="360" w:lineRule="auto"/>
+        <w:rPr>
+          <w:rFonts w:ascii="Times New Roman" w:hAnsi="Times New Roman" w:cs="Times New Roman"/>
+          <w:sz w:val="28"/>
+          <w:szCs w:val="28"/>
+          <w:lang w:val="ru-RU"/>
+        </w:rPr>
+      </w:pPr>
+      <w:r>
+        <w:rPr>
+          <w:rFonts w:ascii="Times New Roman" w:hAnsi="Times New Roman" w:cs="Times New Roman"/>
+          <w:sz w:val="28"/>
+          <w:szCs w:val="28"/>
+          <w:lang w:val="ru-RU"/>
+        </w:rPr>
+        <w:t>Наследование</w:t>
+      </w:r>
+      <w:r>
+        <w:rPr>
+          <w:rFonts w:ascii="Times New Roman" w:hAnsi="Times New Roman" w:cs="Times New Roman"/>
+          <w:sz w:val="28"/>
+          <w:szCs w:val="28"/>
+          <w:lang w:val="ru-RU"/>
+        </w:rPr>
+        <w:t xml:space="preserve"> (3 класса, один из которых абстрактный)</w:t>
+      </w:r>
+    </w:p>
+    <w:p>
+      <w:pPr>
+        <w:pStyle w:val="ListParagraph"/>
+        <w:numPr>
+          <w:ilvl w:val="0"/>
+          <w:numId w:val="4"/>
+        </w:numPr>
+        <w:spacing w:line="360" w:lineRule="auto"/>
+        <w:rPr>
+          <w:rFonts w:ascii="Times New Roman" w:hAnsi="Times New Roman" w:cs="Times New Roman"/>
+          <w:sz w:val="28"/>
+          <w:szCs w:val="28"/>
+          <w:lang w:val="en-US"/>
+        </w:rPr>
+      </w:pPr>
+      <w:r>
+        <w:rPr>
+          <w:rFonts w:ascii="Times New Roman" w:hAnsi="Times New Roman" w:cs="Times New Roman"/>
+          <w:sz w:val="28"/>
+          <w:szCs w:val="28"/>
+          <w:lang w:val="ru-RU"/>
+        </w:rPr>
+        <w:t>Полиморфизм</w:t>
+      </w:r>
+    </w:p>
+    <w:p>
+      <w:pPr>
+        <w:pStyle w:val="ListParagraph"/>
+        <w:numPr>
+          <w:ilvl w:val="0"/>
+          <w:numId w:val="4"/>
+        </w:numPr>
+        <w:spacing w:line="360" w:lineRule="auto"/>
+        <w:rPr>
+          <w:rFonts w:ascii="Times New Roman" w:hAnsi="Times New Roman" w:cs="Times New Roman"/>
+          <w:sz w:val="28"/>
+          <w:szCs w:val="28"/>
+          <w:lang w:val="en-US"/>
+        </w:rPr>
+      </w:pPr>
+      <w:r>
+        <w:rPr>
+          <w:rFonts w:ascii="Times New Roman" w:hAnsi="Times New Roman" w:cs="Times New Roman"/>
+          <w:sz w:val="28"/>
+          <w:szCs w:val="28"/>
+          <w:lang w:val="ru-RU"/>
+        </w:rPr>
+        <w:t>Конструкторы, перегрузка конструкторов</w:t>
+      </w:r>
+    </w:p>
+    <w:p>
+      <w:pPr>
+        <w:pStyle w:val="ListParagraph"/>
+        <w:numPr>
+          <w:ilvl w:val="0"/>
+          <w:numId w:val="4"/>
+        </w:numPr>
+        <w:spacing w:line="360" w:lineRule="auto"/>
+        <w:rPr>
+          <w:rFonts w:ascii="Times New Roman" w:hAnsi="Times New Roman" w:cs="Times New Roman"/>
+          <w:sz w:val="28"/>
+          <w:szCs w:val="28"/>
+          <w:lang w:val="en-US"/>
+        </w:rPr>
+      </w:pPr>
+      <w:r>
+        <w:rPr>
+          <w:rFonts w:ascii="Times New Roman" w:hAnsi="Times New Roman" w:cs="Times New Roman"/>
+          <w:sz w:val="28"/>
+          <w:szCs w:val="28"/>
+          <w:lang w:val="ru-RU"/>
+        </w:rPr>
+        <w:t>Списки инициализации</w:t>
+      </w:r>
+    </w:p>
+    <w:p>
+      <w:pPr>
+        <w:pStyle w:val="ListParagraph"/>
+        <w:numPr>
+          <w:ilvl w:val="0"/>
+          <w:numId w:val="4"/>
+        </w:numPr>
+        <w:spacing w:line="360" w:lineRule="auto"/>
+        <w:rPr>
+          <w:rFonts w:ascii="Times New Roman" w:hAnsi="Times New Roman" w:cs="Times New Roman"/>
+          <w:sz w:val="28"/>
+          <w:szCs w:val="28"/>
+          <w:lang w:val="en-US"/>
+        </w:rPr>
+      </w:pPr>
+      <w:r>
+        <w:rPr>
+          <w:rFonts w:ascii="Times New Roman" w:hAnsi="Times New Roman" w:cs="Times New Roman"/>
+          <w:sz w:val="28"/>
+          <w:szCs w:val="28"/>
+          <w:lang w:val="ru-RU"/>
+        </w:rPr>
+        <w:t>Параметры по умолчанию</w:t>
+      </w:r>
+    </w:p>
+    <w:p>
+      <w:pPr>
+        <w:pStyle w:val="ListParagraph"/>
+        <w:numPr>
+          <w:ilvl w:val="0"/>
+          <w:numId w:val="4"/>
+        </w:numPr>
+        <w:spacing w:line="360" w:lineRule="auto"/>
+        <w:rPr>
+          <w:rFonts w:ascii="Times New Roman" w:hAnsi="Times New Roman" w:cs="Times New Roman"/>
+          <w:sz w:val="28"/>
+          <w:szCs w:val="28"/>
+          <w:lang w:val="en-US"/>
+        </w:rPr>
+      </w:pPr>
+      <w:r>
+        <w:rPr>
+          <w:rFonts w:ascii="Times New Roman" w:hAnsi="Times New Roman" w:cs="Times New Roman"/>
+          <w:sz w:val="28"/>
+          <w:szCs w:val="28"/>
+          <w:lang w:val="ru-RU"/>
+        </w:rPr>
+        <w:t>Статические элементы (функции)</w:t>
+      </w:r>
+    </w:p>
+    <w:p>
+      <w:pPr>
+        <w:pStyle w:val="ListParagraph"/>
+        <w:numPr>
+          <w:ilvl w:val="0"/>
+          <w:numId w:val="4"/>
+        </w:numPr>
+        <w:spacing w:line="360" w:lineRule="auto"/>
+        <w:rPr>
+          <w:rFonts w:ascii="Times New Roman" w:hAnsi="Times New Roman" w:cs="Times New Roman"/>
+          <w:sz w:val="28"/>
+          <w:szCs w:val="28"/>
+          <w:lang w:val="en-US"/>
+        </w:rPr>
+      </w:pPr>
+      <w:r>
+        <w:rPr>
+          <w:rFonts w:ascii="Times New Roman" w:hAnsi="Times New Roman" w:cs="Times New Roman"/>
+          <w:sz w:val="28"/>
+          <w:szCs w:val="28"/>
+          <w:lang w:val="ru-RU"/>
+        </w:rPr>
+        <w:t xml:space="preserve">Дружественные </w:t>
+      </w:r>
+      <w:r>
+        <w:rPr>
+          <w:rFonts w:ascii="Times New Roman" w:hAnsi="Times New Roman" w:cs="Times New Roman"/>
+          <w:sz w:val="28"/>
+          <w:szCs w:val="28"/>
+          <w:lang w:val="ru-RU"/>
+        </w:rPr>
+        <w:t>функции</w:t>
+      </w:r>
+    </w:p>
+    <w:p>
+      <w:pPr>
+        <w:pStyle w:val="ListParagraph"/>
+        <w:numPr>
+          <w:ilvl w:val="0"/>
+          <w:numId w:val="4"/>
+        </w:numPr>
+        <w:spacing w:line="360" w:lineRule="auto"/>
+        <w:rPr>
+          <w:rFonts w:ascii="Times New Roman" w:hAnsi="Times New Roman" w:cs="Times New Roman"/>
+          <w:sz w:val="28"/>
+          <w:szCs w:val="28"/>
+          <w:lang w:val="en-US"/>
+        </w:rPr>
+      </w:pPr>
+      <w:r>
+        <w:rPr>
+          <w:rFonts w:ascii="Times New Roman" w:hAnsi="Times New Roman" w:cs="Times New Roman"/>
+          <w:sz w:val="28"/>
+          <w:szCs w:val="28"/>
+          <w:lang w:val="ru-RU"/>
+        </w:rPr>
+        <w:t>Виртуальные функции</w:t>
+      </w:r>
+    </w:p>
+    <w:p>
+      <w:pPr>
+        <w:pStyle w:val="ListParagraph"/>
+        <w:numPr>
+          <w:ilvl w:val="0"/>
+          <w:numId w:val="4"/>
+        </w:numPr>
+        <w:spacing w:line="360" w:lineRule="auto"/>
+        <w:rPr>
+          <w:rFonts w:ascii="Times New Roman" w:hAnsi="Times New Roman" w:cs="Times New Roman"/>
+          <w:sz w:val="28"/>
+          <w:szCs w:val="28"/>
+          <w:lang w:val="ru-RU"/>
+        </w:rPr>
+      </w:pPr>
+      <w:r>
+        <w:rPr>
+          <w:rFonts w:ascii="Times New Roman" w:hAnsi="Times New Roman" w:cs="Times New Roman"/>
+          <w:sz w:val="28"/>
+          <w:szCs w:val="28"/>
+          <w:lang w:val="ru-RU"/>
+        </w:rPr>
+        <w:t>Использование объектов в качестве аргументов и возвращаемых значений функций</w:t>
+      </w:r>
+    </w:p>
+    <w:p>
+      <w:pPr>
+        <w:spacing w:line="360" w:lineRule="auto"/>
+        <w:jc w:val="center"/>
+        <w:rPr>
+          <w:rFonts w:ascii="Times New Roman" w:hAnsi="Times New Roman" w:cs="Times New Roman"/>
+          <w:sz w:val="28"/>
+          <w:szCs w:val="28"/>
+          <w:lang w:val="ru-RU"/>
+        </w:rPr>
+      </w:pPr>
+    </w:p>
+    <w:p>
+      <w:pPr>
+        <w:spacing w:line="360" w:lineRule="auto"/>
+        <w:jc w:val="center"/>
+        <w:rPr>
+          <w:rFonts w:ascii="Times New Roman" w:hAnsi="Times New Roman" w:cs="Times New Roman"/>
+          <w:b/>
+          <w:bCs/>
+          <w:sz w:val="28"/>
+          <w:szCs w:val="28"/>
+          <w:lang w:val="ru-RU"/>
+        </w:rPr>
+      </w:pPr>
+      <w:r>
+        <w:rPr>
+          <w:rFonts w:ascii="Times New Roman" w:hAnsi="Times New Roman" w:cs="Times New Roman"/>
+          <w:b/>
+          <w:bCs/>
+          <w:sz w:val="28"/>
+          <w:szCs w:val="28"/>
+          <w:lang w:val="ru-RU"/>
+        </w:rPr>
+        <w:t>Структура классов</w:t>
+      </w:r>
+    </w:p>
+    <w:p>
+      <w:pPr>
+        <w:spacing w:line="360" w:lineRule="auto"/>
+        <w:jc w:val="center"/>
+        <w:rPr>
+          <w:rFonts w:ascii="Times New Roman" w:hAnsi="Times New Roman" w:cs="Times New Roman"/>
+          <w:sz w:val="28"/>
+          <w:szCs w:val="28"/>
+          <w:lang w:val="ru-RU"/>
+        </w:rPr>
+      </w:pPr>
+      <w:r>
+        <w:rPr>
+          <w:rFonts w:ascii="Times New Roman" w:hAnsi="Times New Roman" w:cs="Times New Roman"/>
+          <w:sz w:val="28"/>
+          <w:szCs w:val="28"/>
+          <w:lang w:val="ru-RU"/>
+        </w:rPr>
+        <w:t>Структура классов и их назначение показаны на следующей диаграмме</w:t>
+      </w:r>
+      <w:r>
+        <w:rPr>
+          <w:rFonts w:ascii="Times New Roman" w:hAnsi="Times New Roman" w:cs="Times New Roman"/>
+          <w:sz w:val="28"/>
+          <w:szCs w:val="28"/>
+          <w:lang w:val="ru-RU"/>
+        </w:rPr>
+        <w:t>:</w:t>
+      </w:r>
+    </w:p>
+    <w:p>
+      <w:pPr>
+        <w:spacing w:line="360" w:lineRule="auto"/>
+        <w:jc w:val="center"/>
+        <w:rPr>
+          <w:rFonts w:ascii="Times New Roman" w:hAnsi="Times New Roman" w:cs="Times New Roman"/>
+          <w:sz w:val="28"/>
+          <w:szCs w:val="28"/>
+          <w:lang w:val="ru-RU"/>
+        </w:rPr>
+      </w:pPr>
+    </w:p>
+    <w:p>
+      <w:pPr>
+        <w:spacing w:line="360" w:lineRule="auto"/>
+        <w:jc w:val="center"/>
+        <w:rPr>
+          <w:rFonts w:ascii="Times New Roman" w:hAnsi="Times New Roman" w:cs="Times New Roman"/>
+          <w:sz w:val="28"/>
+          <w:szCs w:val="28"/>
+          <w:lang w:val="ru-RU"/>
+        </w:rPr>
+      </w:pPr>
+    </w:p>
+    <w:p>
+      <w:pPr>
+        <w:spacing w:line="360" w:lineRule="auto"/>
+        <w:jc w:val="center"/>
+        <w:rPr>
+          <w:rFonts w:ascii="Times New Roman" w:hAnsi="Times New Roman" w:cs="Times New Roman"/>
+          <w:b/>
+          <w:bCs/>
+          <w:sz w:val="28"/>
+          <w:szCs w:val="28"/>
+          <w:lang w:val="ru-RU"/>
+        </w:rPr>
+      </w:pPr>
+      <w:r>
+        <w:rPr>
+          <w:rFonts w:ascii="Times New Roman" w:hAnsi="Times New Roman" w:cs="Times New Roman"/>
+          <w:b/>
+          <w:bCs/>
+          <w:sz w:val="28"/>
+          <w:szCs w:val="28"/>
+          <w:lang w:val="ru-RU"/>
+        </w:rPr>
+        <w:t>Программная реализация</w:t>
+      </w:r>
+    </w:p>
+    <w:p>
+      <w:pPr>
+        <w:spacing w:line="360" w:lineRule="auto"/>
+        <w:jc w:val="center"/>
+        <w:rPr>
+          <w:rFonts w:ascii="Times New Roman" w:hAnsi="Times New Roman" w:cs="Times New Roman"/>
+          <w:sz w:val="28"/>
+          <w:szCs w:val="28"/>
+          <w:lang w:val="en-US"/>
+        </w:rPr>
+      </w:pPr>
+    </w:p>
+    <w:p>
+      <w:pPr>
+        <w:spacing w:line="360" w:lineRule="auto"/>
+        <w:jc w:val="center"/>
+        <w:rPr>
+          <w:rFonts w:ascii="Times New Roman" w:hAnsi="Times New Roman" w:cs="Times New Roman"/>
+          <w:sz w:val="28"/>
+          <w:szCs w:val="28"/>
+          <w:lang w:val="ru-RU"/>
+        </w:rPr>
+      </w:pPr>
+    </w:p>
+    <w:p>
+      <w:pPr>
+        <w:spacing w:line="360" w:lineRule="auto"/>
+        <w:jc w:val="center"/>
+        <w:rPr>
+          <w:rFonts w:ascii="Times New Roman" w:hAnsi="Times New Roman" w:cs="Times New Roman"/>
+          <w:sz w:val="28"/>
+          <w:szCs w:val="28"/>
+          <w:lang w:val="ru-RU"/>
+        </w:rPr>
+      </w:pPr>
+    </w:p>
+    <w:p>
+      <w:pPr>
+        <w:spacing w:line="360" w:lineRule="auto"/>
+        <w:jc w:val="center"/>
+        <w:rPr>
+          <w:rFonts w:ascii="Times New Roman" w:hAnsi="Times New Roman" w:cs="Times New Roman"/>
+          <w:b/>
+          <w:bCs/>
+          <w:sz w:val="28"/>
+          <w:szCs w:val="28"/>
+          <w:lang w:val="ru-RU"/>
+        </w:rPr>
+      </w:pPr>
+      <w:r>
+        <w:rPr>
+          <w:rFonts w:ascii="Times New Roman" w:hAnsi="Times New Roman" w:cs="Times New Roman"/>
+          <w:b/>
+          <w:bCs/>
+          <w:sz w:val="28"/>
+          <w:szCs w:val="28"/>
+          <w:lang w:val="ru-RU"/>
+        </w:rPr>
+        <w:t>Результат работы</w:t>
+      </w:r>
+    </w:p>
+    <w:p>
+      <w:pPr>
+        <w:spacing w:line="360" w:lineRule="auto"/>
+        <w:jc w:val="center"/>
+        <w:rPr>
+          <w:rFonts w:ascii="Times New Roman" w:hAnsi="Times New Roman" w:cs="Times New Roman"/>
+          <w:sz w:val="28"/>
+          <w:szCs w:val="28"/>
+          <w:lang w:val="ru-RU"/>
+        </w:rPr>
+      </w:pPr>
+      <w:r>
+        <w:rPr>
+          <w:rFonts w:ascii="Times New Roman" w:hAnsi="Times New Roman" w:cs="Times New Roman"/>
+          <w:sz w:val="28"/>
+          <w:szCs w:val="28"/>
+          <w:lang w:val="ru-RU"/>
+        </w:rPr>
+        <w:t>Результаты работы можно увидеть на следующ</w:t>
+      </w:r>
+      <w:r>
+        <w:rPr>
+          <w:rFonts w:ascii="Times New Roman" w:hAnsi="Times New Roman" w:cs="Times New Roman"/>
+          <w:sz w:val="28"/>
+          <w:szCs w:val="28"/>
+          <w:lang w:val="ru-RU"/>
+        </w:rPr>
+        <w:t>ем</w:t>
+      </w:r>
+      <w:r>
+        <w:rPr>
+          <w:rFonts w:ascii="Times New Roman" w:hAnsi="Times New Roman" w:cs="Times New Roman"/>
+          <w:sz w:val="28"/>
+          <w:szCs w:val="28"/>
+          <w:lang w:val="ru-RU"/>
+        </w:rPr>
+        <w:t xml:space="preserve"> скриншот</w:t>
+      </w:r>
+      <w:r>
+        <w:rPr>
+          <w:rFonts w:ascii="Times New Roman" w:hAnsi="Times New Roman" w:cs="Times New Roman"/>
+          <w:sz w:val="28"/>
+          <w:szCs w:val="28"/>
+          <w:lang w:val="ru-RU"/>
+        </w:rPr>
+        <w:t>е</w:t>
+      </w:r>
+      <w:r>
+        <w:rPr>
+          <w:rFonts w:ascii="Times New Roman" w:hAnsi="Times New Roman" w:cs="Times New Roman"/>
+          <w:sz w:val="28"/>
+          <w:szCs w:val="28"/>
+          <w:lang w:val="ru-RU"/>
+        </w:rPr>
+        <w:t>:</w:t>
+      </w:r>
+    </w:p>
+    <w:p>
+      <w:pPr>
+        <w:spacing w:line="360" w:lineRule="auto"/>
+        <w:jc w:val="center"/>
+        <w:rPr>
+          <w:rFonts w:ascii="Times New Roman" w:hAnsi="Times New Roman" w:cs="Times New Roman"/>
+          <w:sz w:val="28"/>
+          <w:szCs w:val="28"/>
+          <w:lang w:val="en-US"/>
+        </w:rPr>
+      </w:pPr>
+      <w:r>
+        <w:rPr>
+          <w:rFonts w:ascii="Times New Roman" w:hAnsi="Times New Roman" w:cs="Times New Roman"/>
+          <w:noProof/>
+          <w:sz w:val="28"/>
+          <w:szCs w:val="28"/>
+          <w:lang w:val="ru-RU"/>
+        </w:rPr>
+        <w:lastRenderedPageBreak/>
+        <w:drawing>
+          <wp:inline distT="0" distB="0" distL="0" distR="0" wp14:anchorId="057B01D8" wp14:editId="06989001">
+            <wp:extent cx="3628417" cy="1332483"/>
+            <wp:effectExtent l="0" t="0" r="3810" b="1270"/>
+            <wp:docPr id="1" name="Picture 1"/>
+            <wp:cNvGraphicFramePr>
+              <a:graphicFrameLocks xmlns:a="http://schemas.openxmlformats.org/drawingml/2006/main" noChangeAspect="1"/>
+            </wp:cNvGraphicFramePr>
+            <a:graphic xmlns:a="http://schemas.openxmlformats.org/drawingml/2006/main">
+              <a:graphicData uri="http://schemas.openxmlformats.org/drawingml/2006/picture">
+                <pic:pic xmlns:pic="http://schemas.openxmlformats.org/drawingml/2006/picture">
+                  <pic:nvPicPr>
+                    <pic:cNvPr id="1" name="Picture 1"/>
+                    <pic:cNvPicPr/>
+                  </pic:nvPicPr>
+                  <pic:blipFill>
+                    <a:blip r:embed="rId5" cstate="print">
+                      <a:extLst>
+                        <a:ext uri="{28A0092B-C50C-407E-A947-70E740481C1C}">
+                          <a14:useLocalDpi xmlns:a14="http://schemas.microsoft.com/office/drawing/2010/main" val="0"/>
+                        </a:ext>
+                      </a:extLst>
+                    </a:blip>
+                    <a:stretch>
+                      <a:fillRect/>
+                    </a:stretch>
+                  </pic:blipFill>
+                  <pic:spPr>
+                    <a:xfrm>
+                      <a:off x="0" y="0"/>
+                      <a:ext cx="3697454" cy="1357836"/>
+                    </a:xfrm>
+                    <a:prstGeom prst="rect">
+                      <a:avLst/>
+                    </a:prstGeom>
+                  </pic:spPr>
+                </pic:pic>
+              </a:graphicData>
+            </a:graphic>
+          </wp:inline>
+        </w:drawing>
+      </w:r>
+    </w:p>
+    <w:p>
+      <w:pPr>
+        <w:spacing w:line="360" w:lineRule="auto"/>
+        <w:jc w:val="center"/>
+        <w:rPr>
+          <w:rFonts w:ascii="Times New Roman" w:hAnsi="Times New Roman" w:cs="Times New Roman"/>
+          <w:sz w:val="28"/>
+          <w:szCs w:val="28"/>
+          <w:lang w:val="ru-RU"/>
+        </w:rPr>
+      </w:pPr>
+    </w:p>
+    <w:p>
+      <w:pPr>
+        <w:spacing w:line="360" w:lineRule="auto"/>
+        <w:jc w:val="center"/>
+        <w:rPr>
+          <w:rFonts w:ascii="Times New Roman" w:hAnsi="Times New Roman" w:cs="Times New Roman"/>
+          <w:b/>
+          <w:bCs/>
+          <w:sz w:val="28"/>
+          <w:szCs w:val="28"/>
+          <w:lang w:val="ru-RU"/>
+        </w:rPr>
+      </w:pPr>
+      <w:r>
+        <w:rPr>
+          <w:rFonts w:ascii="Times New Roman" w:hAnsi="Times New Roman" w:cs="Times New Roman"/>
+          <w:b/>
+          <w:bCs/>
+          <w:sz w:val="28"/>
+          <w:szCs w:val="28"/>
+          <w:lang w:val="ru-RU"/>
+        </w:rPr>
+        <w:t>Заключение</w:t>
+      </w:r>
+    </w:p>
+    <w:p>
+      <w:pPr>
+        <w:spacing w:line="360" w:lineRule="auto"/>
+        <w:ind w:firstLine="567"/>
+        <w:rPr>
+          <w:rFonts w:ascii="Times New Roman" w:hAnsi="Times New Roman" w:cs="Times New Roman"/>
+          <w:sz w:val="28"/>
+          <w:szCs w:val="28"/>
+          <w:lang w:val="ru-RU"/>
+        </w:rPr>
+      </w:pPr>
+      <w:r>
+        <w:rPr>
+          <w:rFonts w:ascii="Times New Roman" w:hAnsi="Times New Roman" w:cs="Times New Roman"/>
+          <w:sz w:val="28"/>
+          <w:szCs w:val="28"/>
+          <w:lang w:val="ru-RU"/>
+        </w:rPr>
+        <w:t>Выполнив данную работу, я смог разработать собственную реализацию класса «строка» и методы для работы с ней, применив и закрепив знания из изученного курса объектно-ориентированного программирования.</w:t>
+      </w:r>
+    </w:p>
+    <w:p>
+      <w:pPr>
+        <w:spacing w:line="360" w:lineRule="auto"/>
+        <w:jc w:val="center"/>
+        <w:rPr>
+          <w:rFonts w:ascii="Times New Roman" w:hAnsi="Times New Roman" w:cs="Times New Roman"/>
+          <w:sz w:val="28"/>
+          <w:szCs w:val="28"/>
+          <w:lang w:val="ru-RU"/>
+        </w:rPr>
+      </w:pPr>
+    </w:p>
+    <w:p>
+      <w:pPr>
+        <w:spacing w:line="360" w:lineRule="auto"/>
+        <w:jc w:val="center"/>
+        <w:rPr>
+          <w:rFonts w:ascii="Times New Roman" w:hAnsi="Times New Roman" w:cs="Times New Roman"/>
+          <w:b/>
+          <w:bCs/>
+          <w:sz w:val="28"/>
+          <w:szCs w:val="28"/>
+          <w:lang w:val="ru-RU"/>
+        </w:rPr>
+      </w:pPr>
+      <w:r>
+        <w:rPr>
+          <w:rFonts w:ascii="Times New Roman" w:hAnsi="Times New Roman" w:cs="Times New Roman"/>
+          <w:b/>
+          <w:bCs/>
+          <w:sz w:val="28"/>
+          <w:szCs w:val="28"/>
+          <w:lang w:val="ru-RU"/>
+        </w:rPr>
+        <w:t>Используемые источник</w:t>
+      </w:r>
+      <w:r>
+        <w:rPr>
+          <w:rFonts w:ascii="Times New Roman" w:hAnsi="Times New Roman" w:cs="Times New Roman"/>
+          <w:b/>
+          <w:bCs/>
+          <w:sz w:val="28"/>
+          <w:szCs w:val="28"/>
+          <w:lang w:val="ru-RU"/>
+        </w:rPr>
+        <w:t>и</w:t>
+      </w:r>
+    </w:p>
+    <w:p>
+      <w:pPr>
+        <w:spacing w:line="360" w:lineRule="auto"/>
+        <w:rPr>
+          <w:rFonts w:ascii="Times New Roman" w:hAnsi="Times New Roman" w:cs="Times New Roman"/>
+          <w:b/>
+          <w:bCs/>
+          <w:sz w:val="28"/>
+          <w:szCs w:val="28"/>
+          <w:lang w:val="ru-RU"/>
+        </w:rPr>
+      </w:pPr>
+      <w:r>
+        <w:rPr>
+          <w:rFonts w:ascii="Times New Roman" w:hAnsi="Times New Roman" w:cs="Times New Roman"/>
+          <w:sz w:val="28"/>
+          <w:szCs w:val="28"/>
+          <w:lang w:val="ru-RU"/>
+        </w:rPr>
+        <w:t xml:space="preserve">1. </w:t>
+      </w:r>
+      <w:r>
+        <w:rPr>
+          <w:rFonts w:ascii="Times New Roman" w:hAnsi="Times New Roman" w:cs="Times New Roman"/>
+          <w:sz w:val="28"/>
+          <w:szCs w:val="28"/>
+        </w:rPr>
+        <w:t>Лафоре Р. "Объектно-ориентированное программирование в С++"</w:t>
+      </w:r>
+    </w:p>
+    <w:p>
+      <w:pPr>
+        <w:spacing w:line="360" w:lineRule="auto"/>
+        <w:rPr>
+          <w:rFonts w:ascii="Times New Roman" w:hAnsi="Times New Roman" w:cs="Times New Roman"/>
+          <w:sz w:val="28"/>
+          <w:szCs w:val="28"/>
+        </w:rPr>
+      </w:pPr>
+      <w:r>
+        <w:rPr>
+          <w:rFonts w:ascii="Times New Roman" w:hAnsi="Times New Roman" w:cs="Times New Roman"/>
+          <w:sz w:val="28"/>
+          <w:szCs w:val="28"/>
+        </w:rPr>
+        <w:t>2. Бьерн Страуструп. Язык программирования С++</w:t>
+      </w:r>
+    </w:p>
+    <w:p>
+      <w:pPr>
+        <w:spacing w:line="360" w:lineRule="auto"/>
+        <w:rPr>
+          <w:rFonts w:ascii="Times New Roman" w:hAnsi="Times New Roman" w:cs="Times New Roman"/>
+          <w:sz w:val="28"/>
+          <w:szCs w:val="28"/>
+        </w:rPr>
+      </w:pPr>
+      <w:r>
+        <w:rPr>
+          <w:rFonts w:ascii="Times New Roman" w:hAnsi="Times New Roman" w:cs="Times New Roman"/>
+          <w:sz w:val="28"/>
+          <w:szCs w:val="28"/>
+        </w:rPr>
+        <w:t>3. Бертран Мейер «Почувствуй класс. Учимся программировать хорошо с объектами и контрактами»</w:t>
+      </w:r>
+    </w:p>
+    <w:p>
+      <w:pPr>
+        <w:spacing w:line="360" w:lineRule="auto"/>
+        <w:rPr>
+          <w:rFonts w:ascii="Times New Roman" w:hAnsi="Times New Roman" w:cs="Times New Roman"/>
+          <w:sz w:val="28"/>
+          <w:szCs w:val="28"/>
+        </w:rPr>
+      </w:pPr>
+      <w:r>
+        <w:rPr>
+          <w:rFonts w:ascii="Times New Roman" w:hAnsi="Times New Roman" w:cs="Times New Roman"/>
+          <w:sz w:val="28"/>
+          <w:szCs w:val="28"/>
+        </w:rPr>
+        <w:t>4. Гради Буч «Объектно-ориентированный анализ и проектирование с примерами приложений»</w:t>
+      </w:r>
+    </w:p>
+    <w:p>
+      <w:pPr>
+        <w:spacing w:line="360" w:lineRule="auto"/>
+        <w:rPr>
+          <w:rFonts w:ascii="Times New Roman" w:hAnsi="Times New Roman" w:cs="Times New Roman"/>
+          <w:sz w:val="28"/>
+          <w:szCs w:val="28"/>
+        </w:rPr>
+      </w:pPr>
+      <w:r>
+        <w:rPr>
+          <w:rFonts w:ascii="Times New Roman" w:hAnsi="Times New Roman" w:cs="Times New Roman"/>
+          <w:sz w:val="28"/>
+          <w:szCs w:val="28"/>
+        </w:rPr>
+        <w:t>5. Мэтт Вайсфельд «Объектно-ориентированное мышление»</w:t>
+      </w:r>
+    </w:p>
+    <w:p>
+      <w:pPr>
+        <w:spacing w:line="360" w:lineRule="auto"/>
+        <w:jc w:val="center"/>
+        <w:rPr>
+          <w:rFonts w:ascii="Times New Roman" w:hAnsi="Times New Roman" w:cs="Times New Roman"/>
+          <w:sz w:val="28"/>
+          <w:szCs w:val="28"/>
+          <w:lang w:val="ru-RU"/>
+        </w:rPr>
+      </w:pPr>
+    </w:p>
+    <w:p>
+      <w:pPr>
+        <w:spacing w:line="360" w:lineRule="auto"/>
+        <w:jc w:val="center"/>
+        <w:rPr>
+          <w:rFonts w:ascii="Times New Roman" w:hAnsi="Times New Roman" w:cs="Times New Roman"/>
+          <w:b/>
+          <w:bCs/>
+          <w:sz w:val="28"/>
+          <w:szCs w:val="28"/>
+          <w:lang w:val="ru-RU"/>
+        </w:rPr>
+      </w:pPr>
+      <w:r>
+        <w:rPr>
+          <w:rFonts w:ascii="Times New Roman" w:hAnsi="Times New Roman" w:cs="Times New Roman"/>
+          <w:b/>
+          <w:bCs/>
+          <w:sz w:val="28"/>
+          <w:szCs w:val="28"/>
+          <w:lang w:val="ru-RU"/>
+        </w:rPr>
+        <w:t>Приложение. Листинг</w:t>
+      </w:r>
+    </w:p>
+    <w:p>
+      <w:pPr>
+        <w:spacing w:line="360" w:lineRule="auto"/>
+        <w:jc w:val="center"/>
+        <w:rPr>
+          <w:rFonts w:ascii="Times New Roman" w:hAnsi="Times New Roman" w:cs="Times New Roman"/>
+          <w:sz w:val="28"/>
+          <w:szCs w:val="28"/>
+          <w:lang w:val="en-US"/>
+        </w:rPr>
+      </w:pPr>
+      <w:r>
+        <w:rPr>
+          <w:rFonts w:ascii="Times New Roman" w:hAnsi="Times New Roman" w:cs="Times New Roman"/>
+          <w:sz w:val="28"/>
+          <w:szCs w:val="28"/>
+          <w:lang w:val="en-US"/>
+        </w:rPr>
+        <w:t>main</w:t>
+      </w:r>
+      <w:r>
+        <w:rPr>
+          <w:rFonts w:ascii="Times New Roman" w:hAnsi="Times New Roman" w:cs="Times New Roman"/>
+          <w:sz w:val="28"/>
+          <w:szCs w:val="28"/>
+          <w:lang w:val="en-US"/>
+        </w:rPr>
+        <w:t>.</w:t>
+      </w:r>
+      <w:r>
+        <w:rPr>
+          <w:rFonts w:ascii="Times New Roman" w:hAnsi="Times New Roman" w:cs="Times New Roman"/>
+          <w:sz w:val="28"/>
+          <w:szCs w:val="28"/>
+          <w:lang w:val="en-US"/>
+        </w:rPr>
+        <w:t>cpp</w:t>
+      </w:r>
+    </w:p>
+    <w:p>
+      <w:pPr>
+        <w:spacing w:line="360" w:lineRule="auto"/>
+        <w:jc w:val="center"/>
+        <w:rPr>
+          <w:rFonts w:ascii="Times New Roman" w:hAnsi="Times New Roman" w:cs="Times New Roman"/>
+          <w:sz w:val="28"/>
+          <w:szCs w:val="28"/>
+          <w:lang w:val="en-US"/>
+        </w:rPr>
+      </w:pPr>
+      <w:r>
+        <w:rPr>
+          <w:rFonts w:ascii="Times New Roman" w:hAnsi="Times New Roman" w:cs="Times New Roman"/>
+          <w:noProof/>
+          <w:sz w:val="28"/>
+          <w:szCs w:val="28"/>
+          <w:lang w:val="en-US"/>
+        </w:rPr>
+        <w:lastRenderedPageBreak/>
+        <w:drawing>
+          <wp:inline distT="0" distB="0" distL="0" distR="0" wp14:anchorId="4B37897A" wp14:editId="17F38076">
+            <wp:extent cx="6031230" cy="3308985"/>
+            <wp:effectExtent l="0" t="0" r="1270" b="5715"/>
+            <wp:docPr id="3" name="Picture 3"/>
+            <wp:cNvGraphicFramePr>
+              <a:graphicFrameLocks xmlns:a="http://schemas.openxmlformats.org/drawingml/2006/main" noChangeAspect="1"/>
+            </wp:cNvGraphicFramePr>
+            <a:graphic xmlns:a="http://schemas.openxmlformats.org/drawingml/2006/main">
+              <a:graphicData uri="http://schemas.openxmlformats.org/drawingml/2006/picture">
+                <pic:pic xmlns:pic="http://schemas.openxmlformats.org/drawingml/2006/picture">
+                  <pic:nvPicPr>
+                    <pic:cNvPr id="3" name="Picture 3"/>
+                    <pic:cNvPicPr/>
+                  </pic:nvPicPr>
+                  <pic:blipFill>
+                    <a:blip r:embed="rId6" cstate="print">
+                      <a:extLst>
+                        <a:ext uri="{28A0092B-C50C-407E-A947-70E740481C1C}">
+                          <a14:useLocalDpi xmlns:a14="http://schemas.microsoft.com/office/drawing/2010/main" val="0"/>
+                        </a:ext>
+                      </a:extLst>
+                    </a:blip>
+                    <a:stretch>
+                      <a:fillRect/>
+                    </a:stretch>
+                  </pic:blipFill>
+                  <pic:spPr>
+                    <a:xfrm>
+                      <a:off x="0" y="0"/>
+                      <a:ext cx="6040065" cy="3313832"/>
+                    </a:xfrm>
+                    <a:prstGeom prst="rect">
+                      <a:avLst/>
+                    </a:prstGeom>
+                  </pic:spPr>
+                </pic:pic>
+              </a:graphicData>
+            </a:graphic>
+          </wp:inline>
+        </w:drawing>
+      </w:r>
+    </w:p>
+    <w:p>
+      <w:pPr>
+        <w:spacing w:line="360" w:lineRule="auto"/>
+        <w:jc w:val="center"/>
+        <w:rPr>
+          <w:rFonts w:ascii="Times New Roman" w:hAnsi="Times New Roman" w:cs="Times New Roman"/>
+          <w:sz w:val="28"/>
+          <w:szCs w:val="28"/>
+          <w:lang w:val="en-US"/>
+        </w:rPr>
+      </w:pPr>
+    </w:p>
+    <w:p>
+      <w:pPr>
+        <w:spacing w:line="360" w:lineRule="auto"/>
+        <w:jc w:val="center"/>
+        <w:rPr>
+          <w:rFonts w:ascii="Times New Roman" w:hAnsi="Times New Roman" w:cs="Times New Roman"/>
+          <w:sz w:val="28"/>
+          <w:szCs w:val="28"/>
+          <w:lang w:val="en-US"/>
+        </w:rPr>
+      </w:pPr>
+      <w:r>
+        <w:rPr>
+          <w:rFonts w:ascii="Times New Roman" w:hAnsi="Times New Roman" w:cs="Times New Roman"/>
+          <w:sz w:val="28"/>
+          <w:szCs w:val="28"/>
+          <w:lang w:val="en-US"/>
+        </w:rPr>
+        <w:t>string</w:t>
+      </w:r>
+      <w:r>
+        <w:rPr>
+          <w:rFonts w:ascii="Times New Roman" w:hAnsi="Times New Roman" w:cs="Times New Roman"/>
+          <w:sz w:val="28"/>
+          <w:szCs w:val="28"/>
+          <w:lang w:val="en-US"/>
+        </w:rPr>
+        <w:t>.</w:t>
+      </w:r>
+      <w:r>
+        <w:rPr>
+          <w:rFonts w:ascii="Times New Roman" w:hAnsi="Times New Roman" w:cs="Times New Roman"/>
+          <w:sz w:val="28"/>
+          <w:szCs w:val="28"/>
+          <w:lang w:val="en-US"/>
+        </w:rPr>
+        <w:t>hpp</w:t>
+      </w:r>
+    </w:p>
+    <w:p>
+      <w:pPr>
+        <w:spacing w:line="360" w:lineRule="auto"/>
+        <w:jc w:val="center"/>
+        <w:rPr>
+          <w:rFonts w:ascii="Times New Roman" w:hAnsi="Times New Roman" w:cs="Times New Roman"/>
+          <w:sz w:val="28"/>
+          <w:szCs w:val="28"/>
+          <w:lang w:val="en-US"/>
+        </w:rPr>
+      </w:pPr>
+    </w:p>
+    <w:p>
+      <w:pPr>
+        <w:spacing w:line="360" w:lineRule="auto"/>
+        <w:jc w:val="center"/>
+        <w:rPr>
+          <w:rFonts w:ascii="Times New Roman" w:hAnsi="Times New Roman" w:cs="Times New Roman"/>
+          <w:sz w:val="28"/>
+          <w:szCs w:val="28"/>
+          <w:lang w:val="en-US"/>
+        </w:rPr>
+      </w:pPr>
+    </w:p>
+    <w:p>
+      <w:pPr>
+        <w:spacing w:line="360" w:lineRule="auto"/>
+        <w:jc w:val="center"/>
+        <w:rPr>
+          <w:rFonts w:ascii="Times New Roman" w:hAnsi="Times New Roman" w:cs="Times New Roman"/>
+          <w:sz w:val="28"/>
+          <w:szCs w:val="28"/>
+          <w:lang w:val="en-US"/>
+        </w:rPr>
+      </w:pPr>
+      <w:r>
+        <w:rPr>
+          <w:rFonts w:ascii="Times New Roman" w:hAnsi="Times New Roman" w:cs="Times New Roman"/>
+          <w:sz w:val="28"/>
+          <w:szCs w:val="28"/>
+          <w:lang w:val="en-US"/>
+        </w:rPr>
+        <w:t>string.cpp</w:t>
+      </w:r>
+    </w:p>
+    <w:p>
+      <w:pPr>
+        <w:spacing w:line="360" w:lineRule="auto"/>
+        <w:jc w:val="center"/>
+        <w:rPr>
+          <w:rFonts w:ascii="Times New Roman" w:hAnsi="Times New Roman" w:cs="Times New Roman"/>
+          <w:sz w:val="28"/>
+          <w:szCs w:val="28"/>
+          <w:lang w:val="en-US"/>
+        </w:rPr>
+      </w:pPr>
+    </w:p>
+    <w:p>
+      <w:pPr>
+        <w:spacing w:line="360" w:lineRule="auto"/>
+        <w:jc w:val="center"/>
+        <w:rPr>
+          <w:rFonts w:ascii="Times New Roman" w:hAnsi="Times New Roman" w:cs="Times New Roman"/>
+          <w:sz w:val="28"/>
+          <w:szCs w:val="28"/>
+          <w:lang w:val="en-US"/>
+        </w:rPr>
+      </w:pPr>
+    </w:p>
+    <w:p>
+      <w:pPr>
+        <w:spacing w:line="360" w:lineRule="auto"/>
+        <w:jc w:val="center"/>
+        <w:rPr>
+          <w:rFonts w:ascii="Times New Roman" w:hAnsi="Times New Roman" w:cs="Times New Roman"/>
+          <w:sz w:val="28"/>
+          <w:szCs w:val="28"/>
+          <w:lang w:val="en-US"/>
+        </w:rPr>
+      </w:pPr>
+      <w:proofErr w:type="spellStart"/>
+      <w:r>
+        <w:rPr>
+          <w:rFonts w:ascii="Times New Roman" w:hAnsi="Times New Roman" w:cs="Times New Roman"/>
+          <w:sz w:val="28"/>
+          <w:szCs w:val="28"/>
+          <w:lang w:val="en-US"/>
+        </w:rPr>
+        <w:t>Makefile</w:t>
+      </w:r>
+      <w:proofErr w:type="spellEnd"/>
+    </w:p>
+    <w:p>
+      <w:pPr>
+        <w:spacing w:line="360" w:lineRule="auto"/>
+        <w:jc w:val="center"/>
+        <w:rPr>
+          <w:rFonts w:ascii="Times New Roman" w:hAnsi="Times New Roman" w:cs="Times New Roman"/>
+          <w:sz w:val="28"/>
+          <w:szCs w:val="28"/>
+          <w:lang w:val="en-US"/>
+        </w:rPr>
+      </w:pPr>
+      <w:r>
+        <w:rPr>
+          <w:rFonts w:ascii="Times New Roman" w:hAnsi="Times New Roman" w:cs="Times New Roman"/>
+          <w:noProof/>
+          <w:sz w:val="28"/>
+          <w:szCs w:val="28"/>
+          <w:lang w:val="en-US"/>
+        </w:rPr>
+        <w:drawing>
+          <wp:inline distT="0" distB="0" distL="0" distR="0" wp14:anchorId="3C0BB191" wp14:editId="2BA4D5BE">
+            <wp:extent cx="2684834" cy="976303"/>
+            <wp:effectExtent l="0" t="0" r="0" b="1905"/>
+            <wp:docPr id="2" name="Picture 2"/>
+            <wp:cNvGraphicFramePr>
+              <a:graphicFrameLocks xmlns:a="http://schemas.openxmlformats.org/drawingml/2006/main" noChangeAspect="1"/>
+            </wp:cNvGraphicFramePr>
+            <a:graphic xmlns:a="http://schemas.openxmlformats.org/drawingml/2006/main">
+              <a:graphicData uri="http://schemas.openxmlformats.org/drawingml/2006/picture">
+                <pic:pic xmlns:pic="http://schemas.openxmlformats.org/drawingml/2006/picture">
+                  <pic:nvPicPr>
+                    <pic:cNvPr id="2" name="Picture 2"/>
+                    <pic:cNvPicPr/>
+                  </pic:nvPicPr>
+                  <pic:blipFill>
+                    <a:blip r:embed="rId7" cstate="print">
+                      <a:extLst>
+                        <a:ext uri="{28A0092B-C50C-407E-A947-70E740481C1C}">
+                          <a14:useLocalDpi xmlns:a14="http://schemas.microsoft.com/office/drawing/2010/main" val="0"/>
+                        </a:ext>
+                      </a:extLst>
+                    </a:blip>
+                    <a:stretch>
+                      <a:fillRect/>
+                    </a:stretch>
+                  </pic:blipFill>
+                  <pic:spPr>
+                    <a:xfrm>
+                      <a:off x="0" y="0"/>
+                      <a:ext cx="2695117" cy="980042"/>
+                    </a:xfrm>
+                    <a:prstGeom prst="rect">
+                      <a:avLst/>
+                    </a:prstGeom>
+                  </pic:spPr>
+                </pic:pic>
+              </a:graphicData>
+            </a:graphic>
+          </wp:inline>
+        </w:drawing>
       </w:r>
     </w:p>
     <w:sectPr>
       <w:pgSz w:w="11906" w:h="16838"/>
-      <w:pgMar w:top="1440" w:right="1440" w:bottom="1440" w:left="1440" w:header="708" w:footer="708" w:gutter="0"/>
+      <w:pgMar w:top="1440" w:right="1252" w:bottom="1440" w:left="1156" w:header="708" w:footer="708" w:gutter="0"/>
       <w:cols w:space="708"/>
       <w:docGrid w:linePitch="360"/>
     </w:sectPr>
@@ -1067,8 +2770,285 @@
       </w:pPr>
     </w:lvl>
   </w:abstractNum>
+  <w:abstractNum w:abstractNumId="1" w15:restartNumberingAfterBreak="0">
+    <w:nsid w:val="57FD5E50"/>
+    <w:multiLevelType w:val="hybridMultilevel"/>
+    <w:tmpl w:val="8D66F056"/>
+    <w:lvl w:ilvl="0" w:tplc="1B1C77E2">
+      <w:start w:val="1"/>
+      <w:numFmt w:val="decimal"/>
+      <w:lvlText w:val="%1."/>
+      <w:lvlJc w:val="left"/>
+      <w:pPr>
+        <w:ind w:left="1080" w:hanging="360"/>
+      </w:pPr>
+      <w:rPr>
+        <w:rFonts w:hint="default"/>
+      </w:rPr>
+    </w:lvl>
+    <w:lvl w:ilvl="1" w:tplc="08090019" w:tentative="1">
+      <w:start w:val="1"/>
+      <w:numFmt w:val="lowerLetter"/>
+      <w:lvlText w:val="%2."/>
+      <w:lvlJc w:val="left"/>
+      <w:pPr>
+        <w:ind w:left="1800" w:hanging="360"/>
+      </w:pPr>
+    </w:lvl>
+    <w:lvl w:ilvl="2" w:tplc="0809001B" w:tentative="1">
+      <w:start w:val="1"/>
+      <w:numFmt w:val="lowerRoman"/>
+      <w:lvlText w:val="%3."/>
+      <w:lvlJc w:val="right"/>
+      <w:pPr>
+        <w:ind w:left="2520" w:hanging="180"/>
+      </w:pPr>
+    </w:lvl>
+    <w:lvl w:ilvl="3" w:tplc="0809000F" w:tentative="1">
+      <w:start w:val="1"/>
+      <w:numFmt w:val="decimal"/>
+      <w:lvlText w:val="%4."/>
+      <w:lvlJc w:val="left"/>
+      <w:pPr>
+        <w:ind w:left="3240" w:hanging="360"/>
+      </w:pPr>
+    </w:lvl>
+    <w:lvl w:ilvl="4" w:tplc="08090019" w:tentative="1">
+      <w:start w:val="1"/>
+      <w:numFmt w:val="lowerLetter"/>
+      <w:lvlText w:val="%5."/>
+      <w:lvlJc w:val="left"/>
+      <w:pPr>
+        <w:ind w:left="3960" w:hanging="360"/>
+      </w:pPr>
+    </w:lvl>
+    <w:lvl w:ilvl="5" w:tplc="0809001B" w:tentative="1">
+      <w:start w:val="1"/>
+      <w:numFmt w:val="lowerRoman"/>
+      <w:lvlText w:val="%6."/>
+      <w:lvlJc w:val="right"/>
+      <w:pPr>
+        <w:ind w:left="4680" w:hanging="180"/>
+      </w:pPr>
+    </w:lvl>
+    <w:lvl w:ilvl="6" w:tplc="0809000F" w:tentative="1">
+      <w:start w:val="1"/>
+      <w:numFmt w:val="decimal"/>
+      <w:lvlText w:val="%7."/>
+      <w:lvlJc w:val="left"/>
+      <w:pPr>
+        <w:ind w:left="5400" w:hanging="360"/>
+      </w:pPr>
+    </w:lvl>
+    <w:lvl w:ilvl="7" w:tplc="08090019" w:tentative="1">
+      <w:start w:val="1"/>
+      <w:numFmt w:val="lowerLetter"/>
+      <w:lvlText w:val="%8."/>
+      <w:lvlJc w:val="left"/>
+      <w:pPr>
+        <w:ind w:left="6120" w:hanging="360"/>
+      </w:pPr>
+    </w:lvl>
+    <w:lvl w:ilvl="8" w:tplc="0809001B" w:tentative="1">
+      <w:start w:val="1"/>
+      <w:numFmt w:val="lowerRoman"/>
+      <w:lvlText w:val="%9."/>
+      <w:lvlJc w:val="right"/>
+      <w:pPr>
+        <w:ind w:left="6840" w:hanging="180"/>
+      </w:pPr>
+    </w:lvl>
+  </w:abstractNum>
+  <w:abstractNum w:abstractNumId="2" w15:restartNumberingAfterBreak="0">
+    <w:nsid w:val="62011E96"/>
+    <w:multiLevelType w:val="hybridMultilevel"/>
+    <w:tmpl w:val="449A20AC"/>
+    <w:lvl w:ilvl="0" w:tplc="458A3B8E">
+      <w:start w:val="1"/>
+      <w:numFmt w:val="decimal"/>
+      <w:lvlText w:val="%1."/>
+      <w:lvlJc w:val="left"/>
+      <w:pPr>
+        <w:ind w:left="927" w:hanging="360"/>
+      </w:pPr>
+      <w:rPr>
+        <w:rFonts w:ascii="Liberation Serif" w:hAnsi="Liberation Serif" w:cs="Lohit Devanagari" w:hint="default"/>
+        <w:sz w:val="24"/>
+      </w:rPr>
+    </w:lvl>
+    <w:lvl w:ilvl="1" w:tplc="08090019" w:tentative="1">
+      <w:start w:val="1"/>
+      <w:numFmt w:val="lowerLetter"/>
+      <w:lvlText w:val="%2."/>
+      <w:lvlJc w:val="left"/>
+      <w:pPr>
+        <w:ind w:left="1647" w:hanging="360"/>
+      </w:pPr>
+    </w:lvl>
+    <w:lvl w:ilvl="2" w:tplc="0809001B" w:tentative="1">
+      <w:start w:val="1"/>
+      <w:numFmt w:val="lowerRoman"/>
+      <w:lvlText w:val="%3."/>
+      <w:lvlJc w:val="right"/>
+      <w:pPr>
+        <w:ind w:left="2367" w:hanging="180"/>
+      </w:pPr>
+    </w:lvl>
+    <w:lvl w:ilvl="3" w:tplc="0809000F" w:tentative="1">
+      <w:start w:val="1"/>
+      <w:numFmt w:val="decimal"/>
+      <w:lvlText w:val="%4."/>
+      <w:lvlJc w:val="left"/>
+      <w:pPr>
+        <w:ind w:left="3087" w:hanging="360"/>
+      </w:pPr>
+    </w:lvl>
+    <w:lvl w:ilvl="4" w:tplc="08090019" w:tentative="1">
+      <w:start w:val="1"/>
+      <w:numFmt w:val="lowerLetter"/>
+      <w:lvlText w:val="%5."/>
+      <w:lvlJc w:val="left"/>
+      <w:pPr>
+        <w:ind w:left="3807" w:hanging="360"/>
+      </w:pPr>
+    </w:lvl>
+    <w:lvl w:ilvl="5" w:tplc="0809001B" w:tentative="1">
+      <w:start w:val="1"/>
+      <w:numFmt w:val="lowerRoman"/>
+      <w:lvlText w:val="%6."/>
+      <w:lvlJc w:val="right"/>
+      <w:pPr>
+        <w:ind w:left="4527" w:hanging="180"/>
+      </w:pPr>
+    </w:lvl>
+    <w:lvl w:ilvl="6" w:tplc="0809000F" w:tentative="1">
+      <w:start w:val="1"/>
+      <w:numFmt w:val="decimal"/>
+      <w:lvlText w:val="%7."/>
+      <w:lvlJc w:val="left"/>
+      <w:pPr>
+        <w:ind w:left="5247" w:hanging="360"/>
+      </w:pPr>
+    </w:lvl>
+    <w:lvl w:ilvl="7" w:tplc="08090019" w:tentative="1">
+      <w:start w:val="1"/>
+      <w:numFmt w:val="lowerLetter"/>
+      <w:lvlText w:val="%8."/>
+      <w:lvlJc w:val="left"/>
+      <w:pPr>
+        <w:ind w:left="5967" w:hanging="360"/>
+      </w:pPr>
+    </w:lvl>
+    <w:lvl w:ilvl="8" w:tplc="0809001B" w:tentative="1">
+      <w:start w:val="1"/>
+      <w:numFmt w:val="lowerRoman"/>
+      <w:lvlText w:val="%9."/>
+      <w:lvlJc w:val="right"/>
+      <w:pPr>
+        <w:ind w:left="6687" w:hanging="180"/>
+      </w:pPr>
+    </w:lvl>
+  </w:abstractNum>
+  <w:abstractNum w:abstractNumId="3" w15:restartNumberingAfterBreak="0">
+    <w:nsid w:val="7DB2649F"/>
+    <w:multiLevelType w:val="hybridMultilevel"/>
+    <w:tmpl w:val="4F0E4426"/>
+    <w:lvl w:ilvl="0" w:tplc="52748E66">
+      <w:start w:val="1"/>
+      <w:numFmt w:val="decimal"/>
+      <w:lvlText w:val="%1."/>
+      <w:lvlJc w:val="left"/>
+      <w:pPr>
+        <w:ind w:left="927" w:hanging="360"/>
+      </w:pPr>
+      <w:rPr>
+        <w:rFonts w:hint="default"/>
+      </w:rPr>
+    </w:lvl>
+    <w:lvl w:ilvl="1" w:tplc="08090019" w:tentative="1">
+      <w:start w:val="1"/>
+      <w:numFmt w:val="lowerLetter"/>
+      <w:lvlText w:val="%2."/>
+      <w:lvlJc w:val="left"/>
+      <w:pPr>
+        <w:ind w:left="1647" w:hanging="360"/>
+      </w:pPr>
+    </w:lvl>
+    <w:lvl w:ilvl="2" w:tplc="0809001B" w:tentative="1">
+      <w:start w:val="1"/>
+      <w:numFmt w:val="lowerRoman"/>
+      <w:lvlText w:val="%3."/>
+      <w:lvlJc w:val="right"/>
+      <w:pPr>
+        <w:ind w:left="2367" w:hanging="180"/>
+      </w:pPr>
+    </w:lvl>
+    <w:lvl w:ilvl="3" w:tplc="0809000F" w:tentative="1">
+      <w:start w:val="1"/>
+      <w:numFmt w:val="decimal"/>
+      <w:lvlText w:val="%4."/>
+      <w:lvlJc w:val="left"/>
+      <w:pPr>
+        <w:ind w:left="3087" w:hanging="360"/>
+      </w:pPr>
+    </w:lvl>
+    <w:lvl w:ilvl="4" w:tplc="08090019" w:tentative="1">
+      <w:start w:val="1"/>
+      <w:numFmt w:val="lowerLetter"/>
+      <w:lvlText w:val="%5."/>
+      <w:lvlJc w:val="left"/>
+      <w:pPr>
+        <w:ind w:left="3807" w:hanging="360"/>
+      </w:pPr>
+    </w:lvl>
+    <w:lvl w:ilvl="5" w:tplc="0809001B" w:tentative="1">
+      <w:start w:val="1"/>
+      <w:numFmt w:val="lowerRoman"/>
+      <w:lvlText w:val="%6."/>
+      <w:lvlJc w:val="right"/>
+      <w:pPr>
+        <w:ind w:left="4527" w:hanging="180"/>
+      </w:pPr>
+    </w:lvl>
+    <w:lvl w:ilvl="6" w:tplc="0809000F" w:tentative="1">
+      <w:start w:val="1"/>
+      <w:numFmt w:val="decimal"/>
+      <w:lvlText w:val="%7."/>
+      <w:lvlJc w:val="left"/>
+      <w:pPr>
+        <w:ind w:left="5247" w:hanging="360"/>
+      </w:pPr>
+    </w:lvl>
+    <w:lvl w:ilvl="7" w:tplc="08090019" w:tentative="1">
+      <w:start w:val="1"/>
+      <w:numFmt w:val="lowerLetter"/>
+      <w:lvlText w:val="%8."/>
+      <w:lvlJc w:val="left"/>
+      <w:pPr>
+        <w:ind w:left="5967" w:hanging="360"/>
+      </w:pPr>
+    </w:lvl>
+    <w:lvl w:ilvl="8" w:tplc="0809001B" w:tentative="1">
+      <w:start w:val="1"/>
+      <w:numFmt w:val="lowerRoman"/>
+      <w:lvlText w:val="%9."/>
+      <w:lvlJc w:val="right"/>
+      <w:pPr>
+        <w:ind w:left="6687" w:hanging="180"/>
+      </w:pPr>
+    </w:lvl>
+  </w:abstractNum>
   <w:num w:numId="1" w16cid:durableId="906690738">
     <w:abstractNumId w:val="0"/>
+  </w:num>
+  <w:num w:numId="2" w16cid:durableId="1457872239">
+    <w:abstractNumId w:val="2"/>
+  </w:num>
+  <w:num w:numId="3" w16cid:durableId="1726563309">
+    <w:abstractNumId w:val="3"/>
+  </w:num>
+  <w:num w:numId="4" w16cid:durableId="597521505">
+    <w:abstractNumId w:val="1"/>
   </w:num>
 </w:numbering>
 </file>
@@ -1481,7 +3461,6 @@
   <w:style w:type="character" w:default="1" w:styleId="DefaultParagraphFont">
     <w:name w:val="Default Paragraph Font"/>
     <w:uiPriority w:val="1"/>
-    <w:semiHidden/>
     <w:unhideWhenUsed/>
   </w:style>
   <w:style w:type="table" w:default="1" w:styleId="TableNormal">

</xml_diff>

<commit_message>
Add program code screenshots to report
</commit_message>
<xml_diff>
--- a/report-oop-course.docx
+++ b/report-oop-course.docx
@@ -1394,66 +1394,6 @@
     <w:p>
       <w:pPr>
         <w:spacing w:line="360" w:lineRule="auto"/>
-        <w:rPr>
-          <w:rFonts w:ascii="Times New Roman" w:hAnsi="Times New Roman" w:cs="Times New Roman"/>
-          <w:sz w:val="28"/>
-          <w:szCs w:val="28"/>
-        </w:rPr>
-      </w:pPr>
-    </w:p>
-    <w:p>
-      <w:pPr>
-        <w:spacing w:line="360" w:lineRule="auto"/>
-        <w:rPr>
-          <w:rFonts w:ascii="Times New Roman" w:hAnsi="Times New Roman" w:cs="Times New Roman"/>
-          <w:sz w:val="28"/>
-          <w:szCs w:val="28"/>
-        </w:rPr>
-      </w:pPr>
-    </w:p>
-    <w:p>
-      <w:pPr>
-        <w:spacing w:line="360" w:lineRule="auto"/>
-        <w:rPr>
-          <w:rFonts w:ascii="Times New Roman" w:hAnsi="Times New Roman" w:cs="Times New Roman"/>
-          <w:sz w:val="28"/>
-          <w:szCs w:val="28"/>
-        </w:rPr>
-      </w:pPr>
-    </w:p>
-    <w:p>
-      <w:pPr>
-        <w:spacing w:line="360" w:lineRule="auto"/>
-        <w:rPr>
-          <w:rFonts w:ascii="Times New Roman" w:hAnsi="Times New Roman" w:cs="Times New Roman"/>
-          <w:sz w:val="28"/>
-          <w:szCs w:val="28"/>
-        </w:rPr>
-      </w:pPr>
-    </w:p>
-    <w:p>
-      <w:pPr>
-        <w:spacing w:line="360" w:lineRule="auto"/>
-        <w:rPr>
-          <w:rFonts w:ascii="Times New Roman" w:hAnsi="Times New Roman" w:cs="Times New Roman"/>
-          <w:sz w:val="28"/>
-          <w:szCs w:val="28"/>
-        </w:rPr>
-      </w:pPr>
-    </w:p>
-    <w:p>
-      <w:pPr>
-        <w:spacing w:line="360" w:lineRule="auto"/>
-        <w:rPr>
-          <w:rFonts w:ascii="Times New Roman" w:hAnsi="Times New Roman" w:cs="Times New Roman"/>
-          <w:sz w:val="28"/>
-          <w:szCs w:val="28"/>
-        </w:rPr>
-      </w:pPr>
-    </w:p>
-    <w:p>
-      <w:pPr>
-        <w:spacing w:line="360" w:lineRule="auto"/>
         <w:jc w:val="center"/>
         <w:rPr>
           <w:rFonts w:ascii="Times New Roman" w:hAnsi="Times New Roman" w:cs="Times New Roman"/>
@@ -1473,7 +1413,6 @@
           <w:szCs w:val="28"/>
           <w:lang w:val="ru-RU"/>
         </w:rPr>
-        <w:lastRenderedPageBreak/>
         <w:t>Технологии ООП</w:t>
       </w:r>
     </w:p>
@@ -1658,6 +1597,7 @@
           <w:szCs w:val="28"/>
           <w:lang w:val="ru-RU"/>
         </w:rPr>
+        <w:lastRenderedPageBreak/>
         <w:t>Конструкторы, перегрузка конструкторов</w:t>
       </w:r>
     </w:p>
@@ -1944,7 +1884,7 @@
           <w:rFonts w:ascii="Times New Roman" w:hAnsi="Times New Roman" w:cs="Times New Roman"/>
           <w:sz w:val="28"/>
           <w:szCs w:val="28"/>
-          <w:lang w:val="en-US"/>
+          <w:lang w:val="ru-RU"/>
         </w:rPr>
       </w:pPr>
     </w:p>
@@ -2073,7 +2013,6 @@
           <w:szCs w:val="28"/>
           <w:lang w:val="ru-RU"/>
         </w:rPr>
-        <w:lastRenderedPageBreak/>
         <w:drawing>
           <wp:inline distT="0" distB="0" distL="0" distR="0" wp14:anchorId="057B01D8" wp14:editId="06989001">
             <wp:extent cx="3628417" cy="1332483"/>
@@ -2404,7 +2343,6 @@
     <w:p>
       <w:pPr>
         <w:spacing w:line="360" w:lineRule="auto"/>
-        <w:jc w:val="center"/>
         <w:rPr>
           <w:rFonts w:ascii="Times New Roman" w:hAnsi="Times New Roman" w:cs="Times New Roman"/>
           <w:sz w:val="28"/>
@@ -2420,11 +2358,10 @@
           <w:szCs w:val="28"/>
           <w:lang w:val="en-US"/>
         </w:rPr>
-        <w:lastRenderedPageBreak/>
         <w:drawing>
-          <wp:inline distT="0" distB="0" distL="0" distR="0" wp14:anchorId="4B37897A" wp14:editId="17F38076">
-            <wp:extent cx="6031230" cy="3308985"/>
-            <wp:effectExtent l="0" t="0" r="1270" b="5715"/>
+          <wp:inline distT="0" distB="0" distL="0" distR="0" wp14:anchorId="4B37897A" wp14:editId="609F4791">
+            <wp:extent cx="6436150" cy="3531141"/>
+            <wp:effectExtent l="0" t="0" r="3175" b="0"/>
             <wp:docPr id="3" name="Picture 3"/>
             <wp:cNvGraphicFramePr>
               <a:graphicFrameLocks xmlns:a="http://schemas.openxmlformats.org/drawingml/2006/main" noChangeAspect="1"/>
@@ -2451,7 +2388,7 @@
                   <pic:spPr>
                     <a:xfrm>
                       <a:off x="0" y="0"/>
-                      <a:ext cx="6040065" cy="3313832"/>
+                      <a:ext cx="6460348" cy="3544417"/>
                     </a:xfrm>
                     <a:prstGeom prst="rect">
                       <a:avLst/>
@@ -2518,6 +2455,389 @@
     <w:p>
       <w:pPr>
         <w:spacing w:line="360" w:lineRule="auto"/>
+        <w:rPr>
+          <w:rFonts w:ascii="Times New Roman" w:hAnsi="Times New Roman" w:cs="Times New Roman"/>
+          <w:sz w:val="28"/>
+          <w:szCs w:val="28"/>
+          <w:lang w:val="en-US"/>
+        </w:rPr>
+      </w:pPr>
+      <w:r>
+        <w:rPr>
+          <w:rFonts w:ascii="Times New Roman" w:hAnsi="Times New Roman" w:cs="Times New Roman"/>
+          <w:noProof/>
+          <w:sz w:val="28"/>
+          <w:szCs w:val="28"/>
+          <w:lang w:val="en-US"/>
+        </w:rPr>
+        <w:lastRenderedPageBreak/>
+        <w:drawing>
+          <wp:inline distT="0" distB="0" distL="0" distR="0" wp14:anchorId="5C04F51D" wp14:editId="365F25A7">
+            <wp:extent cx="3917589" cy="3642063"/>
+            <wp:effectExtent l="0" t="0" r="0" b="3175"/>
+            <wp:docPr id="4" name="Picture 4"/>
+            <wp:cNvGraphicFramePr>
+              <a:graphicFrameLocks xmlns:a="http://schemas.openxmlformats.org/drawingml/2006/main" noChangeAspect="1"/>
+            </wp:cNvGraphicFramePr>
+            <a:graphic xmlns:a="http://schemas.openxmlformats.org/drawingml/2006/main">
+              <a:graphicData uri="http://schemas.openxmlformats.org/drawingml/2006/picture">
+                <pic:pic xmlns:pic="http://schemas.openxmlformats.org/drawingml/2006/picture">
+                  <pic:nvPicPr>
+                    <pic:cNvPr id="4" name="Picture 4"/>
+                    <pic:cNvPicPr/>
+                  </pic:nvPicPr>
+                  <pic:blipFill>
+                    <a:blip r:embed="rId7" cstate="print">
+                      <a:extLst>
+                        <a:ext uri="{28A0092B-C50C-407E-A947-70E740481C1C}">
+                          <a14:useLocalDpi xmlns:a14="http://schemas.microsoft.com/office/drawing/2010/main" val="0"/>
+                        </a:ext>
+                      </a:extLst>
+                    </a:blip>
+                    <a:stretch>
+                      <a:fillRect/>
+                    </a:stretch>
+                  </pic:blipFill>
+                  <pic:spPr>
+                    <a:xfrm>
+                      <a:off x="0" y="0"/>
+                      <a:ext cx="3924823" cy="3648789"/>
+                    </a:xfrm>
+                    <a:prstGeom prst="rect">
+                      <a:avLst/>
+                    </a:prstGeom>
+                  </pic:spPr>
+                </pic:pic>
+              </a:graphicData>
+            </a:graphic>
+          </wp:inline>
+        </w:drawing>
+      </w:r>
+    </w:p>
+    <w:p>
+      <w:pPr>
+        <w:spacing w:line="360" w:lineRule="auto"/>
+        <w:rPr>
+          <w:rFonts w:ascii="Times New Roman" w:hAnsi="Times New Roman" w:cs="Times New Roman"/>
+          <w:sz w:val="28"/>
+          <w:szCs w:val="28"/>
+          <w:lang w:val="en-US"/>
+        </w:rPr>
+      </w:pPr>
+      <w:r>
+        <w:rPr>
+          <w:rFonts w:ascii="Times New Roman" w:hAnsi="Times New Roman" w:cs="Times New Roman"/>
+          <w:noProof/>
+          <w:sz w:val="28"/>
+          <w:szCs w:val="28"/>
+          <w:lang w:val="en-US"/>
+        </w:rPr>
+        <w:drawing>
+          <wp:inline distT="0" distB="0" distL="0" distR="0" wp14:anchorId="5C2B6777" wp14:editId="3A1FFD85">
+            <wp:extent cx="3861539" cy="3373755"/>
+            <wp:effectExtent l="0" t="0" r="0" b="4445"/>
+            <wp:docPr id="5" name="Picture 5"/>
+            <wp:cNvGraphicFramePr>
+              <a:graphicFrameLocks xmlns:a="http://schemas.openxmlformats.org/drawingml/2006/main" noChangeAspect="1"/>
+            </wp:cNvGraphicFramePr>
+            <a:graphic xmlns:a="http://schemas.openxmlformats.org/drawingml/2006/main">
+              <a:graphicData uri="http://schemas.openxmlformats.org/drawingml/2006/picture">
+                <pic:pic xmlns:pic="http://schemas.openxmlformats.org/drawingml/2006/picture">
+                  <pic:nvPicPr>
+                    <pic:cNvPr id="5" name="Picture 5"/>
+                    <pic:cNvPicPr/>
+                  </pic:nvPicPr>
+                  <pic:blipFill rotWithShape="1">
+                    <a:blip r:embed="rId8" cstate="print">
+                      <a:extLst>
+                        <a:ext uri="{28A0092B-C50C-407E-A947-70E740481C1C}">
+                          <a14:useLocalDpi xmlns:a14="http://schemas.microsoft.com/office/drawing/2010/main" val="0"/>
+                        </a:ext>
+                      </a:extLst>
+                    </a:blip>
+                    <a:srcRect l="1244"/>
+                    <a:stretch/>
+                  </pic:blipFill>
+                  <pic:spPr bwMode="auto">
+                    <a:xfrm>
+                      <a:off x="0" y="0"/>
+                      <a:ext cx="3869779" cy="3380954"/>
+                    </a:xfrm>
+                    <a:prstGeom prst="rect">
+                      <a:avLst/>
+                    </a:prstGeom>
+                    <a:ln>
+                      <a:noFill/>
+                    </a:ln>
+                    <a:extLst>
+                      <a:ext uri="{53640926-AAD7-44D8-BBD7-CCE9431645EC}">
+                        <a14:shadowObscured xmlns:a14="http://schemas.microsoft.com/office/drawing/2010/main"/>
+                      </a:ext>
+                    </a:extLst>
+                  </pic:spPr>
+                </pic:pic>
+              </a:graphicData>
+            </a:graphic>
+          </wp:inline>
+        </w:drawing>
+      </w:r>
+    </w:p>
+    <w:p>
+      <w:pPr>
+        <w:spacing w:line="360" w:lineRule="auto"/>
+        <w:rPr>
+          <w:rFonts w:ascii="Times New Roman" w:hAnsi="Times New Roman" w:cs="Times New Roman"/>
+          <w:sz w:val="28"/>
+          <w:szCs w:val="28"/>
+          <w:lang w:val="en-US"/>
+        </w:rPr>
+      </w:pPr>
+      <w:r>
+        <w:rPr>
+          <w:rFonts w:ascii="Times New Roman" w:hAnsi="Times New Roman" w:cs="Times New Roman"/>
+          <w:noProof/>
+          <w:sz w:val="28"/>
+          <w:szCs w:val="28"/>
+          <w:lang w:val="en-US"/>
+        </w:rPr>
+        <w:lastRenderedPageBreak/>
+        <w:drawing>
+          <wp:inline distT="0" distB="0" distL="0" distR="0" wp14:anchorId="70966F17" wp14:editId="3DEE83C9">
+            <wp:extent cx="3696071" cy="3356043"/>
+            <wp:effectExtent l="0" t="0" r="0" b="0"/>
+            <wp:docPr id="6" name="Picture 6"/>
+            <wp:cNvGraphicFramePr>
+              <a:graphicFrameLocks xmlns:a="http://schemas.openxmlformats.org/drawingml/2006/main" noChangeAspect="1"/>
+            </wp:cNvGraphicFramePr>
+            <a:graphic xmlns:a="http://schemas.openxmlformats.org/drawingml/2006/main">
+              <a:graphicData uri="http://schemas.openxmlformats.org/drawingml/2006/picture">
+                <pic:pic xmlns:pic="http://schemas.openxmlformats.org/drawingml/2006/picture">
+                  <pic:nvPicPr>
+                    <pic:cNvPr id="6" name="Picture 6"/>
+                    <pic:cNvPicPr/>
+                  </pic:nvPicPr>
+                  <pic:blipFill rotWithShape="1">
+                    <a:blip r:embed="rId9" cstate="print">
+                      <a:extLst>
+                        <a:ext uri="{28A0092B-C50C-407E-A947-70E740481C1C}">
+                          <a14:useLocalDpi xmlns:a14="http://schemas.microsoft.com/office/drawing/2010/main" val="0"/>
+                        </a:ext>
+                      </a:extLst>
+                    </a:blip>
+                    <a:srcRect b="1617"/>
+                    <a:stretch/>
+                  </pic:blipFill>
+                  <pic:spPr bwMode="auto">
+                    <a:xfrm>
+                      <a:off x="0" y="0"/>
+                      <a:ext cx="3708018" cy="3366891"/>
+                    </a:xfrm>
+                    <a:prstGeom prst="rect">
+                      <a:avLst/>
+                    </a:prstGeom>
+                    <a:ln>
+                      <a:noFill/>
+                    </a:ln>
+                    <a:extLst>
+                      <a:ext uri="{53640926-AAD7-44D8-BBD7-CCE9431645EC}">
+                        <a14:shadowObscured xmlns:a14="http://schemas.microsoft.com/office/drawing/2010/main"/>
+                      </a:ext>
+                    </a:extLst>
+                  </pic:spPr>
+                </pic:pic>
+              </a:graphicData>
+            </a:graphic>
+          </wp:inline>
+        </w:drawing>
+      </w:r>
+    </w:p>
+    <w:p>
+      <w:pPr>
+        <w:spacing w:line="360" w:lineRule="auto"/>
+        <w:rPr>
+          <w:rFonts w:ascii="Times New Roman" w:hAnsi="Times New Roman" w:cs="Times New Roman"/>
+          <w:sz w:val="28"/>
+          <w:szCs w:val="28"/>
+          <w:lang w:val="en-US"/>
+        </w:rPr>
+      </w:pPr>
+      <w:r>
+        <w:rPr>
+          <w:rFonts w:ascii="Times New Roman" w:hAnsi="Times New Roman" w:cs="Times New Roman"/>
+          <w:noProof/>
+          <w:sz w:val="28"/>
+          <w:szCs w:val="28"/>
+          <w:lang w:val="en-US"/>
+        </w:rPr>
+        <w:drawing>
+          <wp:inline distT="0" distB="0" distL="0" distR="0" wp14:anchorId="13B2A4E3" wp14:editId="48C49BB4">
+            <wp:extent cx="5408579" cy="3540803"/>
+            <wp:effectExtent l="0" t="0" r="1905" b="2540"/>
+            <wp:docPr id="7" name="Picture 7"/>
+            <wp:cNvGraphicFramePr>
+              <a:graphicFrameLocks xmlns:a="http://schemas.openxmlformats.org/drawingml/2006/main" noChangeAspect="1"/>
+            </wp:cNvGraphicFramePr>
+            <a:graphic xmlns:a="http://schemas.openxmlformats.org/drawingml/2006/main">
+              <a:graphicData uri="http://schemas.openxmlformats.org/drawingml/2006/picture">
+                <pic:pic xmlns:pic="http://schemas.openxmlformats.org/drawingml/2006/picture">
+                  <pic:nvPicPr>
+                    <pic:cNvPr id="7" name="Picture 7"/>
+                    <pic:cNvPicPr/>
+                  </pic:nvPicPr>
+                  <pic:blipFill>
+                    <a:blip r:embed="rId10" cstate="print">
+                      <a:extLst>
+                        <a:ext uri="{28A0092B-C50C-407E-A947-70E740481C1C}">
+                          <a14:useLocalDpi xmlns:a14="http://schemas.microsoft.com/office/drawing/2010/main" val="0"/>
+                        </a:ext>
+                      </a:extLst>
+                    </a:blip>
+                    <a:stretch>
+                      <a:fillRect/>
+                    </a:stretch>
+                  </pic:blipFill>
+                  <pic:spPr>
+                    <a:xfrm>
+                      <a:off x="0" y="0"/>
+                      <a:ext cx="5427789" cy="3553379"/>
+                    </a:xfrm>
+                    <a:prstGeom prst="rect">
+                      <a:avLst/>
+                    </a:prstGeom>
+                  </pic:spPr>
+                </pic:pic>
+              </a:graphicData>
+            </a:graphic>
+          </wp:inline>
+        </w:drawing>
+      </w:r>
+    </w:p>
+    <w:p>
+      <w:pPr>
+        <w:spacing w:line="360" w:lineRule="auto"/>
+        <w:rPr>
+          <w:rFonts w:ascii="Times New Roman" w:hAnsi="Times New Roman" w:cs="Times New Roman"/>
+          <w:sz w:val="28"/>
+          <w:szCs w:val="28"/>
+          <w:lang w:val="en-US"/>
+        </w:rPr>
+      </w:pPr>
+      <w:r>
+        <w:rPr>
+          <w:rFonts w:ascii="Times New Roman" w:hAnsi="Times New Roman" w:cs="Times New Roman"/>
+          <w:noProof/>
+          <w:sz w:val="28"/>
+          <w:szCs w:val="28"/>
+          <w:lang w:val="en-US"/>
+        </w:rPr>
+        <w:lastRenderedPageBreak/>
+        <w:drawing>
+          <wp:inline distT="0" distB="0" distL="0" distR="0" wp14:anchorId="447EB65E" wp14:editId="282CB76C">
+            <wp:extent cx="4426086" cy="3469384"/>
+            <wp:effectExtent l="0" t="0" r="0" b="0"/>
+            <wp:docPr id="8" name="Picture 8"/>
+            <wp:cNvGraphicFramePr>
+              <a:graphicFrameLocks xmlns:a="http://schemas.openxmlformats.org/drawingml/2006/main" noChangeAspect="1"/>
+            </wp:cNvGraphicFramePr>
+            <a:graphic xmlns:a="http://schemas.openxmlformats.org/drawingml/2006/main">
+              <a:graphicData uri="http://schemas.openxmlformats.org/drawingml/2006/picture">
+                <pic:pic xmlns:pic="http://schemas.openxmlformats.org/drawingml/2006/picture">
+                  <pic:nvPicPr>
+                    <pic:cNvPr id="8" name="Picture 8"/>
+                    <pic:cNvPicPr/>
+                  </pic:nvPicPr>
+                  <pic:blipFill>
+                    <a:blip r:embed="rId11" cstate="print">
+                      <a:extLst>
+                        <a:ext uri="{28A0092B-C50C-407E-A947-70E740481C1C}">
+                          <a14:useLocalDpi xmlns:a14="http://schemas.microsoft.com/office/drawing/2010/main" val="0"/>
+                        </a:ext>
+                      </a:extLst>
+                    </a:blip>
+                    <a:stretch>
+                      <a:fillRect/>
+                    </a:stretch>
+                  </pic:blipFill>
+                  <pic:spPr>
+                    <a:xfrm>
+                      <a:off x="0" y="0"/>
+                      <a:ext cx="4441009" cy="3481081"/>
+                    </a:xfrm>
+                    <a:prstGeom prst="rect">
+                      <a:avLst/>
+                    </a:prstGeom>
+                  </pic:spPr>
+                </pic:pic>
+              </a:graphicData>
+            </a:graphic>
+          </wp:inline>
+        </w:drawing>
+      </w:r>
+    </w:p>
+    <w:p>
+      <w:pPr>
+        <w:spacing w:line="360" w:lineRule="auto"/>
+        <w:rPr>
+          <w:rFonts w:ascii="Times New Roman" w:hAnsi="Times New Roman" w:cs="Times New Roman"/>
+          <w:sz w:val="28"/>
+          <w:szCs w:val="28"/>
+          <w:lang w:val="en-US"/>
+        </w:rPr>
+      </w:pPr>
+      <w:r>
+        <w:rPr>
+          <w:rFonts w:ascii="Times New Roman" w:hAnsi="Times New Roman" w:cs="Times New Roman"/>
+          <w:noProof/>
+          <w:sz w:val="28"/>
+          <w:szCs w:val="28"/>
+          <w:lang w:val="en-US"/>
+        </w:rPr>
+        <w:drawing>
+          <wp:inline distT="0" distB="0" distL="0" distR="0" wp14:anchorId="4FED270D" wp14:editId="101207E9">
+            <wp:extent cx="3122579" cy="1071404"/>
+            <wp:effectExtent l="0" t="0" r="1905" b="0"/>
+            <wp:docPr id="9" name="Picture 9"/>
+            <wp:cNvGraphicFramePr>
+              <a:graphicFrameLocks xmlns:a="http://schemas.openxmlformats.org/drawingml/2006/main" noChangeAspect="1"/>
+            </wp:cNvGraphicFramePr>
+            <a:graphic xmlns:a="http://schemas.openxmlformats.org/drawingml/2006/main">
+              <a:graphicData uri="http://schemas.openxmlformats.org/drawingml/2006/picture">
+                <pic:pic xmlns:pic="http://schemas.openxmlformats.org/drawingml/2006/picture">
+                  <pic:nvPicPr>
+                    <pic:cNvPr id="9" name="Picture 9"/>
+                    <pic:cNvPicPr/>
+                  </pic:nvPicPr>
+                  <pic:blipFill>
+                    <a:blip r:embed="rId12" cstate="print">
+                      <a:extLst>
+                        <a:ext uri="{28A0092B-C50C-407E-A947-70E740481C1C}">
+                          <a14:useLocalDpi xmlns:a14="http://schemas.microsoft.com/office/drawing/2010/main" val="0"/>
+                        </a:ext>
+                      </a:extLst>
+                    </a:blip>
+                    <a:stretch>
+                      <a:fillRect/>
+                    </a:stretch>
+                  </pic:blipFill>
+                  <pic:spPr>
+                    <a:xfrm>
+                      <a:off x="0" y="0"/>
+                      <a:ext cx="3182337" cy="1091908"/>
+                    </a:xfrm>
+                    <a:prstGeom prst="rect">
+                      <a:avLst/>
+                    </a:prstGeom>
+                  </pic:spPr>
+                </pic:pic>
+              </a:graphicData>
+            </a:graphic>
+          </wp:inline>
+        </w:drawing>
+      </w:r>
+    </w:p>
+    <w:p>
+      <w:pPr>
+        <w:spacing w:line="360" w:lineRule="auto"/>
         <w:jc w:val="center"/>
         <w:rPr>
           <w:rFonts w:ascii="Times New Roman" w:hAnsi="Times New Roman" w:cs="Times New Roman"/>
@@ -2526,6 +2846,268 @@
           <w:lang w:val="en-US"/>
         </w:rPr>
       </w:pPr>
+      <w:r>
+        <w:rPr>
+          <w:rFonts w:ascii="Times New Roman" w:hAnsi="Times New Roman" w:cs="Times New Roman"/>
+          <w:sz w:val="28"/>
+          <w:szCs w:val="28"/>
+          <w:lang w:val="en-US"/>
+        </w:rPr>
+        <w:t>string.cpp</w:t>
+      </w:r>
+    </w:p>
+    <w:p>
+      <w:pPr>
+        <w:spacing w:line="360" w:lineRule="auto"/>
+        <w:rPr>
+          <w:rFonts w:ascii="Times New Roman" w:hAnsi="Times New Roman" w:cs="Times New Roman"/>
+          <w:sz w:val="28"/>
+          <w:szCs w:val="28"/>
+          <w:lang w:val="en-US"/>
+        </w:rPr>
+      </w:pPr>
+      <w:r>
+        <w:rPr>
+          <w:rFonts w:ascii="Times New Roman" w:hAnsi="Times New Roman" w:cs="Times New Roman"/>
+          <w:noProof/>
+          <w:sz w:val="28"/>
+          <w:szCs w:val="28"/>
+          <w:lang w:val="en-US"/>
+        </w:rPr>
+        <w:drawing>
+          <wp:inline distT="0" distB="0" distL="0" distR="0" wp14:anchorId="3E80C6EC" wp14:editId="56FC4352">
+            <wp:extent cx="3978613" cy="3205762"/>
+            <wp:effectExtent l="0" t="0" r="0" b="0"/>
+            <wp:docPr id="10" name="Picture 10"/>
+            <wp:cNvGraphicFramePr>
+              <a:graphicFrameLocks xmlns:a="http://schemas.openxmlformats.org/drawingml/2006/main" noChangeAspect="1"/>
+            </wp:cNvGraphicFramePr>
+            <a:graphic xmlns:a="http://schemas.openxmlformats.org/drawingml/2006/main">
+              <a:graphicData uri="http://schemas.openxmlformats.org/drawingml/2006/picture">
+                <pic:pic xmlns:pic="http://schemas.openxmlformats.org/drawingml/2006/picture">
+                  <pic:nvPicPr>
+                    <pic:cNvPr id="10" name="Picture 10"/>
+                    <pic:cNvPicPr/>
+                  </pic:nvPicPr>
+                  <pic:blipFill>
+                    <a:blip r:embed="rId13" cstate="print">
+                      <a:extLst>
+                        <a:ext uri="{28A0092B-C50C-407E-A947-70E740481C1C}">
+                          <a14:useLocalDpi xmlns:a14="http://schemas.microsoft.com/office/drawing/2010/main" val="0"/>
+                        </a:ext>
+                      </a:extLst>
+                    </a:blip>
+                    <a:stretch>
+                      <a:fillRect/>
+                    </a:stretch>
+                  </pic:blipFill>
+                  <pic:spPr>
+                    <a:xfrm>
+                      <a:off x="0" y="0"/>
+                      <a:ext cx="3985364" cy="3211201"/>
+                    </a:xfrm>
+                    <a:prstGeom prst="rect">
+                      <a:avLst/>
+                    </a:prstGeom>
+                  </pic:spPr>
+                </pic:pic>
+              </a:graphicData>
+            </a:graphic>
+          </wp:inline>
+        </w:drawing>
+      </w:r>
+    </w:p>
+    <w:p>
+      <w:pPr>
+        <w:spacing w:line="360" w:lineRule="auto"/>
+        <w:rPr>
+          <w:rFonts w:ascii="Times New Roman" w:hAnsi="Times New Roman" w:cs="Times New Roman"/>
+          <w:sz w:val="28"/>
+          <w:szCs w:val="28"/>
+          <w:lang w:val="en-US"/>
+        </w:rPr>
+      </w:pPr>
+      <w:r>
+        <w:rPr>
+          <w:rFonts w:ascii="Times New Roman" w:hAnsi="Times New Roman" w:cs="Times New Roman"/>
+          <w:noProof/>
+          <w:sz w:val="28"/>
+          <w:szCs w:val="28"/>
+          <w:lang w:val="en-US"/>
+        </w:rPr>
+        <w:lastRenderedPageBreak/>
+        <w:drawing>
+          <wp:inline distT="0" distB="0" distL="0" distR="0" wp14:anchorId="22204177" wp14:editId="766F457E">
+            <wp:extent cx="3093139" cy="3316483"/>
+            <wp:effectExtent l="0" t="0" r="5715" b="0"/>
+            <wp:docPr id="11" name="Picture 11"/>
+            <wp:cNvGraphicFramePr>
+              <a:graphicFrameLocks xmlns:a="http://schemas.openxmlformats.org/drawingml/2006/main" noChangeAspect="1"/>
+            </wp:cNvGraphicFramePr>
+            <a:graphic xmlns:a="http://schemas.openxmlformats.org/drawingml/2006/main">
+              <a:graphicData uri="http://schemas.openxmlformats.org/drawingml/2006/picture">
+                <pic:pic xmlns:pic="http://schemas.openxmlformats.org/drawingml/2006/picture">
+                  <pic:nvPicPr>
+                    <pic:cNvPr id="11" name="Picture 11"/>
+                    <pic:cNvPicPr/>
+                  </pic:nvPicPr>
+                  <pic:blipFill rotWithShape="1">
+                    <a:blip r:embed="rId14" cstate="print">
+                      <a:extLst>
+                        <a:ext uri="{28A0092B-C50C-407E-A947-70E740481C1C}">
+                          <a14:useLocalDpi xmlns:a14="http://schemas.microsoft.com/office/drawing/2010/main" val="0"/>
+                        </a:ext>
+                      </a:extLst>
+                    </a:blip>
+                    <a:srcRect l="1853" b="1383"/>
+                    <a:stretch/>
+                  </pic:blipFill>
+                  <pic:spPr bwMode="auto">
+                    <a:xfrm>
+                      <a:off x="0" y="0"/>
+                      <a:ext cx="3129381" cy="3355342"/>
+                    </a:xfrm>
+                    <a:prstGeom prst="rect">
+                      <a:avLst/>
+                    </a:prstGeom>
+                    <a:ln>
+                      <a:noFill/>
+                    </a:ln>
+                    <a:extLst>
+                      <a:ext uri="{53640926-AAD7-44D8-BBD7-CCE9431645EC}">
+                        <a14:shadowObscured xmlns:a14="http://schemas.microsoft.com/office/drawing/2010/main"/>
+                      </a:ext>
+                    </a:extLst>
+                  </pic:spPr>
+                </pic:pic>
+              </a:graphicData>
+            </a:graphic>
+          </wp:inline>
+        </w:drawing>
+      </w:r>
+    </w:p>
+    <w:p>
+      <w:pPr>
+        <w:spacing w:line="360" w:lineRule="auto"/>
+        <w:rPr>
+          <w:rFonts w:ascii="Times New Roman" w:hAnsi="Times New Roman" w:cs="Times New Roman"/>
+          <w:sz w:val="28"/>
+          <w:szCs w:val="28"/>
+          <w:lang w:val="en-US"/>
+        </w:rPr>
+      </w:pPr>
+      <w:r>
+        <w:rPr>
+          <w:rFonts w:ascii="Times New Roman" w:hAnsi="Times New Roman" w:cs="Times New Roman"/>
+          <w:noProof/>
+          <w:sz w:val="28"/>
+          <w:szCs w:val="28"/>
+          <w:lang w:val="en-US"/>
+        </w:rPr>
+        <w:drawing>
+          <wp:inline distT="0" distB="0" distL="0" distR="0" wp14:anchorId="1F727C96" wp14:editId="0D0AEAD8">
+            <wp:extent cx="3920247" cy="3197531"/>
+            <wp:effectExtent l="0" t="0" r="4445" b="3175"/>
+            <wp:docPr id="12" name="Picture 12"/>
+            <wp:cNvGraphicFramePr>
+              <a:graphicFrameLocks xmlns:a="http://schemas.openxmlformats.org/drawingml/2006/main" noChangeAspect="1"/>
+            </wp:cNvGraphicFramePr>
+            <a:graphic xmlns:a="http://schemas.openxmlformats.org/drawingml/2006/main">
+              <a:graphicData uri="http://schemas.openxmlformats.org/drawingml/2006/picture">
+                <pic:pic xmlns:pic="http://schemas.openxmlformats.org/drawingml/2006/picture">
+                  <pic:nvPicPr>
+                    <pic:cNvPr id="12" name="Picture 12"/>
+                    <pic:cNvPicPr/>
+                  </pic:nvPicPr>
+                  <pic:blipFill>
+                    <a:blip r:embed="rId15" cstate="print">
+                      <a:extLst>
+                        <a:ext uri="{28A0092B-C50C-407E-A947-70E740481C1C}">
+                          <a14:useLocalDpi xmlns:a14="http://schemas.microsoft.com/office/drawing/2010/main" val="0"/>
+                        </a:ext>
+                      </a:extLst>
+                    </a:blip>
+                    <a:stretch>
+                      <a:fillRect/>
+                    </a:stretch>
+                  </pic:blipFill>
+                  <pic:spPr>
+                    <a:xfrm>
+                      <a:off x="0" y="0"/>
+                      <a:ext cx="3934585" cy="3209226"/>
+                    </a:xfrm>
+                    <a:prstGeom prst="rect">
+                      <a:avLst/>
+                    </a:prstGeom>
+                  </pic:spPr>
+                </pic:pic>
+              </a:graphicData>
+            </a:graphic>
+          </wp:inline>
+        </w:drawing>
+      </w:r>
+    </w:p>
+    <w:p>
+      <w:pPr>
+        <w:spacing w:line="360" w:lineRule="auto"/>
+        <w:rPr>
+          <w:rFonts w:ascii="Times New Roman" w:hAnsi="Times New Roman" w:cs="Times New Roman"/>
+          <w:sz w:val="28"/>
+          <w:szCs w:val="28"/>
+          <w:lang w:val="en-US"/>
+        </w:rPr>
+      </w:pPr>
+      <w:r>
+        <w:rPr>
+          <w:rFonts w:ascii="Times New Roman" w:hAnsi="Times New Roman" w:cs="Times New Roman"/>
+          <w:noProof/>
+          <w:sz w:val="28"/>
+          <w:szCs w:val="28"/>
+          <w:lang w:val="en-US"/>
+        </w:rPr>
+        <w:lastRenderedPageBreak/>
+        <w:drawing>
+          <wp:inline distT="0" distB="0" distL="0" distR="0" wp14:anchorId="5E2459AA" wp14:editId="41FB8625">
+            <wp:extent cx="3891064" cy="2821820"/>
+            <wp:effectExtent l="0" t="0" r="0" b="0"/>
+            <wp:docPr id="13" name="Picture 13"/>
+            <wp:cNvGraphicFramePr>
+              <a:graphicFrameLocks xmlns:a="http://schemas.openxmlformats.org/drawingml/2006/main" noChangeAspect="1"/>
+            </wp:cNvGraphicFramePr>
+            <a:graphic xmlns:a="http://schemas.openxmlformats.org/drawingml/2006/main">
+              <a:graphicData uri="http://schemas.openxmlformats.org/drawingml/2006/picture">
+                <pic:pic xmlns:pic="http://schemas.openxmlformats.org/drawingml/2006/picture">
+                  <pic:nvPicPr>
+                    <pic:cNvPr id="13" name="Picture 13"/>
+                    <pic:cNvPicPr/>
+                  </pic:nvPicPr>
+                  <pic:blipFill>
+                    <a:blip r:embed="rId16" cstate="print">
+                      <a:extLst>
+                        <a:ext uri="{28A0092B-C50C-407E-A947-70E740481C1C}">
+                          <a14:useLocalDpi xmlns:a14="http://schemas.microsoft.com/office/drawing/2010/main" val="0"/>
+                        </a:ext>
+                      </a:extLst>
+                    </a:blip>
+                    <a:stretch>
+                      <a:fillRect/>
+                    </a:stretch>
+                  </pic:blipFill>
+                  <pic:spPr>
+                    <a:xfrm>
+                      <a:off x="0" y="0"/>
+                      <a:ext cx="3901733" cy="2829557"/>
+                    </a:xfrm>
+                    <a:prstGeom prst="rect">
+                      <a:avLst/>
+                    </a:prstGeom>
+                  </pic:spPr>
+                </pic:pic>
+              </a:graphicData>
+            </a:graphic>
+          </wp:inline>
+        </w:drawing>
+      </w:r>
     </w:p>
     <w:p>
       <w:pPr>
@@ -2538,63 +3120,6 @@
           <w:lang w:val="en-US"/>
         </w:rPr>
       </w:pPr>
-    </w:p>
-    <w:p>
-      <w:pPr>
-        <w:spacing w:line="360" w:lineRule="auto"/>
-        <w:jc w:val="center"/>
-        <w:rPr>
-          <w:rFonts w:ascii="Times New Roman" w:hAnsi="Times New Roman" w:cs="Times New Roman"/>
-          <w:sz w:val="28"/>
-          <w:szCs w:val="28"/>
-          <w:lang w:val="en-US"/>
-        </w:rPr>
-      </w:pPr>
-      <w:r>
-        <w:rPr>
-          <w:rFonts w:ascii="Times New Roman" w:hAnsi="Times New Roman" w:cs="Times New Roman"/>
-          <w:sz w:val="28"/>
-          <w:szCs w:val="28"/>
-          <w:lang w:val="en-US"/>
-        </w:rPr>
-        <w:t>string.cpp</w:t>
-      </w:r>
-    </w:p>
-    <w:p>
-      <w:pPr>
-        <w:spacing w:line="360" w:lineRule="auto"/>
-        <w:jc w:val="center"/>
-        <w:rPr>
-          <w:rFonts w:ascii="Times New Roman" w:hAnsi="Times New Roman" w:cs="Times New Roman"/>
-          <w:sz w:val="28"/>
-          <w:szCs w:val="28"/>
-          <w:lang w:val="en-US"/>
-        </w:rPr>
-      </w:pPr>
-    </w:p>
-    <w:p>
-      <w:pPr>
-        <w:spacing w:line="360" w:lineRule="auto"/>
-        <w:jc w:val="center"/>
-        <w:rPr>
-          <w:rFonts w:ascii="Times New Roman" w:hAnsi="Times New Roman" w:cs="Times New Roman"/>
-          <w:sz w:val="28"/>
-          <w:szCs w:val="28"/>
-          <w:lang w:val="en-US"/>
-        </w:rPr>
-      </w:pPr>
-    </w:p>
-    <w:p>
-      <w:pPr>
-        <w:spacing w:line="360" w:lineRule="auto"/>
-        <w:jc w:val="center"/>
-        <w:rPr>
-          <w:rFonts w:ascii="Times New Roman" w:hAnsi="Times New Roman" w:cs="Times New Roman"/>
-          <w:sz w:val="28"/>
-          <w:szCs w:val="28"/>
-          <w:lang w:val="en-US"/>
-        </w:rPr>
-      </w:pPr>
       <w:proofErr w:type="spellStart"/>
       <w:r>
         <w:rPr>
@@ -2610,7 +3135,6 @@
     <w:p>
       <w:pPr>
         <w:spacing w:line="360" w:lineRule="auto"/>
-        <w:jc w:val="center"/>
         <w:rPr>
           <w:rFonts w:ascii="Times New Roman" w:hAnsi="Times New Roman" w:cs="Times New Roman"/>
           <w:sz w:val="28"/>
@@ -2642,7 +3166,7 @@
                     <pic:cNvPicPr/>
                   </pic:nvPicPr>
                   <pic:blipFill>
-                    <a:blip r:embed="rId7" cstate="print">
+                    <a:blip r:embed="rId17" cstate="print">
                       <a:extLst>
                         <a:ext uri="{28A0092B-C50C-407E-A947-70E740481C1C}">
                           <a14:useLocalDpi xmlns:a14="http://schemas.microsoft.com/office/drawing/2010/main" val="0"/>
@@ -3461,6 +3985,7 @@
   <w:style w:type="character" w:default="1" w:styleId="DefaultParagraphFont">
     <w:name w:val="Default Paragraph Font"/>
     <w:uiPriority w:val="1"/>
+    <w:semiHidden/>
     <w:unhideWhenUsed/>
   </w:style>
   <w:style w:type="table" w:default="1" w:styleId="TableNormal">

</xml_diff>

<commit_message>
Add classes hierarchy schema/description
</commit_message>
<xml_diff>
--- a/report-oop-course.docx
+++ b/report-oop-course.docx
@@ -1830,6 +1830,2536 @@
     <w:p>
       <w:pPr>
         <w:spacing w:line="360" w:lineRule="auto"/>
+        <w:rPr>
+          <w:rFonts w:ascii="Times New Roman" w:hAnsi="Times New Roman" w:cs="Times New Roman"/>
+          <w:sz w:val="28"/>
+          <w:szCs w:val="28"/>
+          <w:lang w:val="ru-RU"/>
+        </w:rPr>
+      </w:pPr>
+      <w:r>
+        <w:rPr>
+          <w:rFonts w:ascii="Times New Roman" w:hAnsi="Times New Roman" w:cs="Times New Roman"/>
+          <w:noProof/>
+          <w:sz w:val="28"/>
+          <w:szCs w:val="28"/>
+          <w:lang w:val="en-US"/>
+        </w:rPr>
+        <mc:AlternateContent>
+          <mc:Choice Requires="wps">
+            <w:drawing>
+              <wp:anchor distT="0" distB="0" distL="114300" distR="114300" simplePos="0" relativeHeight="251661312" behindDoc="0" locked="0" layoutInCell="1" allowOverlap="1" wp14:anchorId="477C5E1F" wp14:editId="6614C363">
+                <wp:simplePos x="0" y="0"/>
+                <wp:positionH relativeFrom="column">
+                  <wp:posOffset>153446</wp:posOffset>
+                </wp:positionH>
+                <wp:positionV relativeFrom="paragraph">
+                  <wp:posOffset>59726</wp:posOffset>
+                </wp:positionV>
+                <wp:extent cx="2898775" cy="1891553"/>
+                <wp:effectExtent l="0" t="0" r="9525" b="13970"/>
+                <wp:wrapNone/>
+                <wp:docPr id="15" name="Rectangle 15"/>
+                <wp:cNvGraphicFramePr/>
+                <a:graphic xmlns:a="http://schemas.openxmlformats.org/drawingml/2006/main">
+                  <a:graphicData uri="http://schemas.microsoft.com/office/word/2010/wordprocessingShape">
+                    <wps:wsp>
+                      <wps:cNvSpPr/>
+                      <wps:spPr>
+                        <a:xfrm>
+                          <a:off x="0" y="0"/>
+                          <a:ext cx="2898775" cy="1891553"/>
+                        </a:xfrm>
+                        <a:prstGeom prst="rect">
+                          <a:avLst/>
+                        </a:prstGeom>
+                      </wps:spPr>
+                      <wps:style>
+                        <a:lnRef idx="2">
+                          <a:schemeClr val="dk1"/>
+                        </a:lnRef>
+                        <a:fillRef idx="1">
+                          <a:schemeClr val="lt1"/>
+                        </a:fillRef>
+                        <a:effectRef idx="0">
+                          <a:schemeClr val="dk1"/>
+                        </a:effectRef>
+                        <a:fontRef idx="minor">
+                          <a:schemeClr val="dk1"/>
+                        </a:fontRef>
+                      </wps:style>
+                      <wps:txbx>
+                        <w:txbxContent>
+                          <w:p>
+                            <w:pPr>
+                              <w:jc w:val="center"/>
+                              <w:rPr>
+                                <w:lang w:val="ru-RU"/>
+                              </w:rPr>
+                            </w:pPr>
+                            <w:r>
+                              <w:rPr>
+                                <w:lang w:val="ru-RU"/>
+                              </w:rPr>
+                              <w:t xml:space="preserve"> </w:t>
+                            </w:r>
+                            <w:r>
+                              <w:rPr>
+                                <w:lang w:val="ru-RU"/>
+                              </w:rPr>
+                              <w:t xml:space="preserve">Класс </w:t>
+                            </w:r>
+                            <w:r>
+                              <w:rPr>
+                                <w:b/>
+                                <w:bCs/>
+                                <w:lang w:val="en-US"/>
+                              </w:rPr>
+                              <w:t>chars</w:t>
+                            </w:r>
+                          </w:p>
+                          <w:p>
+                            <w:pPr>
+                              <w:jc w:val="center"/>
+                              <w:rPr>
+                                <w:lang w:val="ru-RU"/>
+                              </w:rPr>
+                            </w:pPr>
+                          </w:p>
+                          <w:p>
+                            <w:pPr>
+                              <w:jc w:val="center"/>
+                              <w:rPr>
+                                <w:lang w:val="ru-RU"/>
+                              </w:rPr>
+                            </w:pPr>
+                            <w:r>
+                              <w:rPr>
+                                <w:lang w:val="ru-RU"/>
+                              </w:rPr>
+                              <w:t>Статические функции для работы с массивами символов</w:t>
+                            </w:r>
+                            <w:r>
+                              <w:rPr>
+                                <w:lang w:val="ru-RU"/>
+                              </w:rPr>
+                              <w:t>:</w:t>
+                            </w:r>
+                          </w:p>
+                          <w:p>
+                            <w:pPr>
+                              <w:jc w:val="center"/>
+                              <w:rPr>
+                                <w:b/>
+                                <w:bCs/>
+                                <w:lang w:val="ru-RU"/>
+                              </w:rPr>
+                            </w:pPr>
+                            <w:proofErr w:type="spellStart"/>
+                            <w:proofErr w:type="gramStart"/>
+                            <w:r>
+                              <w:rPr>
+                                <w:b/>
+                                <w:bCs/>
+                                <w:lang w:val="en-US"/>
+                              </w:rPr>
+                              <w:t>scpy</w:t>
+                            </w:r>
+                            <w:proofErr w:type="spellEnd"/>
+                            <w:r>
+                              <w:rPr>
+                                <w:b/>
+                                <w:bCs/>
+                                <w:lang w:val="ru-RU"/>
+                              </w:rPr>
+                              <w:t>(</w:t>
+                            </w:r>
+                            <w:proofErr w:type="gramEnd"/>
+                            <w:r>
+                              <w:rPr>
+                                <w:b/>
+                                <w:bCs/>
+                                <w:lang w:val="ru-RU"/>
+                              </w:rPr>
+                              <w:t>)</w:t>
+                            </w:r>
+                            <w:r>
+                              <w:rPr>
+                                <w:b/>
+                                <w:bCs/>
+                                <w:lang w:val="ru-RU"/>
+                              </w:rPr>
+                              <w:t xml:space="preserve"> </w:t>
+                            </w:r>
+                            <w:r>
+                              <w:rPr>
+                                <w:b/>
+                                <w:bCs/>
+                                <w:lang w:val="ru-RU"/>
+                              </w:rPr>
+                              <w:t>–</w:t>
+                            </w:r>
+                            <w:r>
+                              <w:rPr>
+                                <w:b/>
+                                <w:bCs/>
+                                <w:lang w:val="ru-RU"/>
+                              </w:rPr>
+                              <w:t xml:space="preserve"> </w:t>
+                            </w:r>
+                            <w:r>
+                              <w:rPr>
+                                <w:lang w:val="ru-RU"/>
+                              </w:rPr>
+                              <w:t>копирование</w:t>
+                            </w:r>
+                            <w:r>
+                              <w:rPr>
+                                <w:b/>
+                                <w:bCs/>
+                                <w:lang w:val="ru-RU"/>
+                              </w:rPr>
+                              <w:t xml:space="preserve">, </w:t>
+                            </w:r>
+                            <w:proofErr w:type="spellStart"/>
+                            <w:r>
+                              <w:rPr>
+                                <w:b/>
+                                <w:bCs/>
+                                <w:lang w:val="en-US"/>
+                              </w:rPr>
+                              <w:t>slen</w:t>
+                            </w:r>
+                            <w:proofErr w:type="spellEnd"/>
+                            <w:r>
+                              <w:rPr>
+                                <w:b/>
+                                <w:bCs/>
+                                <w:lang w:val="ru-RU"/>
+                              </w:rPr>
+                              <w:t>()</w:t>
+                            </w:r>
+                            <w:r>
+                              <w:rPr>
+                                <w:b/>
+                                <w:bCs/>
+                                <w:lang w:val="ru-RU"/>
+                              </w:rPr>
+                              <w:t xml:space="preserve"> – </w:t>
+                            </w:r>
+                            <w:r>
+                              <w:rPr>
+                                <w:lang w:val="ru-RU"/>
+                              </w:rPr>
+                              <w:t>нахождение длины массива символов</w:t>
+                            </w:r>
+                            <w:r>
+                              <w:rPr>
+                                <w:b/>
+                                <w:bCs/>
+                                <w:lang w:val="ru-RU"/>
+                              </w:rPr>
+                              <w:t xml:space="preserve">, </w:t>
+                            </w:r>
+                            <w:r>
+                              <w:rPr>
+                                <w:b/>
+                                <w:bCs/>
+                                <w:lang w:val="en-US"/>
+                              </w:rPr>
+                              <w:t>scat</w:t>
+                            </w:r>
+                            <w:r>
+                              <w:rPr>
+                                <w:b/>
+                                <w:bCs/>
+                                <w:lang w:val="ru-RU"/>
+                              </w:rPr>
+                              <w:t>()</w:t>
+                            </w:r>
+                            <w:r>
+                              <w:rPr>
+                                <w:b/>
+                                <w:bCs/>
+                                <w:lang w:val="ru-RU"/>
+                              </w:rPr>
+                              <w:t xml:space="preserve"> – </w:t>
+                            </w:r>
+                            <w:r>
+                              <w:rPr>
+                                <w:lang w:val="ru-RU"/>
+                              </w:rPr>
+                              <w:t>конкатенация двух массивов</w:t>
+                            </w:r>
+                            <w:r>
+                              <w:rPr>
+                                <w:b/>
+                                <w:bCs/>
+                                <w:lang w:val="ru-RU"/>
+                              </w:rPr>
+                              <w:t xml:space="preserve">, </w:t>
+                            </w:r>
+                            <w:proofErr w:type="spellStart"/>
+                            <w:r>
+                              <w:rPr>
+                                <w:b/>
+                                <w:bCs/>
+                                <w:lang w:val="en-US"/>
+                              </w:rPr>
+                              <w:t>scmp</w:t>
+                            </w:r>
+                            <w:proofErr w:type="spellEnd"/>
+                            <w:r>
+                              <w:rPr>
+                                <w:b/>
+                                <w:bCs/>
+                                <w:lang w:val="ru-RU"/>
+                              </w:rPr>
+                              <w:t>()</w:t>
+                            </w:r>
+                            <w:r>
+                              <w:rPr>
+                                <w:b/>
+                                <w:bCs/>
+                                <w:lang w:val="ru-RU"/>
+                              </w:rPr>
+                              <w:t xml:space="preserve"> – </w:t>
+                            </w:r>
+                            <w:r>
+                              <w:rPr>
+                                <w:lang w:val="ru-RU"/>
+                              </w:rPr>
+                              <w:t>сравнение массивов символов лексикографически</w:t>
+                            </w:r>
+                            <w:r>
+                              <w:rPr>
+                                <w:b/>
+                                <w:bCs/>
+                                <w:lang w:val="ru-RU"/>
+                              </w:rPr>
+                              <w:t xml:space="preserve">, </w:t>
+                            </w:r>
+                            <w:proofErr w:type="spellStart"/>
+                            <w:r>
+                              <w:rPr>
+                                <w:b/>
+                                <w:bCs/>
+                                <w:lang w:val="en-US"/>
+                              </w:rPr>
+                              <w:t>sdup</w:t>
+                            </w:r>
+                            <w:proofErr w:type="spellEnd"/>
+                            <w:r>
+                              <w:rPr>
+                                <w:b/>
+                                <w:bCs/>
+                                <w:lang w:val="ru-RU"/>
+                              </w:rPr>
+                              <w:t>()</w:t>
+                            </w:r>
+                            <w:r>
+                              <w:rPr>
+                                <w:b/>
+                                <w:bCs/>
+                                <w:lang w:val="ru-RU"/>
+                              </w:rPr>
+                              <w:t xml:space="preserve"> – </w:t>
+                            </w:r>
+                            <w:r>
+                              <w:rPr>
+                                <w:lang w:val="ru-RU"/>
+                              </w:rPr>
+                              <w:t>создание дубликата массива символов</w:t>
+                            </w:r>
+                          </w:p>
+                        </w:txbxContent>
+                      </wps:txbx>
+                      <wps:bodyPr rot="0" spcFirstLastPara="0" vertOverflow="overflow" horzOverflow="overflow" vert="horz" wrap="square" lIns="91440" tIns="45720" rIns="91440" bIns="45720" numCol="1" spcCol="0" rtlCol="0" fromWordArt="0" anchor="ctr" anchorCtr="0" forceAA="0" compatLnSpc="1">
+                        <a:prstTxWarp prst="textNoShape">
+                          <a:avLst/>
+                        </a:prstTxWarp>
+                        <a:noAutofit/>
+                      </wps:bodyPr>
+                    </wps:wsp>
+                  </a:graphicData>
+                </a:graphic>
+                <wp14:sizeRelH relativeFrom="margin">
+                  <wp14:pctWidth>0</wp14:pctWidth>
+                </wp14:sizeRelH>
+                <wp14:sizeRelV relativeFrom="margin">
+                  <wp14:pctHeight>0</wp14:pctHeight>
+                </wp14:sizeRelV>
+              </wp:anchor>
+            </w:drawing>
+          </mc:Choice>
+          <mc:Fallback>
+            <w:pict>
+              <v:rect w14:anchorId="477C5E1F" id="Rectangle 15" o:spid="_x0000_s1026" style="position:absolute;margin-left:12.1pt;margin-top:4.7pt;width:228.25pt;height:148.95pt;z-index:251661312;visibility:visible;mso-wrap-style:square;mso-width-percent:0;mso-height-percent:0;mso-wrap-distance-left:9pt;mso-wrap-distance-top:0;mso-wrap-distance-right:9pt;mso-wrap-distance-bottom:0;mso-position-horizontal:absolute;mso-position-horizontal-relative:text;mso-position-vertical:absolute;mso-position-vertical-relative:text;mso-width-percent:0;mso-height-percent:0;mso-width-relative:margin;mso-height-relative:margin;v-text-anchor:middle" o:gfxdata="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" fillcolor="white [3201]" strokecolor="black [3200]" strokeweight="1pt">
+                <v:textbox>
+                  <w:txbxContent>
+                    <w:p>
+                      <w:pPr>
+                        <w:jc w:val="center"/>
+                        <w:rPr>
+                          <w:lang w:val="ru-RU"/>
+                        </w:rPr>
+                      </w:pPr>
+                      <w:r>
+                        <w:rPr>
+                          <w:lang w:val="ru-RU"/>
+                        </w:rPr>
+                        <w:t xml:space="preserve"> </w:t>
+                      </w:r>
+                      <w:r>
+                        <w:rPr>
+                          <w:lang w:val="ru-RU"/>
+                        </w:rPr>
+                        <w:t xml:space="preserve">Класс </w:t>
+                      </w:r>
+                      <w:r>
+                        <w:rPr>
+                          <w:b/>
+                          <w:bCs/>
+                          <w:lang w:val="en-US"/>
+                        </w:rPr>
+                        <w:t>chars</w:t>
+                      </w:r>
+                    </w:p>
+                    <w:p>
+                      <w:pPr>
+                        <w:jc w:val="center"/>
+                        <w:rPr>
+                          <w:lang w:val="ru-RU"/>
+                        </w:rPr>
+                      </w:pPr>
+                    </w:p>
+                    <w:p>
+                      <w:pPr>
+                        <w:jc w:val="center"/>
+                        <w:rPr>
+                          <w:lang w:val="ru-RU"/>
+                        </w:rPr>
+                      </w:pPr>
+                      <w:r>
+                        <w:rPr>
+                          <w:lang w:val="ru-RU"/>
+                        </w:rPr>
+                        <w:t>Статические</w:t>
+                      </w:r>
+                      <w:r>
+                        <w:rPr>
+                          <w:lang w:val="ru-RU"/>
+                        </w:rPr>
+                        <w:t xml:space="preserve"> функции </w:t>
+                      </w:r>
+                      <w:r>
+                        <w:rPr>
+                          <w:lang w:val="ru-RU"/>
+                        </w:rPr>
+                        <w:t>для работы с массивами символов</w:t>
+                      </w:r>
+                      <w:r>
+                        <w:rPr>
+                          <w:lang w:val="ru-RU"/>
+                        </w:rPr>
+                        <w:t>:</w:t>
+                      </w:r>
+                    </w:p>
+                    <w:p>
+                      <w:pPr>
+                        <w:jc w:val="center"/>
+                        <w:rPr>
+                          <w:b/>
+                          <w:bCs/>
+                          <w:lang w:val="ru-RU"/>
+                        </w:rPr>
+                      </w:pPr>
+                      <w:proofErr w:type="spellStart"/>
+                      <w:proofErr w:type="gramStart"/>
+                      <w:r>
+                        <w:rPr>
+                          <w:b/>
+                          <w:bCs/>
+                          <w:lang w:val="en-US"/>
+                        </w:rPr>
+                        <w:t>scpy</w:t>
+                      </w:r>
+                      <w:proofErr w:type="spellEnd"/>
+                      <w:r>
+                        <w:rPr>
+                          <w:b/>
+                          <w:bCs/>
+                          <w:lang w:val="ru-RU"/>
+                        </w:rPr>
+                        <w:t>(</w:t>
+                      </w:r>
+                      <w:proofErr w:type="gramEnd"/>
+                      <w:r>
+                        <w:rPr>
+                          <w:b/>
+                          <w:bCs/>
+                          <w:lang w:val="ru-RU"/>
+                        </w:rPr>
+                        <w:t>)</w:t>
+                      </w:r>
+                      <w:r>
+                        <w:rPr>
+                          <w:b/>
+                          <w:bCs/>
+                          <w:lang w:val="ru-RU"/>
+                        </w:rPr>
+                        <w:t xml:space="preserve"> </w:t>
+                      </w:r>
+                      <w:r>
+                        <w:rPr>
+                          <w:b/>
+                          <w:bCs/>
+                          <w:lang w:val="ru-RU"/>
+                        </w:rPr>
+                        <w:t>–</w:t>
+                      </w:r>
+                      <w:r>
+                        <w:rPr>
+                          <w:b/>
+                          <w:bCs/>
+                          <w:lang w:val="ru-RU"/>
+                        </w:rPr>
+                        <w:t xml:space="preserve"> </w:t>
+                      </w:r>
+                      <w:r>
+                        <w:rPr>
+                          <w:lang w:val="ru-RU"/>
+                        </w:rPr>
+                        <w:t>копирование</w:t>
+                      </w:r>
+                      <w:r>
+                        <w:rPr>
+                          <w:b/>
+                          <w:bCs/>
+                          <w:lang w:val="ru-RU"/>
+                        </w:rPr>
+                        <w:t xml:space="preserve">, </w:t>
+                      </w:r>
+                      <w:proofErr w:type="spellStart"/>
+                      <w:r>
+                        <w:rPr>
+                          <w:b/>
+                          <w:bCs/>
+                          <w:lang w:val="en-US"/>
+                        </w:rPr>
+                        <w:t>s</w:t>
+                      </w:r>
+                      <w:r>
+                        <w:rPr>
+                          <w:b/>
+                          <w:bCs/>
+                          <w:lang w:val="en-US"/>
+                        </w:rPr>
+                        <w:t>l</w:t>
+                      </w:r>
+                      <w:r>
+                        <w:rPr>
+                          <w:b/>
+                          <w:bCs/>
+                          <w:lang w:val="en-US"/>
+                        </w:rPr>
+                        <w:t>e</w:t>
+                      </w:r>
+                      <w:r>
+                        <w:rPr>
+                          <w:b/>
+                          <w:bCs/>
+                          <w:lang w:val="en-US"/>
+                        </w:rPr>
+                        <w:t>n</w:t>
+                      </w:r>
+                      <w:proofErr w:type="spellEnd"/>
+                      <w:r>
+                        <w:rPr>
+                          <w:b/>
+                          <w:bCs/>
+                          <w:lang w:val="ru-RU"/>
+                        </w:rPr>
+                        <w:t>()</w:t>
+                      </w:r>
+                      <w:r>
+                        <w:rPr>
+                          <w:b/>
+                          <w:bCs/>
+                          <w:lang w:val="ru-RU"/>
+                        </w:rPr>
+                        <w:t xml:space="preserve"> – </w:t>
+                      </w:r>
+                      <w:r>
+                        <w:rPr>
+                          <w:lang w:val="ru-RU"/>
+                        </w:rPr>
+                        <w:t>нахождение длины массива символов</w:t>
+                      </w:r>
+                      <w:r>
+                        <w:rPr>
+                          <w:b/>
+                          <w:bCs/>
+                          <w:lang w:val="ru-RU"/>
+                        </w:rPr>
+                        <w:t xml:space="preserve">, </w:t>
+                      </w:r>
+                      <w:r>
+                        <w:rPr>
+                          <w:b/>
+                          <w:bCs/>
+                          <w:lang w:val="en-US"/>
+                        </w:rPr>
+                        <w:t>scat</w:t>
+                      </w:r>
+                      <w:r>
+                        <w:rPr>
+                          <w:b/>
+                          <w:bCs/>
+                          <w:lang w:val="ru-RU"/>
+                        </w:rPr>
+                        <w:t>()</w:t>
+                      </w:r>
+                      <w:r>
+                        <w:rPr>
+                          <w:b/>
+                          <w:bCs/>
+                          <w:lang w:val="ru-RU"/>
+                        </w:rPr>
+                        <w:t xml:space="preserve"> – </w:t>
+                      </w:r>
+                      <w:r>
+                        <w:rPr>
+                          <w:lang w:val="ru-RU"/>
+                        </w:rPr>
+                        <w:t>конкатенация двух массивов</w:t>
+                      </w:r>
+                      <w:r>
+                        <w:rPr>
+                          <w:b/>
+                          <w:bCs/>
+                          <w:lang w:val="ru-RU"/>
+                        </w:rPr>
+                        <w:t xml:space="preserve">, </w:t>
+                      </w:r>
+                      <w:proofErr w:type="spellStart"/>
+                      <w:r>
+                        <w:rPr>
+                          <w:b/>
+                          <w:bCs/>
+                          <w:lang w:val="en-US"/>
+                        </w:rPr>
+                        <w:t>scmp</w:t>
+                      </w:r>
+                      <w:proofErr w:type="spellEnd"/>
+                      <w:r>
+                        <w:rPr>
+                          <w:b/>
+                          <w:bCs/>
+                          <w:lang w:val="ru-RU"/>
+                        </w:rPr>
+                        <w:t>()</w:t>
+                      </w:r>
+                      <w:r>
+                        <w:rPr>
+                          <w:b/>
+                          <w:bCs/>
+                          <w:lang w:val="ru-RU"/>
+                        </w:rPr>
+                        <w:t xml:space="preserve"> – </w:t>
+                      </w:r>
+                      <w:r>
+                        <w:rPr>
+                          <w:lang w:val="ru-RU"/>
+                        </w:rPr>
+                        <w:t>сравнение массивов символов лексикографически</w:t>
+                      </w:r>
+                      <w:r>
+                        <w:rPr>
+                          <w:b/>
+                          <w:bCs/>
+                          <w:lang w:val="ru-RU"/>
+                        </w:rPr>
+                        <w:t xml:space="preserve">, </w:t>
+                      </w:r>
+                      <w:proofErr w:type="spellStart"/>
+                      <w:r>
+                        <w:rPr>
+                          <w:b/>
+                          <w:bCs/>
+                          <w:lang w:val="en-US"/>
+                        </w:rPr>
+                        <w:t>sdup</w:t>
+                      </w:r>
+                      <w:proofErr w:type="spellEnd"/>
+                      <w:r>
+                        <w:rPr>
+                          <w:b/>
+                          <w:bCs/>
+                          <w:lang w:val="ru-RU"/>
+                        </w:rPr>
+                        <w:t>()</w:t>
+                      </w:r>
+                      <w:r>
+                        <w:rPr>
+                          <w:b/>
+                          <w:bCs/>
+                          <w:lang w:val="ru-RU"/>
+                        </w:rPr>
+                        <w:t xml:space="preserve"> – </w:t>
+                      </w:r>
+                      <w:r>
+                        <w:rPr>
+                          <w:lang w:val="ru-RU"/>
+                        </w:rPr>
+                        <w:t>создание дубликата массива символов</w:t>
+                      </w:r>
+                    </w:p>
+                  </w:txbxContent>
+                </v:textbox>
+              </v:rect>
+            </w:pict>
+          </mc:Fallback>
+        </mc:AlternateContent>
+      </w:r>
+      <w:r>
+        <w:rPr>
+          <w:rFonts w:ascii="Times New Roman" w:hAnsi="Times New Roman" w:cs="Times New Roman"/>
+          <w:noProof/>
+          <w:sz w:val="28"/>
+          <w:szCs w:val="28"/>
+          <w:lang w:val="en-US"/>
+        </w:rPr>
+        <mc:AlternateContent>
+          <mc:Choice Requires="wps">
+            <w:drawing>
+              <wp:anchor distT="0" distB="0" distL="114300" distR="114300" simplePos="0" relativeHeight="251659264" behindDoc="0" locked="0" layoutInCell="1" allowOverlap="1" wp14:anchorId="207AD46F" wp14:editId="1B426FF1">
+                <wp:simplePos x="0" y="0"/>
+                <wp:positionH relativeFrom="column">
+                  <wp:posOffset>3282788</wp:posOffset>
+                </wp:positionH>
+                <wp:positionV relativeFrom="paragraph">
+                  <wp:posOffset>59055</wp:posOffset>
+                </wp:positionV>
+                <wp:extent cx="2557780" cy="815975"/>
+                <wp:effectExtent l="0" t="0" r="7620" b="9525"/>
+                <wp:wrapNone/>
+                <wp:docPr id="14" name="Rectangle 14"/>
+                <wp:cNvGraphicFramePr/>
+                <a:graphic xmlns:a="http://schemas.openxmlformats.org/drawingml/2006/main">
+                  <a:graphicData uri="http://schemas.microsoft.com/office/word/2010/wordprocessingShape">
+                    <wps:wsp>
+                      <wps:cNvSpPr/>
+                      <wps:spPr>
+                        <a:xfrm>
+                          <a:off x="0" y="0"/>
+                          <a:ext cx="2557780" cy="815975"/>
+                        </a:xfrm>
+                        <a:prstGeom prst="rect">
+                          <a:avLst/>
+                        </a:prstGeom>
+                      </wps:spPr>
+                      <wps:style>
+                        <a:lnRef idx="2">
+                          <a:schemeClr val="dk1"/>
+                        </a:lnRef>
+                        <a:fillRef idx="1">
+                          <a:schemeClr val="lt1"/>
+                        </a:fillRef>
+                        <a:effectRef idx="0">
+                          <a:schemeClr val="dk1"/>
+                        </a:effectRef>
+                        <a:fontRef idx="minor">
+                          <a:schemeClr val="dk1"/>
+                        </a:fontRef>
+                      </wps:style>
+                      <wps:txbx>
+                        <w:txbxContent>
+                          <w:p>
+                            <w:pPr>
+                              <w:jc w:val="center"/>
+                              <w:rPr>
+                                <w:lang w:val="ru-RU"/>
+                              </w:rPr>
+                            </w:pPr>
+                            <w:r>
+                              <w:rPr>
+                                <w:lang w:val="ru-RU"/>
+                              </w:rPr>
+                              <w:t xml:space="preserve"> </w:t>
+                            </w:r>
+                            <w:r>
+                              <w:rPr>
+                                <w:lang w:val="ru-RU"/>
+                              </w:rPr>
+                              <w:t xml:space="preserve">Класс </w:t>
+                            </w:r>
+                            <w:r>
+                              <w:rPr>
+                                <w:b/>
+                                <w:bCs/>
+                                <w:lang w:val="en-US"/>
+                              </w:rPr>
+                              <w:t>abstract</w:t>
+                            </w:r>
+                          </w:p>
+                          <w:p>
+                            <w:pPr>
+                              <w:jc w:val="center"/>
+                              <w:rPr>
+                                <w:lang w:val="ru-RU"/>
+                              </w:rPr>
+                            </w:pPr>
+                          </w:p>
+                          <w:p>
+                            <w:pPr>
+                              <w:jc w:val="center"/>
+                              <w:rPr>
+                                <w:lang w:val="ru-RU"/>
+                              </w:rPr>
+                            </w:pPr>
+                            <w:r>
+                              <w:rPr>
+                                <w:lang w:val="ru-RU"/>
+                              </w:rPr>
+                              <w:t>Виртуальные функции (прототипы)</w:t>
+                            </w:r>
+                            <w:r>
+                              <w:rPr>
+                                <w:lang w:val="ru-RU"/>
+                              </w:rPr>
+                              <w:t>:</w:t>
+                            </w:r>
+                          </w:p>
+                          <w:p>
+                            <w:pPr>
+                              <w:jc w:val="center"/>
+                              <w:rPr>
+                                <w:b/>
+                                <w:bCs/>
+                                <w:lang w:val="ru-RU"/>
+                              </w:rPr>
+                            </w:pPr>
+                            <w:proofErr w:type="gramStart"/>
+                            <w:r>
+                              <w:rPr>
+                                <w:b/>
+                                <w:bCs/>
+                                <w:lang w:val="en-US"/>
+                              </w:rPr>
+                              <w:t>get</w:t>
+                            </w:r>
+                            <w:r>
+                              <w:rPr>
+                                <w:b/>
+                                <w:bCs/>
+                                <w:lang w:val="ru-RU"/>
+                              </w:rPr>
+                              <w:t>(</w:t>
+                            </w:r>
+                            <w:proofErr w:type="gramEnd"/>
+                            <w:r>
+                              <w:rPr>
+                                <w:b/>
+                                <w:bCs/>
+                                <w:lang w:val="ru-RU"/>
+                              </w:rPr>
+                              <w:t xml:space="preserve">), </w:t>
+                            </w:r>
+                            <w:r>
+                              <w:rPr>
+                                <w:b/>
+                                <w:bCs/>
+                                <w:lang w:val="en-US"/>
+                              </w:rPr>
+                              <w:t>set</w:t>
+                            </w:r>
+                            <w:r>
+                              <w:rPr>
+                                <w:b/>
+                                <w:bCs/>
+                                <w:lang w:val="ru-RU"/>
+                              </w:rPr>
+                              <w:t xml:space="preserve">(), </w:t>
+                            </w:r>
+                            <w:r>
+                              <w:rPr>
+                                <w:b/>
+                                <w:bCs/>
+                                <w:lang w:val="en-US"/>
+                              </w:rPr>
+                              <w:t>length</w:t>
+                            </w:r>
+                            <w:r>
+                              <w:rPr>
+                                <w:b/>
+                                <w:bCs/>
+                                <w:lang w:val="ru-RU"/>
+                              </w:rPr>
+                              <w:t>()</w:t>
+                            </w:r>
+                          </w:p>
+                        </w:txbxContent>
+                      </wps:txbx>
+                      <wps:bodyPr rot="0" spcFirstLastPara="0" vertOverflow="overflow" horzOverflow="overflow" vert="horz" wrap="square" lIns="91440" tIns="45720" rIns="91440" bIns="45720" numCol="1" spcCol="0" rtlCol="0" fromWordArt="0" anchor="ctr" anchorCtr="0" forceAA="0" compatLnSpc="1">
+                        <a:prstTxWarp prst="textNoShape">
+                          <a:avLst/>
+                        </a:prstTxWarp>
+                        <a:noAutofit/>
+                      </wps:bodyPr>
+                    </wps:wsp>
+                  </a:graphicData>
+                </a:graphic>
+                <wp14:sizeRelH relativeFrom="margin">
+                  <wp14:pctWidth>0</wp14:pctWidth>
+                </wp14:sizeRelH>
+                <wp14:sizeRelV relativeFrom="margin">
+                  <wp14:pctHeight>0</wp14:pctHeight>
+                </wp14:sizeRelV>
+              </wp:anchor>
+            </w:drawing>
+          </mc:Choice>
+          <mc:Fallback>
+            <w:pict>
+              <v:rect w14:anchorId="207AD46F" id="Rectangle 14" o:spid="_x0000_s1027" style="position:absolute;margin-left:258.5pt;margin-top:4.65pt;width:201.4pt;height:64.25pt;z-index:251659264;visibility:visible;mso-wrap-style:square;mso-width-percent:0;mso-height-percent:0;mso-wrap-distance-left:9pt;mso-wrap-distance-top:0;mso-wrap-distance-right:9pt;mso-wrap-distance-bottom:0;mso-position-horizontal:absolute;mso-position-horizontal-relative:text;mso-position-vertical:absolute;mso-position-vertical-relative:text;mso-width-percent:0;mso-height-percent:0;mso-width-relative:margin;mso-height-relative:margin;v-text-anchor:middle" o:gfxdata="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" fillcolor="white [3201]" strokecolor="black [3200]" strokeweight="1pt">
+                <v:textbox>
+                  <w:txbxContent>
+                    <w:p>
+                      <w:pPr>
+                        <w:jc w:val="center"/>
+                        <w:rPr>
+                          <w:lang w:val="ru-RU"/>
+                        </w:rPr>
+                      </w:pPr>
+                      <w:r>
+                        <w:rPr>
+                          <w:lang w:val="ru-RU"/>
+                        </w:rPr>
+                        <w:t xml:space="preserve"> </w:t>
+                      </w:r>
+                      <w:r>
+                        <w:rPr>
+                          <w:lang w:val="ru-RU"/>
+                        </w:rPr>
+                        <w:t xml:space="preserve">Класс </w:t>
+                      </w:r>
+                      <w:r>
+                        <w:rPr>
+                          <w:b/>
+                          <w:bCs/>
+                          <w:lang w:val="en-US"/>
+                        </w:rPr>
+                        <w:t>abstract</w:t>
+                      </w:r>
+                    </w:p>
+                    <w:p>
+                      <w:pPr>
+                        <w:jc w:val="center"/>
+                        <w:rPr>
+                          <w:lang w:val="ru-RU"/>
+                        </w:rPr>
+                      </w:pPr>
+                    </w:p>
+                    <w:p>
+                      <w:pPr>
+                        <w:jc w:val="center"/>
+                        <w:rPr>
+                          <w:lang w:val="ru-RU"/>
+                        </w:rPr>
+                      </w:pPr>
+                      <w:r>
+                        <w:rPr>
+                          <w:lang w:val="ru-RU"/>
+                        </w:rPr>
+                        <w:t>Виртуальные функции (прототипы)</w:t>
+                      </w:r>
+                      <w:r>
+                        <w:rPr>
+                          <w:lang w:val="ru-RU"/>
+                        </w:rPr>
+                        <w:t>:</w:t>
+                      </w:r>
+                    </w:p>
+                    <w:p>
+                      <w:pPr>
+                        <w:jc w:val="center"/>
+                        <w:rPr>
+                          <w:b/>
+                          <w:bCs/>
+                          <w:lang w:val="ru-RU"/>
+                        </w:rPr>
+                      </w:pPr>
+                      <w:proofErr w:type="gramStart"/>
+                      <w:r>
+                        <w:rPr>
+                          <w:b/>
+                          <w:bCs/>
+                          <w:lang w:val="en-US"/>
+                        </w:rPr>
+                        <w:t>get</w:t>
+                      </w:r>
+                      <w:r>
+                        <w:rPr>
+                          <w:b/>
+                          <w:bCs/>
+                          <w:lang w:val="ru-RU"/>
+                        </w:rPr>
+                        <w:t>(</w:t>
+                      </w:r>
+                      <w:proofErr w:type="gramEnd"/>
+                      <w:r>
+                        <w:rPr>
+                          <w:b/>
+                          <w:bCs/>
+                          <w:lang w:val="ru-RU"/>
+                        </w:rPr>
+                        <w:t xml:space="preserve">), </w:t>
+                      </w:r>
+                      <w:r>
+                        <w:rPr>
+                          <w:b/>
+                          <w:bCs/>
+                          <w:lang w:val="en-US"/>
+                        </w:rPr>
+                        <w:t>set</w:t>
+                      </w:r>
+                      <w:r>
+                        <w:rPr>
+                          <w:b/>
+                          <w:bCs/>
+                          <w:lang w:val="ru-RU"/>
+                        </w:rPr>
+                        <w:t xml:space="preserve">(), </w:t>
+                      </w:r>
+                      <w:r>
+                        <w:rPr>
+                          <w:b/>
+                          <w:bCs/>
+                          <w:lang w:val="en-US"/>
+                        </w:rPr>
+                        <w:t>length</w:t>
+                      </w:r>
+                      <w:r>
+                        <w:rPr>
+                          <w:b/>
+                          <w:bCs/>
+                          <w:lang w:val="ru-RU"/>
+                        </w:rPr>
+                        <w:t>()</w:t>
+                      </w:r>
+                    </w:p>
+                  </w:txbxContent>
+                </v:textbox>
+              </v:rect>
+            </w:pict>
+          </mc:Fallback>
+        </mc:AlternateContent>
+      </w:r>
+    </w:p>
+    <w:p>
+      <w:pPr>
+        <w:spacing w:line="360" w:lineRule="auto"/>
+        <w:jc w:val="center"/>
+        <w:rPr>
+          <w:rFonts w:ascii="Times New Roman" w:hAnsi="Times New Roman" w:cs="Times New Roman"/>
+          <w:sz w:val="28"/>
+          <w:szCs w:val="28"/>
+          <w:lang w:val="ru-RU"/>
+        </w:rPr>
+      </w:pPr>
+    </w:p>
+    <w:p>
+      <w:pPr>
+        <w:spacing w:line="360" w:lineRule="auto"/>
+        <w:jc w:val="center"/>
+        <w:rPr>
+          <w:rFonts w:ascii="Times New Roman" w:hAnsi="Times New Roman" w:cs="Times New Roman"/>
+          <w:sz w:val="28"/>
+          <w:szCs w:val="28"/>
+          <w:lang w:val="ru-RU"/>
+        </w:rPr>
+      </w:pPr>
+      <w:r>
+        <w:rPr>
+          <w:rFonts w:ascii="Times New Roman" w:hAnsi="Times New Roman" w:cs="Times New Roman"/>
+          <w:noProof/>
+          <w:sz w:val="28"/>
+          <w:szCs w:val="28"/>
+          <w:lang w:val="ru-RU"/>
+        </w:rPr>
+        <mc:AlternateContent>
+          <mc:Choice Requires="wps">
+            <w:drawing>
+              <wp:anchor distT="0" distB="0" distL="114300" distR="114300" simplePos="0" relativeHeight="251667456" behindDoc="0" locked="0" layoutInCell="1" allowOverlap="1" wp14:anchorId="3E71D4F8" wp14:editId="40B18C7F">
+                <wp:simplePos x="0" y="0"/>
+                <wp:positionH relativeFrom="column">
+                  <wp:posOffset>4569460</wp:posOffset>
+                </wp:positionH>
+                <wp:positionV relativeFrom="paragraph">
+                  <wp:posOffset>264408</wp:posOffset>
+                </wp:positionV>
+                <wp:extent cx="0" cy="305159"/>
+                <wp:effectExtent l="38100" t="0" r="50800" b="25400"/>
+                <wp:wrapNone/>
+                <wp:docPr id="20" name="Straight Arrow Connector 20"/>
+                <wp:cNvGraphicFramePr/>
+                <a:graphic xmlns:a="http://schemas.openxmlformats.org/drawingml/2006/main">
+                  <a:graphicData uri="http://schemas.microsoft.com/office/word/2010/wordprocessingShape">
+                    <wps:wsp>
+                      <wps:cNvCnPr/>
+                      <wps:spPr>
+                        <a:xfrm>
+                          <a:off x="0" y="0"/>
+                          <a:ext cx="0" cy="305159"/>
+                        </a:xfrm>
+                        <a:prstGeom prst="straightConnector1">
+                          <a:avLst/>
+                        </a:prstGeom>
+                        <a:ln w="19050">
+                          <a:tailEnd type="triangle"/>
+                        </a:ln>
+                      </wps:spPr>
+                      <wps:style>
+                        <a:lnRef idx="1">
+                          <a:schemeClr val="dk1"/>
+                        </a:lnRef>
+                        <a:fillRef idx="0">
+                          <a:schemeClr val="dk1"/>
+                        </a:fillRef>
+                        <a:effectRef idx="0">
+                          <a:schemeClr val="dk1"/>
+                        </a:effectRef>
+                        <a:fontRef idx="minor">
+                          <a:schemeClr val="tx1"/>
+                        </a:fontRef>
+                      </wps:style>
+                      <wps:bodyPr/>
+                    </wps:wsp>
+                  </a:graphicData>
+                </a:graphic>
+              </wp:anchor>
+            </w:drawing>
+          </mc:Choice>
+          <mc:Fallback>
+            <w:pict>
+              <v:shapetype w14:anchorId="34233DAA" id="_x0000_t32" coordsize="21600,21600" o:spt="32" o:oned="t" path="m,l21600,21600e" filled="f">
+                <v:path arrowok="t" fillok="f" o:connecttype="none"/>
+                <o:lock v:ext="edit" shapetype="t"/>
+              </v:shapetype>
+              <v:shape id="Straight Arrow Connector 20" o:spid="_x0000_s1026" type="#_x0000_t32" style="position:absolute;margin-left:359.8pt;margin-top:20.8pt;width:0;height:24.05pt;z-index:251667456;visibility:visible;mso-wrap-style:square;mso-wrap-distance-left:9pt;mso-wrap-distance-top:0;mso-wrap-distance-right:9pt;mso-wrap-distance-bottom:0;mso-position-horizontal:absolute;mso-position-horizontal-relative:text;mso-position-vertical:absolute;mso-position-vertical-relative:text" o:gfxdata="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" strokecolor="black [3200]" strokeweight="1.5pt">
+                <v:stroke endarrow="block" joinstyle="miter"/>
+              </v:shape>
+            </w:pict>
+          </mc:Fallback>
+        </mc:AlternateContent>
+      </w:r>
+    </w:p>
+    <w:p>
+      <w:pPr>
+        <w:spacing w:line="360" w:lineRule="auto"/>
+        <w:jc w:val="center"/>
+        <w:rPr>
+          <w:rFonts w:ascii="Times New Roman" w:hAnsi="Times New Roman" w:cs="Times New Roman"/>
+          <w:sz w:val="28"/>
+          <w:szCs w:val="28"/>
+          <w:lang w:val="ru-RU"/>
+        </w:rPr>
+      </w:pPr>
+      <w:r>
+        <w:rPr>
+          <w:rFonts w:ascii="Times New Roman" w:hAnsi="Times New Roman" w:cs="Times New Roman"/>
+          <w:noProof/>
+          <w:sz w:val="28"/>
+          <w:szCs w:val="28"/>
+          <w:lang w:val="en-US"/>
+        </w:rPr>
+        <mc:AlternateContent>
+          <mc:Choice Requires="wps">
+            <w:drawing>
+              <wp:anchor distT="0" distB="0" distL="114300" distR="114300" simplePos="0" relativeHeight="251663360" behindDoc="0" locked="0" layoutInCell="1" allowOverlap="1" wp14:anchorId="1F1BF772" wp14:editId="76D9A618">
+                <wp:simplePos x="0" y="0"/>
+                <wp:positionH relativeFrom="column">
+                  <wp:posOffset>3409410</wp:posOffset>
+                </wp:positionH>
+                <wp:positionV relativeFrom="paragraph">
+                  <wp:posOffset>259229</wp:posOffset>
+                </wp:positionV>
+                <wp:extent cx="2937159" cy="3472775"/>
+                <wp:effectExtent l="0" t="0" r="9525" b="7620"/>
+                <wp:wrapNone/>
+                <wp:docPr id="16" name="Rectangle 16"/>
+                <wp:cNvGraphicFramePr/>
+                <a:graphic xmlns:a="http://schemas.openxmlformats.org/drawingml/2006/main">
+                  <a:graphicData uri="http://schemas.microsoft.com/office/word/2010/wordprocessingShape">
+                    <wps:wsp>
+                      <wps:cNvSpPr/>
+                      <wps:spPr>
+                        <a:xfrm>
+                          <a:off x="0" y="0"/>
+                          <a:ext cx="2937159" cy="3472775"/>
+                        </a:xfrm>
+                        <a:prstGeom prst="rect">
+                          <a:avLst/>
+                        </a:prstGeom>
+                      </wps:spPr>
+                      <wps:style>
+                        <a:lnRef idx="2">
+                          <a:schemeClr val="dk1"/>
+                        </a:lnRef>
+                        <a:fillRef idx="1">
+                          <a:schemeClr val="lt1"/>
+                        </a:fillRef>
+                        <a:effectRef idx="0">
+                          <a:schemeClr val="dk1"/>
+                        </a:effectRef>
+                        <a:fontRef idx="minor">
+                          <a:schemeClr val="dk1"/>
+                        </a:fontRef>
+                      </wps:style>
+                      <wps:txbx>
+                        <w:txbxContent>
+                          <w:p>
+                            <w:pPr>
+                              <w:jc w:val="center"/>
+                              <w:rPr>
+                                <w:lang w:val="ru-RU"/>
+                              </w:rPr>
+                            </w:pPr>
+                            <w:r>
+                              <w:rPr>
+                                <w:lang w:val="ru-RU"/>
+                              </w:rPr>
+                              <w:t xml:space="preserve"> </w:t>
+                            </w:r>
+                            <w:r>
+                              <w:rPr>
+                                <w:lang w:val="ru-RU"/>
+                              </w:rPr>
+                              <w:t xml:space="preserve">Класс </w:t>
+                            </w:r>
+                            <w:r>
+                              <w:rPr>
+                                <w:b/>
+                                <w:bCs/>
+                                <w:lang w:val="en-US"/>
+                              </w:rPr>
+                              <w:t>string</w:t>
+                            </w:r>
+                          </w:p>
+                          <w:p>
+                            <w:pPr>
+                              <w:jc w:val="center"/>
+                              <w:rPr>
+                                <w:lang w:val="ru-RU"/>
+                              </w:rPr>
+                            </w:pPr>
+                          </w:p>
+                          <w:p>
+                            <w:pPr>
+                              <w:jc w:val="center"/>
+                              <w:rPr>
+                                <w:b/>
+                                <w:bCs/>
+                                <w:lang w:val="ru-RU"/>
+                              </w:rPr>
+                            </w:pPr>
+                            <w:r>
+                              <w:rPr>
+                                <w:lang w:val="ru-RU"/>
+                              </w:rPr>
+                              <w:t xml:space="preserve">Поле для хранения массива символов </w:t>
+                            </w:r>
+                            <w:r>
+                              <w:rPr>
+                                <w:b/>
+                                <w:bCs/>
+                                <w:lang w:val="en-US"/>
+                              </w:rPr>
+                              <w:t>str</w:t>
+                            </w:r>
+                          </w:p>
+                          <w:p>
+                            <w:pPr>
+                              <w:jc w:val="center"/>
+                              <w:rPr>
+                                <w:b/>
+                                <w:bCs/>
+                                <w:lang w:val="ru-RU"/>
+                              </w:rPr>
+                            </w:pPr>
+                          </w:p>
+                          <w:p>
+                            <w:pPr>
+                              <w:jc w:val="center"/>
+                              <w:rPr>
+                                <w:lang w:val="ru-RU"/>
+                              </w:rPr>
+                            </w:pPr>
+                            <w:r>
+                              <w:rPr>
+                                <w:lang w:val="ru-RU"/>
+                              </w:rPr>
+                              <w:t>Дружественные функции операторов</w:t>
+                            </w:r>
+                          </w:p>
+                          <w:p>
+                            <w:pPr>
+                              <w:jc w:val="center"/>
+                              <w:rPr>
+                                <w:b/>
+                                <w:bCs/>
+                                <w:lang w:val="ru-RU"/>
+                              </w:rPr>
+                            </w:pPr>
+                            <w:r>
+                              <w:rPr>
+                                <w:b/>
+                                <w:bCs/>
+                                <w:lang w:val="ru-RU"/>
+                              </w:rPr>
+                              <w:t>(&gt;&gt;, &lt;&lt;, +, ==)</w:t>
+                            </w:r>
+                          </w:p>
+                          <w:p>
+                            <w:pPr>
+                              <w:jc w:val="center"/>
+                              <w:rPr>
+                                <w:lang w:val="ru-RU"/>
+                              </w:rPr>
+                            </w:pPr>
+                            <w:r>
+                              <w:rPr>
+                                <w:lang w:val="ru-RU"/>
+                              </w:rPr>
+                              <w:t xml:space="preserve">Оператор присвоения </w:t>
+                            </w:r>
+                            <w:r>
+                              <w:rPr>
+                                <w:lang w:val="ru-RU"/>
+                              </w:rPr>
+                              <w:t>(</w:t>
+                            </w:r>
+                            <w:r>
+                              <w:rPr>
+                                <w:b/>
+                                <w:bCs/>
+                                <w:lang w:val="ru-RU"/>
+                              </w:rPr>
+                              <w:t>=</w:t>
+                            </w:r>
+                            <w:r>
+                              <w:rPr>
+                                <w:lang w:val="ru-RU"/>
+                              </w:rPr>
+                              <w:t>)</w:t>
+                            </w:r>
+                          </w:p>
+                          <w:p>
+                            <w:pPr>
+                              <w:jc w:val="center"/>
+                              <w:rPr>
+                                <w:lang w:val="ru-RU"/>
+                              </w:rPr>
+                            </w:pPr>
+                          </w:p>
+                          <w:p>
+                            <w:pPr>
+                              <w:jc w:val="center"/>
+                              <w:rPr>
+                                <w:b/>
+                                <w:bCs/>
+                                <w:lang w:val="ru-RU"/>
+                              </w:rPr>
+                            </w:pPr>
+                            <w:r>
+                              <w:rPr>
+                                <w:lang w:val="ru-RU"/>
+                              </w:rPr>
+                              <w:t>Конструкторы с перегрузками и списками инициализации</w:t>
+                            </w:r>
+                            <w:r>
+                              <w:rPr>
+                                <w:lang w:val="ru-RU"/>
+                              </w:rPr>
+                              <w:t xml:space="preserve"> </w:t>
+                            </w:r>
+                            <w:proofErr w:type="gramStart"/>
+                            <w:r>
+                              <w:rPr>
+                                <w:b/>
+                                <w:bCs/>
+                                <w:lang w:val="en-US"/>
+                              </w:rPr>
+                              <w:t>string</w:t>
+                            </w:r>
+                            <w:r>
+                              <w:rPr>
+                                <w:b/>
+                                <w:bCs/>
+                                <w:lang w:val="ru-RU"/>
+                              </w:rPr>
+                              <w:t>(</w:t>
+                            </w:r>
+                            <w:proofErr w:type="gramEnd"/>
+                            <w:r>
+                              <w:rPr>
+                                <w:b/>
+                                <w:bCs/>
+                                <w:lang w:val="ru-RU"/>
+                              </w:rPr>
+                              <w:t>),</w:t>
+                            </w:r>
+                            <w:r>
+                              <w:rPr>
+                                <w:lang w:val="ru-RU"/>
+                              </w:rPr>
+                              <w:t xml:space="preserve"> </w:t>
+                            </w:r>
+                            <w:r>
+                              <w:rPr>
+                                <w:b/>
+                                <w:bCs/>
+                                <w:lang w:val="en-US"/>
+                              </w:rPr>
+                              <w:t>get</w:t>
+                            </w:r>
+                            <w:r>
+                              <w:rPr>
+                                <w:b/>
+                                <w:bCs/>
+                                <w:lang w:val="ru-RU"/>
+                              </w:rPr>
+                              <w:t xml:space="preserve">(), </w:t>
+                            </w:r>
+                            <w:r>
+                              <w:rPr>
+                                <w:b/>
+                                <w:bCs/>
+                                <w:lang w:val="en-US"/>
+                              </w:rPr>
+                              <w:t>set</w:t>
+                            </w:r>
+                            <w:r>
+                              <w:rPr>
+                                <w:b/>
+                                <w:bCs/>
+                                <w:lang w:val="ru-RU"/>
+                              </w:rPr>
+                              <w:t>()</w:t>
+                            </w:r>
+                          </w:p>
+                          <w:p>
+                            <w:pPr>
+                              <w:jc w:val="center"/>
+                              <w:rPr>
+                                <w:lang w:val="ru-RU"/>
+                              </w:rPr>
+                            </w:pPr>
+                            <w:r>
+                              <w:rPr>
+                                <w:lang w:val="ru-RU"/>
+                              </w:rPr>
+                              <w:t xml:space="preserve">Деструктор </w:t>
+                            </w:r>
+                            <w:r>
+                              <w:rPr>
+                                <w:b/>
+                                <w:bCs/>
+                                <w:lang w:val="ru-RU"/>
+                              </w:rPr>
+                              <w:t>~</w:t>
+                            </w:r>
+                            <w:proofErr w:type="gramStart"/>
+                            <w:r>
+                              <w:rPr>
+                                <w:b/>
+                                <w:bCs/>
+                                <w:lang w:val="en-US"/>
+                              </w:rPr>
+                              <w:t>string</w:t>
+                            </w:r>
+                            <w:r>
+                              <w:rPr>
+                                <w:b/>
+                                <w:bCs/>
+                                <w:lang w:val="ru-RU"/>
+                              </w:rPr>
+                              <w:t>(</w:t>
+                            </w:r>
+                            <w:proofErr w:type="gramEnd"/>
+                            <w:r>
+                              <w:rPr>
+                                <w:b/>
+                                <w:bCs/>
+                                <w:lang w:val="ru-RU"/>
+                              </w:rPr>
+                              <w:t>)</w:t>
+                            </w:r>
+                          </w:p>
+                          <w:p>
+                            <w:pPr>
+                              <w:jc w:val="center"/>
+                              <w:rPr>
+                                <w:lang w:val="ru-RU"/>
+                              </w:rPr>
+                            </w:pPr>
+                          </w:p>
+                          <w:p>
+                            <w:pPr>
+                              <w:jc w:val="center"/>
+                              <w:rPr>
+                                <w:b/>
+                                <w:bCs/>
+                                <w:lang w:val="ru-RU"/>
+                              </w:rPr>
+                            </w:pPr>
+                          </w:p>
+                          <w:p>
+                            <w:pPr>
+                              <w:jc w:val="center"/>
+                              <w:rPr>
+                                <w:lang w:val="ru-RU"/>
+                              </w:rPr>
+                            </w:pPr>
+                            <w:r>
+                              <w:rPr>
+                                <w:lang w:val="ru-RU"/>
+                              </w:rPr>
+                              <w:t xml:space="preserve">Функция </w:t>
+                            </w:r>
+                            <w:proofErr w:type="gramStart"/>
+                            <w:r>
+                              <w:rPr>
+                                <w:b/>
+                                <w:bCs/>
+                                <w:lang w:val="en-US"/>
+                              </w:rPr>
+                              <w:t>append</w:t>
+                            </w:r>
+                            <w:r>
+                              <w:rPr>
+                                <w:b/>
+                                <w:bCs/>
+                                <w:lang w:val="ru-RU"/>
+                              </w:rPr>
+                              <w:t>(</w:t>
+                            </w:r>
+                            <w:proofErr w:type="gramEnd"/>
+                            <w:r>
+                              <w:rPr>
+                                <w:b/>
+                                <w:bCs/>
+                                <w:lang w:val="ru-RU"/>
+                              </w:rPr>
+                              <w:t>)</w:t>
+                            </w:r>
+                            <w:r>
+                              <w:rPr>
+                                <w:lang w:val="ru-RU"/>
+                              </w:rPr>
+                              <w:t xml:space="preserve"> д</w:t>
+                            </w:r>
+                            <w:r>
+                              <w:rPr>
+                                <w:lang w:val="ru-RU"/>
+                              </w:rPr>
+                              <w:t>ля добавления</w:t>
+                            </w:r>
+                            <w:r>
+                              <w:rPr>
+                                <w:lang w:val="ru-RU"/>
+                              </w:rPr>
+                              <w:t xml:space="preserve"> </w:t>
+                            </w:r>
+                            <w:r>
+                              <w:rPr>
+                                <w:lang w:val="ru-RU"/>
+                              </w:rPr>
+                              <w:t xml:space="preserve">в конец строки другую </w:t>
+                            </w:r>
+                            <w:r>
+                              <w:rPr>
+                                <w:lang w:val="ru-RU"/>
+                              </w:rPr>
+                              <w:t>строк</w:t>
+                            </w:r>
+                            <w:r>
+                              <w:rPr>
+                                <w:lang w:val="ru-RU"/>
+                              </w:rPr>
+                              <w:t>у</w:t>
+                            </w:r>
+                            <w:r>
+                              <w:rPr>
+                                <w:lang w:val="ru-RU"/>
+                              </w:rPr>
+                              <w:t>/</w:t>
+                            </w:r>
+                            <w:r>
+                              <w:rPr>
+                                <w:lang w:val="ru-RU"/>
+                              </w:rPr>
+                              <w:t>массив символов</w:t>
+                            </w:r>
+                          </w:p>
+                          <w:p>
+                            <w:pPr>
+                              <w:jc w:val="center"/>
+                              <w:rPr>
+                                <w:lang w:val="ru-RU"/>
+                              </w:rPr>
+                            </w:pPr>
+                          </w:p>
+                          <w:p>
+                            <w:pPr>
+                              <w:jc w:val="center"/>
+                              <w:rPr>
+                                <w:lang w:val="ru-RU"/>
+                              </w:rPr>
+                            </w:pPr>
+                            <w:r>
+                              <w:rPr>
+                                <w:lang w:val="ru-RU"/>
+                              </w:rPr>
+                              <w:t xml:space="preserve">Функция </w:t>
+                            </w:r>
+                            <w:proofErr w:type="gramStart"/>
+                            <w:r>
+                              <w:rPr>
+                                <w:b/>
+                                <w:bCs/>
+                                <w:lang w:val="en-US"/>
+                              </w:rPr>
+                              <w:t>length</w:t>
+                            </w:r>
+                            <w:r>
+                              <w:rPr>
+                                <w:b/>
+                                <w:bCs/>
+                                <w:lang w:val="ru-RU"/>
+                              </w:rPr>
+                              <w:t>(</w:t>
+                            </w:r>
+                            <w:proofErr w:type="gramEnd"/>
+                            <w:r>
+                              <w:rPr>
+                                <w:b/>
+                                <w:bCs/>
+                                <w:lang w:val="ru-RU"/>
+                              </w:rPr>
+                              <w:t>)</w:t>
+                            </w:r>
+                            <w:r>
+                              <w:rPr>
+                                <w:lang w:val="ru-RU"/>
+                              </w:rPr>
+                              <w:t xml:space="preserve"> </w:t>
+                            </w:r>
+                            <w:r>
+                              <w:rPr>
+                                <w:lang w:val="ru-RU"/>
+                              </w:rPr>
+                              <w:t>для возвращения длины строки</w:t>
+                            </w:r>
+                          </w:p>
+                        </w:txbxContent>
+                      </wps:txbx>
+                      <wps:bodyPr rot="0" spcFirstLastPara="0" vertOverflow="overflow" horzOverflow="overflow" vert="horz" wrap="square" lIns="91440" tIns="45720" rIns="91440" bIns="45720" numCol="1" spcCol="0" rtlCol="0" fromWordArt="0" anchor="ctr" anchorCtr="0" forceAA="0" compatLnSpc="1">
+                        <a:prstTxWarp prst="textNoShape">
+                          <a:avLst/>
+                        </a:prstTxWarp>
+                        <a:noAutofit/>
+                      </wps:bodyPr>
+                    </wps:wsp>
+                  </a:graphicData>
+                </a:graphic>
+                <wp14:sizeRelH relativeFrom="margin">
+                  <wp14:pctWidth>0</wp14:pctWidth>
+                </wp14:sizeRelH>
+                <wp14:sizeRelV relativeFrom="margin">
+                  <wp14:pctHeight>0</wp14:pctHeight>
+                </wp14:sizeRelV>
+              </wp:anchor>
+            </w:drawing>
+          </mc:Choice>
+          <mc:Fallback>
+            <w:pict>
+              <v:rect w14:anchorId="1F1BF772" id="Rectangle 16" o:spid="_x0000_s1028" style="position:absolute;left:0;text-align:left;margin-left:268.45pt;margin-top:20.4pt;width:231.25pt;height:273.45pt;z-index:251663360;visibility:visible;mso-wrap-style:square;mso-width-percent:0;mso-height-percent:0;mso-wrap-distance-left:9pt;mso-wrap-distance-top:0;mso-wrap-distance-right:9pt;mso-wrap-distance-bottom:0;mso-position-horizontal:absolute;mso-position-horizontal-relative:text;mso-position-vertical:absolute;mso-position-vertical-relative:text;mso-width-percent:0;mso-height-percent:0;mso-width-relative:margin;mso-height-relative:margin;v-text-anchor:middle" o:gfxdata="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" fillcolor="white [3201]" strokecolor="black [3200]" strokeweight="1pt">
+                <v:textbox>
+                  <w:txbxContent>
+                    <w:p>
+                      <w:pPr>
+                        <w:jc w:val="center"/>
+                        <w:rPr>
+                          <w:lang w:val="ru-RU"/>
+                        </w:rPr>
+                      </w:pPr>
+                      <w:r>
+                        <w:rPr>
+                          <w:lang w:val="ru-RU"/>
+                        </w:rPr>
+                        <w:t xml:space="preserve"> </w:t>
+                      </w:r>
+                      <w:r>
+                        <w:rPr>
+                          <w:lang w:val="ru-RU"/>
+                        </w:rPr>
+                        <w:t xml:space="preserve">Класс </w:t>
+                      </w:r>
+                      <w:r>
+                        <w:rPr>
+                          <w:b/>
+                          <w:bCs/>
+                          <w:lang w:val="en-US"/>
+                        </w:rPr>
+                        <w:t>string</w:t>
+                      </w:r>
+                    </w:p>
+                    <w:p>
+                      <w:pPr>
+                        <w:jc w:val="center"/>
+                        <w:rPr>
+                          <w:lang w:val="ru-RU"/>
+                        </w:rPr>
+                      </w:pPr>
+                    </w:p>
+                    <w:p>
+                      <w:pPr>
+                        <w:jc w:val="center"/>
+                        <w:rPr>
+                          <w:b/>
+                          <w:bCs/>
+                          <w:lang w:val="ru-RU"/>
+                        </w:rPr>
+                      </w:pPr>
+                      <w:r>
+                        <w:rPr>
+                          <w:lang w:val="ru-RU"/>
+                        </w:rPr>
+                        <w:t xml:space="preserve">Поле для хранения массива символов </w:t>
+                      </w:r>
+                      <w:r>
+                        <w:rPr>
+                          <w:b/>
+                          <w:bCs/>
+                          <w:lang w:val="en-US"/>
+                        </w:rPr>
+                        <w:t>str</w:t>
+                      </w:r>
+                    </w:p>
+                    <w:p>
+                      <w:pPr>
+                        <w:jc w:val="center"/>
+                        <w:rPr>
+                          <w:b/>
+                          <w:bCs/>
+                          <w:lang w:val="ru-RU"/>
+                        </w:rPr>
+                      </w:pPr>
+                    </w:p>
+                    <w:p>
+                      <w:pPr>
+                        <w:jc w:val="center"/>
+                        <w:rPr>
+                          <w:lang w:val="ru-RU"/>
+                        </w:rPr>
+                      </w:pPr>
+                      <w:r>
+                        <w:rPr>
+                          <w:lang w:val="ru-RU"/>
+                        </w:rPr>
+                        <w:t>Дружественные функции операторов</w:t>
+                      </w:r>
+                    </w:p>
+                    <w:p>
+                      <w:pPr>
+                        <w:jc w:val="center"/>
+                        <w:rPr>
+                          <w:b/>
+                          <w:bCs/>
+                          <w:lang w:val="ru-RU"/>
+                        </w:rPr>
+                      </w:pPr>
+                      <w:r>
+                        <w:rPr>
+                          <w:b/>
+                          <w:bCs/>
+                          <w:lang w:val="ru-RU"/>
+                        </w:rPr>
+                        <w:t>(&gt;&gt;, &lt;&lt;, +, ==)</w:t>
+                      </w:r>
+                    </w:p>
+                    <w:p>
+                      <w:pPr>
+                        <w:jc w:val="center"/>
+                        <w:rPr>
+                          <w:lang w:val="ru-RU"/>
+                        </w:rPr>
+                      </w:pPr>
+                      <w:r>
+                        <w:rPr>
+                          <w:lang w:val="ru-RU"/>
+                        </w:rPr>
+                        <w:t xml:space="preserve">Оператор присвоения </w:t>
+                      </w:r>
+                      <w:r>
+                        <w:rPr>
+                          <w:lang w:val="ru-RU"/>
+                        </w:rPr>
+                        <w:t>(</w:t>
+                      </w:r>
+                      <w:r>
+                        <w:rPr>
+                          <w:b/>
+                          <w:bCs/>
+                          <w:lang w:val="ru-RU"/>
+                        </w:rPr>
+                        <w:t>=</w:t>
+                      </w:r>
+                      <w:r>
+                        <w:rPr>
+                          <w:lang w:val="ru-RU"/>
+                        </w:rPr>
+                        <w:t>)</w:t>
+                      </w:r>
+                    </w:p>
+                    <w:p>
+                      <w:pPr>
+                        <w:jc w:val="center"/>
+                        <w:rPr>
+                          <w:lang w:val="ru-RU"/>
+                        </w:rPr>
+                      </w:pPr>
+                    </w:p>
+                    <w:p>
+                      <w:pPr>
+                        <w:jc w:val="center"/>
+                        <w:rPr>
+                          <w:b/>
+                          <w:bCs/>
+                          <w:lang w:val="ru-RU"/>
+                        </w:rPr>
+                      </w:pPr>
+                      <w:r>
+                        <w:rPr>
+                          <w:lang w:val="ru-RU"/>
+                        </w:rPr>
+                        <w:t>Конструкторы с перегрузками и списками инициализации</w:t>
+                      </w:r>
+                      <w:r>
+                        <w:rPr>
+                          <w:lang w:val="ru-RU"/>
+                        </w:rPr>
+                        <w:t xml:space="preserve"> </w:t>
+                      </w:r>
+                      <w:proofErr w:type="gramStart"/>
+                      <w:r>
+                        <w:rPr>
+                          <w:b/>
+                          <w:bCs/>
+                          <w:lang w:val="en-US"/>
+                        </w:rPr>
+                        <w:t>string</w:t>
+                      </w:r>
+                      <w:r>
+                        <w:rPr>
+                          <w:b/>
+                          <w:bCs/>
+                          <w:lang w:val="ru-RU"/>
+                        </w:rPr>
+                        <w:t>(</w:t>
+                      </w:r>
+                      <w:proofErr w:type="gramEnd"/>
+                      <w:r>
+                        <w:rPr>
+                          <w:b/>
+                          <w:bCs/>
+                          <w:lang w:val="ru-RU"/>
+                        </w:rPr>
+                        <w:t>),</w:t>
+                      </w:r>
+                      <w:r>
+                        <w:rPr>
+                          <w:lang w:val="ru-RU"/>
+                        </w:rPr>
+                        <w:t xml:space="preserve"> </w:t>
+                      </w:r>
+                      <w:r>
+                        <w:rPr>
+                          <w:b/>
+                          <w:bCs/>
+                          <w:lang w:val="en-US"/>
+                        </w:rPr>
+                        <w:t>get</w:t>
+                      </w:r>
+                      <w:r>
+                        <w:rPr>
+                          <w:b/>
+                          <w:bCs/>
+                          <w:lang w:val="ru-RU"/>
+                        </w:rPr>
+                        <w:t xml:space="preserve">(), </w:t>
+                      </w:r>
+                      <w:r>
+                        <w:rPr>
+                          <w:b/>
+                          <w:bCs/>
+                          <w:lang w:val="en-US"/>
+                        </w:rPr>
+                        <w:t>set</w:t>
+                      </w:r>
+                      <w:r>
+                        <w:rPr>
+                          <w:b/>
+                          <w:bCs/>
+                          <w:lang w:val="ru-RU"/>
+                        </w:rPr>
+                        <w:t>()</w:t>
+                      </w:r>
+                    </w:p>
+                    <w:p>
+                      <w:pPr>
+                        <w:jc w:val="center"/>
+                        <w:rPr>
+                          <w:lang w:val="ru-RU"/>
+                        </w:rPr>
+                      </w:pPr>
+                      <w:r>
+                        <w:rPr>
+                          <w:lang w:val="ru-RU"/>
+                        </w:rPr>
+                        <w:t xml:space="preserve">Деструктор </w:t>
+                      </w:r>
+                      <w:r>
+                        <w:rPr>
+                          <w:b/>
+                          <w:bCs/>
+                          <w:lang w:val="ru-RU"/>
+                        </w:rPr>
+                        <w:t>~</w:t>
+                      </w:r>
+                      <w:proofErr w:type="gramStart"/>
+                      <w:r>
+                        <w:rPr>
+                          <w:b/>
+                          <w:bCs/>
+                          <w:lang w:val="en-US"/>
+                        </w:rPr>
+                        <w:t>string</w:t>
+                      </w:r>
+                      <w:r>
+                        <w:rPr>
+                          <w:b/>
+                          <w:bCs/>
+                          <w:lang w:val="ru-RU"/>
+                        </w:rPr>
+                        <w:t>(</w:t>
+                      </w:r>
+                      <w:proofErr w:type="gramEnd"/>
+                      <w:r>
+                        <w:rPr>
+                          <w:b/>
+                          <w:bCs/>
+                          <w:lang w:val="ru-RU"/>
+                        </w:rPr>
+                        <w:t>)</w:t>
+                      </w:r>
+                    </w:p>
+                    <w:p>
+                      <w:pPr>
+                        <w:jc w:val="center"/>
+                        <w:rPr>
+                          <w:lang w:val="ru-RU"/>
+                        </w:rPr>
+                      </w:pPr>
+                    </w:p>
+                    <w:p>
+                      <w:pPr>
+                        <w:jc w:val="center"/>
+                        <w:rPr>
+                          <w:b/>
+                          <w:bCs/>
+                          <w:lang w:val="ru-RU"/>
+                        </w:rPr>
+                      </w:pPr>
+                    </w:p>
+                    <w:p>
+                      <w:pPr>
+                        <w:jc w:val="center"/>
+                        <w:rPr>
+                          <w:lang w:val="ru-RU"/>
+                        </w:rPr>
+                      </w:pPr>
+                      <w:r>
+                        <w:rPr>
+                          <w:lang w:val="ru-RU"/>
+                        </w:rPr>
+                        <w:t xml:space="preserve">Функция </w:t>
+                      </w:r>
+                      <w:proofErr w:type="gramStart"/>
+                      <w:r>
+                        <w:rPr>
+                          <w:b/>
+                          <w:bCs/>
+                          <w:lang w:val="en-US"/>
+                        </w:rPr>
+                        <w:t>append</w:t>
+                      </w:r>
+                      <w:r>
+                        <w:rPr>
+                          <w:b/>
+                          <w:bCs/>
+                          <w:lang w:val="ru-RU"/>
+                        </w:rPr>
+                        <w:t>(</w:t>
+                      </w:r>
+                      <w:proofErr w:type="gramEnd"/>
+                      <w:r>
+                        <w:rPr>
+                          <w:b/>
+                          <w:bCs/>
+                          <w:lang w:val="ru-RU"/>
+                        </w:rPr>
+                        <w:t>)</w:t>
+                      </w:r>
+                      <w:r>
+                        <w:rPr>
+                          <w:lang w:val="ru-RU"/>
+                        </w:rPr>
+                        <w:t xml:space="preserve"> д</w:t>
+                      </w:r>
+                      <w:r>
+                        <w:rPr>
+                          <w:lang w:val="ru-RU"/>
+                        </w:rPr>
+                        <w:t>ля добавления</w:t>
+                      </w:r>
+                      <w:r>
+                        <w:rPr>
+                          <w:lang w:val="ru-RU"/>
+                        </w:rPr>
+                        <w:t xml:space="preserve"> </w:t>
+                      </w:r>
+                      <w:r>
+                        <w:rPr>
+                          <w:lang w:val="ru-RU"/>
+                        </w:rPr>
+                        <w:t xml:space="preserve">в конец строки другую </w:t>
+                      </w:r>
+                      <w:r>
+                        <w:rPr>
+                          <w:lang w:val="ru-RU"/>
+                        </w:rPr>
+                        <w:t>строк</w:t>
+                      </w:r>
+                      <w:r>
+                        <w:rPr>
+                          <w:lang w:val="ru-RU"/>
+                        </w:rPr>
+                        <w:t>у</w:t>
+                      </w:r>
+                      <w:r>
+                        <w:rPr>
+                          <w:lang w:val="ru-RU"/>
+                        </w:rPr>
+                        <w:t>/</w:t>
+                      </w:r>
+                      <w:r>
+                        <w:rPr>
+                          <w:lang w:val="ru-RU"/>
+                        </w:rPr>
+                        <w:t>массив символов</w:t>
+                      </w:r>
+                    </w:p>
+                    <w:p>
+                      <w:pPr>
+                        <w:jc w:val="center"/>
+                        <w:rPr>
+                          <w:lang w:val="ru-RU"/>
+                        </w:rPr>
+                      </w:pPr>
+                    </w:p>
+                    <w:p>
+                      <w:pPr>
+                        <w:jc w:val="center"/>
+                        <w:rPr>
+                          <w:lang w:val="ru-RU"/>
+                        </w:rPr>
+                      </w:pPr>
+                      <w:r>
+                        <w:rPr>
+                          <w:lang w:val="ru-RU"/>
+                        </w:rPr>
+                        <w:t xml:space="preserve">Функция </w:t>
+                      </w:r>
+                      <w:proofErr w:type="gramStart"/>
+                      <w:r>
+                        <w:rPr>
+                          <w:b/>
+                          <w:bCs/>
+                          <w:lang w:val="en-US"/>
+                        </w:rPr>
+                        <w:t>length</w:t>
+                      </w:r>
+                      <w:r>
+                        <w:rPr>
+                          <w:b/>
+                          <w:bCs/>
+                          <w:lang w:val="ru-RU"/>
+                        </w:rPr>
+                        <w:t>(</w:t>
+                      </w:r>
+                      <w:proofErr w:type="gramEnd"/>
+                      <w:r>
+                        <w:rPr>
+                          <w:b/>
+                          <w:bCs/>
+                          <w:lang w:val="ru-RU"/>
+                        </w:rPr>
+                        <w:t>)</w:t>
+                      </w:r>
+                      <w:r>
+                        <w:rPr>
+                          <w:lang w:val="ru-RU"/>
+                        </w:rPr>
+                        <w:t xml:space="preserve"> </w:t>
+                      </w:r>
+                      <w:r>
+                        <w:rPr>
+                          <w:lang w:val="ru-RU"/>
+                        </w:rPr>
+                        <w:t>для возвращения длины строки</w:t>
+                      </w:r>
+                    </w:p>
+                  </w:txbxContent>
+                </v:textbox>
+              </v:rect>
+            </w:pict>
+          </mc:Fallback>
+        </mc:AlternateContent>
+      </w:r>
+      <w:r>
+        <w:rPr>
+          <w:rFonts w:ascii="Times New Roman" w:hAnsi="Times New Roman" w:cs="Times New Roman"/>
+          <w:sz w:val="28"/>
+          <w:szCs w:val="28"/>
+          <w:lang w:val="ru-RU"/>
+        </w:rPr>
+        <w:tab/>
+      </w:r>
+      <w:r>
+        <w:rPr>
+          <w:rFonts w:ascii="Times New Roman" w:hAnsi="Times New Roman" w:cs="Times New Roman"/>
+          <w:sz w:val="28"/>
+          <w:szCs w:val="28"/>
+          <w:lang w:val="ru-RU"/>
+        </w:rPr>
+        <w:tab/>
+      </w:r>
+      <w:r>
+        <w:rPr>
+          <w:rFonts w:ascii="Times New Roman" w:hAnsi="Times New Roman" w:cs="Times New Roman"/>
+          <w:sz w:val="28"/>
+          <w:szCs w:val="28"/>
+          <w:lang w:val="ru-RU"/>
+        </w:rPr>
+        <w:tab/>
+      </w:r>
+      <w:r>
+        <w:rPr>
+          <w:rFonts w:ascii="Times New Roman" w:hAnsi="Times New Roman" w:cs="Times New Roman"/>
+          <w:sz w:val="28"/>
+          <w:szCs w:val="28"/>
+          <w:lang w:val="ru-RU"/>
+        </w:rPr>
+        <w:tab/>
+      </w:r>
+      <w:r>
+        <w:rPr>
+          <w:rFonts w:ascii="Times New Roman" w:hAnsi="Times New Roman" w:cs="Times New Roman"/>
+          <w:sz w:val="28"/>
+          <w:szCs w:val="28"/>
+          <w:lang w:val="ru-RU"/>
+        </w:rPr>
+        <w:tab/>
+      </w:r>
+      <w:r>
+        <w:rPr>
+          <w:rFonts w:ascii="Times New Roman" w:hAnsi="Times New Roman" w:cs="Times New Roman"/>
+          <w:sz w:val="28"/>
+          <w:szCs w:val="28"/>
+          <w:lang w:val="ru-RU"/>
+        </w:rPr>
+        <w:tab/>
+      </w:r>
+      <w:r>
+        <w:rPr>
+          <w:rFonts w:ascii="Times New Roman" w:hAnsi="Times New Roman" w:cs="Times New Roman"/>
+          <w:sz w:val="28"/>
+          <w:szCs w:val="28"/>
+          <w:lang w:val="ru-RU"/>
+        </w:rPr>
+        <w:tab/>
+        <w:t xml:space="preserve">   </w:t>
+      </w:r>
+      <w:r>
+        <w:rPr>
+          <w:rFonts w:ascii="Times New Roman" w:hAnsi="Times New Roman" w:cs="Times New Roman"/>
+          <w:sz w:val="28"/>
+          <w:szCs w:val="28"/>
+          <w:lang w:val="ru-RU"/>
+        </w:rPr>
+        <w:tab/>
+      </w:r>
+      <w:r>
+        <w:rPr>
+          <w:rFonts w:ascii="Times New Roman" w:hAnsi="Times New Roman" w:cs="Times New Roman"/>
+          <w:sz w:val="28"/>
+          <w:szCs w:val="28"/>
+          <w:lang w:val="ru-RU"/>
+        </w:rPr>
+        <w:tab/>
+        <w:t xml:space="preserve">   наследуется</w:t>
+      </w:r>
+    </w:p>
+    <w:p>
+      <w:pPr>
+        <w:spacing w:line="360" w:lineRule="auto"/>
+        <w:jc w:val="center"/>
+        <w:rPr>
+          <w:rFonts w:ascii="Times New Roman" w:hAnsi="Times New Roman" w:cs="Times New Roman"/>
+          <w:sz w:val="28"/>
+          <w:szCs w:val="28"/>
+          <w:lang w:val="ru-RU"/>
+        </w:rPr>
+      </w:pPr>
+    </w:p>
+    <w:p>
+      <w:pPr>
+        <w:spacing w:line="360" w:lineRule="auto"/>
+        <w:jc w:val="center"/>
+        <w:rPr>
+          <w:rFonts w:ascii="Times New Roman" w:hAnsi="Times New Roman" w:cs="Times New Roman"/>
+          <w:sz w:val="28"/>
+          <w:szCs w:val="28"/>
+          <w:lang w:val="ru-RU"/>
+        </w:rPr>
+      </w:pPr>
+    </w:p>
+    <w:p>
+      <w:pPr>
+        <w:spacing w:line="360" w:lineRule="auto"/>
+        <w:jc w:val="center"/>
+        <w:rPr>
+          <w:rFonts w:ascii="Times New Roman" w:hAnsi="Times New Roman" w:cs="Times New Roman"/>
+          <w:sz w:val="28"/>
+          <w:szCs w:val="28"/>
+          <w:lang w:val="ru-RU"/>
+        </w:rPr>
+      </w:pPr>
+      <w:r>
+        <w:rPr>
+          <w:rFonts w:ascii="Times New Roman" w:hAnsi="Times New Roman" w:cs="Times New Roman"/>
+          <w:noProof/>
+          <w:sz w:val="28"/>
+          <w:szCs w:val="28"/>
+          <w:lang w:val="en-US"/>
+        </w:rPr>
+        <mc:AlternateContent>
+          <mc:Choice Requires="wps">
+            <w:drawing>
+              <wp:anchor distT="0" distB="0" distL="114300" distR="114300" simplePos="0" relativeHeight="251665408" behindDoc="0" locked="0" layoutInCell="1" allowOverlap="1" wp14:anchorId="6148D96C" wp14:editId="66E52804">
+                <wp:simplePos x="0" y="0"/>
+                <wp:positionH relativeFrom="column">
+                  <wp:posOffset>2604546</wp:posOffset>
+                </wp:positionH>
+                <wp:positionV relativeFrom="paragraph">
+                  <wp:posOffset>111162</wp:posOffset>
+                </wp:positionV>
+                <wp:extent cx="0" cy="1914936"/>
+                <wp:effectExtent l="12700" t="12700" r="12700" b="3175"/>
+                <wp:wrapNone/>
+                <wp:docPr id="18" name="Straight Connector 18"/>
+                <wp:cNvGraphicFramePr/>
+                <a:graphic xmlns:a="http://schemas.openxmlformats.org/drawingml/2006/main">
+                  <a:graphicData uri="http://schemas.microsoft.com/office/word/2010/wordprocessingShape">
+                    <wps:wsp>
+                      <wps:cNvCnPr/>
+                      <wps:spPr>
+                        <a:xfrm flipV="1">
+                          <a:off x="0" y="0"/>
+                          <a:ext cx="0" cy="1914936"/>
+                        </a:xfrm>
+                        <a:prstGeom prst="line">
+                          <a:avLst/>
+                        </a:prstGeom>
+                        <a:ln w="19050">
+                          <a:prstDash val="dash"/>
+                        </a:ln>
+                      </wps:spPr>
+                      <wps:style>
+                        <a:lnRef idx="1">
+                          <a:schemeClr val="dk1"/>
+                        </a:lnRef>
+                        <a:fillRef idx="0">
+                          <a:schemeClr val="dk1"/>
+                        </a:fillRef>
+                        <a:effectRef idx="0">
+                          <a:schemeClr val="dk1"/>
+                        </a:effectRef>
+                        <a:fontRef idx="minor">
+                          <a:schemeClr val="tx1"/>
+                        </a:fontRef>
+                      </wps:style>
+                      <wps:bodyPr/>
+                    </wps:wsp>
+                  </a:graphicData>
+                </a:graphic>
+                <wp14:sizeRelV relativeFrom="margin">
+                  <wp14:pctHeight>0</wp14:pctHeight>
+                </wp14:sizeRelV>
+              </wp:anchor>
+            </w:drawing>
+          </mc:Choice>
+          <mc:Fallback>
+            <w:pict>
+              <v:line w14:anchorId="341408F7" id="Straight Connector 18" o:spid="_x0000_s1026" style="position:absolute;flip:y;z-index:251665408;visibility:visible;mso-wrap-style:square;mso-height-percent:0;mso-wrap-distance-left:9pt;mso-wrap-distance-top:0;mso-wrap-distance-right:9pt;mso-wrap-distance-bottom:0;mso-position-horizontal:absolute;mso-position-horizontal-relative:text;mso-position-vertical:absolute;mso-position-vertical-relative:text;mso-height-percent:0;mso-height-relative:margin" from="205.1pt,8.75pt" to="205.1pt,159.55pt" o:gfxdata="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" strokecolor="black [3200]" strokeweight="1.5pt">
+                <v:stroke dashstyle="dash" joinstyle="miter"/>
+              </v:line>
+            </w:pict>
+          </mc:Fallback>
+        </mc:AlternateContent>
+      </w:r>
+    </w:p>
+    <w:p>
+      <w:pPr>
+        <w:spacing w:line="360" w:lineRule="auto"/>
+        <w:jc w:val="center"/>
+        <w:rPr>
+          <w:rFonts w:ascii="Times New Roman" w:hAnsi="Times New Roman" w:cs="Times New Roman"/>
+          <w:sz w:val="28"/>
+          <w:szCs w:val="28"/>
+          <w:lang w:val="ru-RU"/>
+        </w:rPr>
+      </w:pPr>
+    </w:p>
+    <w:p>
+      <w:pPr>
+        <w:spacing w:line="360" w:lineRule="auto"/>
+        <w:jc w:val="center"/>
+        <w:rPr>
+          <w:rFonts w:ascii="Times New Roman" w:hAnsi="Times New Roman" w:cs="Times New Roman"/>
+          <w:sz w:val="28"/>
+          <w:szCs w:val="28"/>
+          <w:lang w:val="ru-RU"/>
+        </w:rPr>
+      </w:pPr>
+    </w:p>
+    <w:p>
+      <w:pPr>
+        <w:spacing w:line="360" w:lineRule="auto"/>
+        <w:rPr>
+          <w:rFonts w:ascii="Times New Roman" w:hAnsi="Times New Roman" w:cs="Times New Roman"/>
+          <w:sz w:val="28"/>
+          <w:szCs w:val="28"/>
+          <w:lang w:val="ru-RU"/>
+        </w:rPr>
+      </w:pPr>
+      <w:r>
+        <w:rPr>
+          <w:rFonts w:ascii="Times New Roman" w:hAnsi="Times New Roman" w:cs="Times New Roman"/>
+          <w:sz w:val="28"/>
+          <w:szCs w:val="28"/>
+          <w:lang w:val="ru-RU"/>
+        </w:rPr>
+        <w:tab/>
+      </w:r>
+      <w:r>
+        <w:rPr>
+          <w:rFonts w:ascii="Times New Roman" w:hAnsi="Times New Roman" w:cs="Times New Roman"/>
+          <w:sz w:val="28"/>
+          <w:szCs w:val="28"/>
+          <w:lang w:val="ru-RU"/>
+        </w:rPr>
+        <w:tab/>
+      </w:r>
+      <w:r>
+        <w:rPr>
+          <w:rFonts w:ascii="Times New Roman" w:hAnsi="Times New Roman" w:cs="Times New Roman"/>
+          <w:sz w:val="28"/>
+          <w:szCs w:val="28"/>
+          <w:lang w:val="ru-RU"/>
+        </w:rPr>
+        <w:tab/>
+        <w:t>применяется</w:t>
+      </w:r>
+    </w:p>
+    <w:p>
+      <w:pPr>
+        <w:spacing w:line="360" w:lineRule="auto"/>
+        <w:rPr>
+          <w:rFonts w:ascii="Times New Roman" w:hAnsi="Times New Roman" w:cs="Times New Roman"/>
+          <w:sz w:val="28"/>
+          <w:szCs w:val="28"/>
+          <w:lang w:val="ru-RU"/>
+        </w:rPr>
+      </w:pPr>
+      <w:r>
+        <w:rPr>
+          <w:rFonts w:ascii="Times New Roman" w:hAnsi="Times New Roman" w:cs="Times New Roman"/>
+          <w:sz w:val="28"/>
+          <w:szCs w:val="28"/>
+          <w:lang w:val="ru-RU"/>
+        </w:rPr>
+        <w:tab/>
+      </w:r>
+      <w:r>
+        <w:rPr>
+          <w:rFonts w:ascii="Times New Roman" w:hAnsi="Times New Roman" w:cs="Times New Roman"/>
+          <w:sz w:val="28"/>
+          <w:szCs w:val="28"/>
+          <w:lang w:val="ru-RU"/>
+        </w:rPr>
+        <w:tab/>
+      </w:r>
+      <w:r>
+        <w:rPr>
+          <w:rFonts w:ascii="Times New Roman" w:hAnsi="Times New Roman" w:cs="Times New Roman"/>
+          <w:sz w:val="28"/>
+          <w:szCs w:val="28"/>
+          <w:lang w:val="ru-RU"/>
+        </w:rPr>
+        <w:tab/>
+      </w:r>
+      <w:r>
+        <w:rPr>
+          <w:rFonts w:ascii="Times New Roman" w:hAnsi="Times New Roman" w:cs="Times New Roman"/>
+          <w:sz w:val="28"/>
+          <w:szCs w:val="28"/>
+          <w:lang w:val="en-US"/>
+        </w:rPr>
+        <w:t xml:space="preserve"> </w:t>
+      </w:r>
+      <w:r>
+        <w:rPr>
+          <w:rFonts w:ascii="Times New Roman" w:hAnsi="Times New Roman" w:cs="Times New Roman"/>
+          <w:sz w:val="28"/>
+          <w:szCs w:val="28"/>
+          <w:lang w:val="ru-RU"/>
+        </w:rPr>
+        <w:t>в функциях</w:t>
+      </w:r>
+    </w:p>
+    <w:p>
+      <w:pPr>
+        <w:spacing w:line="360" w:lineRule="auto"/>
+        <w:jc w:val="center"/>
+        <w:rPr>
+          <w:rFonts w:ascii="Times New Roman" w:hAnsi="Times New Roman" w:cs="Times New Roman"/>
+          <w:sz w:val="28"/>
+          <w:szCs w:val="28"/>
+          <w:lang w:val="ru-RU"/>
+        </w:rPr>
+      </w:pPr>
+    </w:p>
+    <w:p>
+      <w:pPr>
+        <w:spacing w:line="360" w:lineRule="auto"/>
+        <w:jc w:val="center"/>
+        <w:rPr>
+          <w:rFonts w:ascii="Times New Roman" w:hAnsi="Times New Roman" w:cs="Times New Roman"/>
+          <w:sz w:val="28"/>
+          <w:szCs w:val="28"/>
+          <w:lang w:val="ru-RU"/>
+        </w:rPr>
+      </w:pPr>
+      <w:r>
+        <w:rPr>
+          <w:rFonts w:ascii="Times New Roman" w:hAnsi="Times New Roman" w:cs="Times New Roman"/>
+          <w:noProof/>
+          <w:sz w:val="28"/>
+          <w:szCs w:val="28"/>
+          <w:lang w:val="ru-RU"/>
+        </w:rPr>
+        <mc:AlternateContent>
+          <mc:Choice Requires="wps">
+            <w:drawing>
+              <wp:anchor distT="0" distB="0" distL="114300" distR="114300" simplePos="0" relativeHeight="251666432" behindDoc="0" locked="0" layoutInCell="1" allowOverlap="1" wp14:anchorId="715A725D" wp14:editId="721915D6">
+                <wp:simplePos x="0" y="0"/>
+                <wp:positionH relativeFrom="column">
+                  <wp:posOffset>2602011</wp:posOffset>
+                </wp:positionH>
+                <wp:positionV relativeFrom="paragraph">
+                  <wp:posOffset>183581</wp:posOffset>
+                </wp:positionV>
+                <wp:extent cx="807107" cy="0"/>
+                <wp:effectExtent l="0" t="63500" r="0" b="63500"/>
+                <wp:wrapNone/>
+                <wp:docPr id="19" name="Straight Arrow Connector 19"/>
+                <wp:cNvGraphicFramePr/>
+                <a:graphic xmlns:a="http://schemas.openxmlformats.org/drawingml/2006/main">
+                  <a:graphicData uri="http://schemas.microsoft.com/office/word/2010/wordprocessingShape">
+                    <wps:wsp>
+                      <wps:cNvCnPr/>
+                      <wps:spPr>
+                        <a:xfrm>
+                          <a:off x="0" y="0"/>
+                          <a:ext cx="807107" cy="0"/>
+                        </a:xfrm>
+                        <a:prstGeom prst="straightConnector1">
+                          <a:avLst/>
+                        </a:prstGeom>
+                        <a:ln w="19050">
+                          <a:prstDash val="dash"/>
+                          <a:tailEnd type="triangle"/>
+                        </a:ln>
+                      </wps:spPr>
+                      <wps:style>
+                        <a:lnRef idx="1">
+                          <a:schemeClr val="dk1"/>
+                        </a:lnRef>
+                        <a:fillRef idx="0">
+                          <a:schemeClr val="dk1"/>
+                        </a:fillRef>
+                        <a:effectRef idx="0">
+                          <a:schemeClr val="dk1"/>
+                        </a:effectRef>
+                        <a:fontRef idx="minor">
+                          <a:schemeClr val="tx1"/>
+                        </a:fontRef>
+                      </wps:style>
+                      <wps:bodyPr/>
+                    </wps:wsp>
+                  </a:graphicData>
+                </a:graphic>
+              </wp:anchor>
+            </w:drawing>
+          </mc:Choice>
+          <mc:Fallback>
+            <w:pict>
+              <v:shape w14:anchorId="2660B43C" id="Straight Arrow Connector 19" o:spid="_x0000_s1026" type="#_x0000_t32" style="position:absolute;margin-left:204.9pt;margin-top:14.45pt;width:63.55pt;height:0;z-index:251666432;visibility:visible;mso-wrap-style:square;mso-wrap-distance-left:9pt;mso-wrap-distance-top:0;mso-wrap-distance-right:9pt;mso-wrap-distance-bottom:0;mso-position-horizontal:absolute;mso-position-horizontal-relative:text;mso-position-vertical:absolute;mso-position-vertical-relative:text" o:gfxdata="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" strokecolor="black [3200]" strokeweight="1.5pt">
+                <v:stroke dashstyle="dash" endarrow="block" joinstyle="miter"/>
+              </v:shape>
+            </w:pict>
+          </mc:Fallback>
+        </mc:AlternateContent>
+      </w:r>
+    </w:p>
+    <w:p>
+      <w:pPr>
+        <w:spacing w:line="360" w:lineRule="auto"/>
+        <w:jc w:val="center"/>
+        <w:rPr>
+          <w:rFonts w:ascii="Times New Roman" w:hAnsi="Times New Roman" w:cs="Times New Roman"/>
+          <w:sz w:val="28"/>
+          <w:szCs w:val="28"/>
+          <w:lang w:val="ru-RU"/>
+        </w:rPr>
+      </w:pPr>
+    </w:p>
+    <w:p>
+      <w:pPr>
+        <w:spacing w:line="360" w:lineRule="auto"/>
         <w:jc w:val="center"/>
         <w:rPr>
           <w:rFonts w:ascii="Times New Roman" w:hAnsi="Times New Roman" w:cs="Times New Roman"/>
@@ -1879,14 +4409,23 @@
     <w:p>
       <w:pPr>
         <w:spacing w:line="360" w:lineRule="auto"/>
-        <w:jc w:val="center"/>
-        <w:rPr>
-          <w:rFonts w:ascii="Times New Roman" w:hAnsi="Times New Roman" w:cs="Times New Roman"/>
-          <w:sz w:val="28"/>
-          <w:szCs w:val="28"/>
-          <w:lang w:val="ru-RU"/>
-        </w:rPr>
-      </w:pPr>
+        <w:rPr>
+          <w:rFonts w:ascii="Times New Roman" w:hAnsi="Times New Roman" w:cs="Times New Roman"/>
+          <w:sz w:val="28"/>
+          <w:szCs w:val="28"/>
+          <w:lang w:val="en-US"/>
+        </w:rPr>
+      </w:pPr>
+      <w:r>
+        <w:rPr>
+          <w:rFonts w:ascii="Times New Roman" w:hAnsi="Times New Roman" w:cs="Times New Roman"/>
+          <w:sz w:val="28"/>
+          <w:szCs w:val="28"/>
+          <w:lang w:val="ru-RU"/>
+        </w:rPr>
+        <w:tab/>
+        <w:t xml:space="preserve">Для того, чтобы </w:t>
+      </w:r>
     </w:p>
     <w:p>
       <w:pPr>
@@ -2165,6 +4704,7 @@
     <w:p>
       <w:pPr>
         <w:spacing w:line="360" w:lineRule="auto"/>
+        <w:ind w:firstLine="720"/>
         <w:rPr>
           <w:rFonts w:ascii="Times New Roman" w:hAnsi="Times New Roman" w:cs="Times New Roman"/>
           <w:b/>
@@ -2195,10 +4735,12 @@
     <w:p>
       <w:pPr>
         <w:spacing w:line="360" w:lineRule="auto"/>
-        <w:rPr>
-          <w:rFonts w:ascii="Times New Roman" w:hAnsi="Times New Roman" w:cs="Times New Roman"/>
-          <w:sz w:val="28"/>
-          <w:szCs w:val="28"/>
+        <w:ind w:firstLine="720"/>
+        <w:rPr>
+          <w:rFonts w:ascii="Times New Roman" w:hAnsi="Times New Roman" w:cs="Times New Roman"/>
+          <w:sz w:val="28"/>
+          <w:szCs w:val="28"/>
+          <w:lang w:val="ru-RU"/>
         </w:rPr>
       </w:pPr>
       <w:r>
@@ -2213,6 +4755,7 @@
     <w:p>
       <w:pPr>
         <w:spacing w:line="360" w:lineRule="auto"/>
+        <w:ind w:left="720"/>
         <w:rPr>
           <w:rFonts w:ascii="Times New Roman" w:hAnsi="Times New Roman" w:cs="Times New Roman"/>
           <w:sz w:val="28"/>
@@ -2231,6 +4774,7 @@
     <w:p>
       <w:pPr>
         <w:spacing w:line="360" w:lineRule="auto"/>
+        <w:ind w:left="720"/>
         <w:rPr>
           <w:rFonts w:ascii="Times New Roman" w:hAnsi="Times New Roman" w:cs="Times New Roman"/>
           <w:sz w:val="28"/>
@@ -2249,6 +4793,7 @@
     <w:p>
       <w:pPr>
         <w:spacing w:line="360" w:lineRule="auto"/>
+        <w:ind w:firstLine="720"/>
         <w:rPr>
           <w:rFonts w:ascii="Times New Roman" w:hAnsi="Times New Roman" w:cs="Times New Roman"/>
           <w:sz w:val="28"/>
@@ -2358,6 +4903,7 @@
           <w:szCs w:val="28"/>
           <w:lang w:val="en-US"/>
         </w:rPr>
+        <w:lastRenderedPageBreak/>
         <w:drawing>
           <wp:inline distT="0" distB="0" distL="0" distR="0" wp14:anchorId="4B37897A" wp14:editId="609F4791">
             <wp:extent cx="6436150" cy="3531141"/>
@@ -2470,7 +5016,6 @@
           <w:szCs w:val="28"/>
           <w:lang w:val="en-US"/>
         </w:rPr>
-        <w:lastRenderedPageBreak/>
         <w:drawing>
           <wp:inline distT="0" distB="0" distL="0" distR="0" wp14:anchorId="5C04F51D" wp14:editId="365F25A7">
             <wp:extent cx="3917589" cy="3642063"/>
@@ -2532,6 +5077,7 @@
           <w:szCs w:val="28"/>
           <w:lang w:val="en-US"/>
         </w:rPr>
+        <w:lastRenderedPageBreak/>
         <w:drawing>
           <wp:inline distT="0" distB="0" distL="0" distR="0" wp14:anchorId="5C2B6777" wp14:editId="3A1FFD85">
             <wp:extent cx="3861539" cy="3373755"/>
@@ -2600,7 +5146,6 @@
           <w:szCs w:val="28"/>
           <w:lang w:val="en-US"/>
         </w:rPr>
-        <w:lastRenderedPageBreak/>
         <w:drawing>
           <wp:inline distT="0" distB="0" distL="0" distR="0" wp14:anchorId="70966F17" wp14:editId="3DEE83C9">
             <wp:extent cx="3696071" cy="3356043"/>
@@ -2669,6 +5214,7 @@
           <w:szCs w:val="28"/>
           <w:lang w:val="en-US"/>
         </w:rPr>
+        <w:lastRenderedPageBreak/>
         <w:drawing>
           <wp:inline distT="0" distB="0" distL="0" distR="0" wp14:anchorId="13B2A4E3" wp14:editId="48C49BB4">
             <wp:extent cx="5408579" cy="3540803"/>
@@ -2730,7 +5276,6 @@
           <w:szCs w:val="28"/>
           <w:lang w:val="en-US"/>
         </w:rPr>
-        <w:lastRenderedPageBreak/>
         <w:drawing>
           <wp:inline distT="0" distB="0" distL="0" distR="0" wp14:anchorId="447EB65E" wp14:editId="282CB76C">
             <wp:extent cx="4426086" cy="3469384"/>
@@ -2874,6 +5419,7 @@
           <w:szCs w:val="28"/>
           <w:lang w:val="en-US"/>
         </w:rPr>
+        <w:lastRenderedPageBreak/>
         <w:drawing>
           <wp:inline distT="0" distB="0" distL="0" distR="0" wp14:anchorId="3E80C6EC" wp14:editId="56FC4352">
             <wp:extent cx="3978613" cy="3205762"/>
@@ -2935,7 +5481,6 @@
           <w:szCs w:val="28"/>
           <w:lang w:val="en-US"/>
         </w:rPr>
-        <w:lastRenderedPageBreak/>
         <w:drawing>
           <wp:inline distT="0" distB="0" distL="0" distR="0" wp14:anchorId="22204177" wp14:editId="766F457E">
             <wp:extent cx="3093139" cy="3316483"/>
@@ -3004,6 +5549,7 @@
           <w:szCs w:val="28"/>
           <w:lang w:val="en-US"/>
         </w:rPr>
+        <w:lastRenderedPageBreak/>
         <w:drawing>
           <wp:inline distT="0" distB="0" distL="0" distR="0" wp14:anchorId="1F727C96" wp14:editId="0D0AEAD8">
             <wp:extent cx="3920247" cy="3197531"/>
@@ -3065,7 +5611,6 @@
           <w:szCs w:val="28"/>
           <w:lang w:val="en-US"/>
         </w:rPr>
-        <w:lastRenderedPageBreak/>
         <w:drawing>
           <wp:inline distT="0" distB="0" distL="0" distR="0" wp14:anchorId="5E2459AA" wp14:editId="41FB8625">
             <wp:extent cx="3891064" cy="2821820"/>

</xml_diff>

<commit_message>
Finish up the report for course work
</commit_message>
<xml_diff>
--- a/report-oop-course.docx
+++ b/report-oop-course.docx
@@ -1826,6 +1826,18 @@
         </w:rPr>
         <w:t>:</w:t>
       </w:r>
+    </w:p>
+    <w:p>
+      <w:pPr>
+        <w:spacing w:line="360" w:lineRule="auto"/>
+        <w:jc w:val="center"/>
+        <w:rPr>
+          <w:rFonts w:ascii="Times New Roman" w:hAnsi="Times New Roman" w:cs="Times New Roman"/>
+          <w:sz w:val="28"/>
+          <w:szCs w:val="28"/>
+          <w:lang w:val="ru-RU"/>
+        </w:rPr>
+      </w:pPr>
     </w:p>
     <w:p>
       <w:pPr>
@@ -4387,6 +4399,18 @@
         <w:jc w:val="center"/>
         <w:rPr>
           <w:rFonts w:ascii="Times New Roman" w:hAnsi="Times New Roman" w:cs="Times New Roman"/>
+          <w:sz w:val="28"/>
+          <w:szCs w:val="28"/>
+          <w:lang w:val="ru-RU"/>
+        </w:rPr>
+      </w:pPr>
+    </w:p>
+    <w:p>
+      <w:pPr>
+        <w:spacing w:line="360" w:lineRule="auto"/>
+        <w:jc w:val="center"/>
+        <w:rPr>
+          <w:rFonts w:ascii="Times New Roman" w:hAnsi="Times New Roman" w:cs="Times New Roman"/>
           <w:b/>
           <w:bCs/>
           <w:sz w:val="28"/>
@@ -4403,6 +4427,7 @@
           <w:szCs w:val="28"/>
           <w:lang w:val="ru-RU"/>
         </w:rPr>
+        <w:lastRenderedPageBreak/>
         <w:t>Программная реализация</w:t>
       </w:r>
     </w:p>
@@ -4424,25 +4449,1525 @@
           <w:lang w:val="ru-RU"/>
         </w:rPr>
         <w:tab/>
-        <w:t xml:space="preserve">Для того, чтобы </w:t>
-      </w:r>
-    </w:p>
-    <w:p>
-      <w:pPr>
-        <w:spacing w:line="360" w:lineRule="auto"/>
-        <w:jc w:val="center"/>
-        <w:rPr>
-          <w:rFonts w:ascii="Times New Roman" w:hAnsi="Times New Roman" w:cs="Times New Roman"/>
-          <w:sz w:val="28"/>
-          <w:szCs w:val="28"/>
-          <w:lang w:val="ru-RU"/>
-        </w:rPr>
-      </w:pPr>
-    </w:p>
-    <w:p>
-      <w:pPr>
-        <w:spacing w:line="360" w:lineRule="auto"/>
-        <w:jc w:val="center"/>
+        <w:t xml:space="preserve">Для </w:t>
+      </w:r>
+      <w:r>
+        <w:rPr>
+          <w:rFonts w:ascii="Times New Roman" w:hAnsi="Times New Roman" w:cs="Times New Roman"/>
+          <w:sz w:val="28"/>
+          <w:szCs w:val="28"/>
+          <w:lang w:val="ru-RU"/>
+        </w:rPr>
+        <w:t xml:space="preserve">выполнения данной работы я сделал набросок тестовой программы в файле </w:t>
+      </w:r>
+      <w:r>
+        <w:rPr>
+          <w:rFonts w:ascii="Times New Roman" w:hAnsi="Times New Roman" w:cs="Times New Roman"/>
+          <w:b/>
+          <w:bCs/>
+          <w:sz w:val="28"/>
+          <w:szCs w:val="28"/>
+          <w:lang w:val="en-US"/>
+        </w:rPr>
+        <w:t>main</w:t>
+      </w:r>
+      <w:r>
+        <w:rPr>
+          <w:rFonts w:ascii="Times New Roman" w:hAnsi="Times New Roman" w:cs="Times New Roman"/>
+          <w:b/>
+          <w:bCs/>
+          <w:sz w:val="28"/>
+          <w:szCs w:val="28"/>
+          <w:lang w:val="ru-RU"/>
+        </w:rPr>
+        <w:t>.</w:t>
+      </w:r>
+      <w:proofErr w:type="spellStart"/>
+      <w:r>
+        <w:rPr>
+          <w:rFonts w:ascii="Times New Roman" w:hAnsi="Times New Roman" w:cs="Times New Roman"/>
+          <w:b/>
+          <w:bCs/>
+          <w:sz w:val="28"/>
+          <w:szCs w:val="28"/>
+          <w:lang w:val="en-US"/>
+        </w:rPr>
+        <w:t>c</w:t>
+      </w:r>
+      <w:r>
+        <w:rPr>
+          <w:rFonts w:ascii="Times New Roman" w:hAnsi="Times New Roman" w:cs="Times New Roman"/>
+          <w:b/>
+          <w:bCs/>
+          <w:sz w:val="28"/>
+          <w:szCs w:val="28"/>
+          <w:lang w:val="en-US"/>
+        </w:rPr>
+        <w:t>pp</w:t>
+      </w:r>
+      <w:proofErr w:type="spellEnd"/>
+      <w:r>
+        <w:rPr>
+          <w:rFonts w:ascii="Times New Roman" w:hAnsi="Times New Roman" w:cs="Times New Roman"/>
+          <w:sz w:val="28"/>
+          <w:szCs w:val="28"/>
+          <w:lang w:val="ru-RU"/>
+        </w:rPr>
+        <w:t xml:space="preserve">, чтобы проверять возможности для работы со своим классом «строка». Первое, что требовалось реализовать – инициализацию строк с помощью конструкторов тремя способами – по символьному массиву, размеру будущей строки и </w:t>
+      </w:r>
+      <w:r>
+        <w:rPr>
+          <w:rFonts w:ascii="Times New Roman" w:hAnsi="Times New Roman" w:cs="Times New Roman"/>
+          <w:sz w:val="28"/>
+          <w:szCs w:val="28"/>
+          <w:lang w:val="ru-RU"/>
+        </w:rPr>
+        <w:t>по другой строке (копирование)</w:t>
+      </w:r>
+      <w:r>
+        <w:rPr>
+          <w:rFonts w:ascii="Times New Roman" w:hAnsi="Times New Roman" w:cs="Times New Roman"/>
+          <w:sz w:val="28"/>
+          <w:szCs w:val="28"/>
+          <w:lang w:val="ru-RU"/>
+        </w:rPr>
+        <w:t xml:space="preserve">. </w:t>
+      </w:r>
+      <w:r>
+        <w:rPr>
+          <w:rFonts w:ascii="Times New Roman" w:hAnsi="Times New Roman" w:cs="Times New Roman"/>
+          <w:sz w:val="28"/>
+          <w:szCs w:val="28"/>
+          <w:lang w:val="ru-RU"/>
+        </w:rPr>
+        <w:t xml:space="preserve">Во втором случае (инициализация по размеру строки) применяется обработка исключений, при которой проверяется введённый размер </w:t>
+      </w:r>
+      <w:proofErr w:type="spellStart"/>
+      <w:r>
+        <w:rPr>
+          <w:rFonts w:ascii="Times New Roman" w:hAnsi="Times New Roman" w:cs="Times New Roman"/>
+          <w:sz w:val="28"/>
+          <w:szCs w:val="28"/>
+          <w:lang w:val="ru-RU"/>
+        </w:rPr>
+        <w:t>строки</w:t>
+      </w:r>
+      <w:proofErr w:type="spellEnd"/>
+      <w:r>
+        <w:rPr>
+          <w:rFonts w:ascii="Times New Roman" w:hAnsi="Times New Roman" w:cs="Times New Roman"/>
+          <w:sz w:val="28"/>
+          <w:szCs w:val="28"/>
+          <w:lang w:val="ru-RU"/>
+        </w:rPr>
+        <w:t xml:space="preserve">. Если он меньше или равен 0, обрабатывается исключение, предупреждающее, что размер строки должен быть больше нуля. </w:t>
+      </w:r>
+      <w:r>
+        <w:rPr>
+          <w:rFonts w:ascii="Times New Roman" w:hAnsi="Times New Roman" w:cs="Times New Roman"/>
+          <w:sz w:val="28"/>
+          <w:szCs w:val="28"/>
+          <w:lang w:val="ru-RU"/>
+        </w:rPr>
+        <w:t>В первом и третьем и случаях я сделал это с помощью списков инициализации в главном классе строки</w:t>
+      </w:r>
+      <w:r>
+        <w:rPr>
+          <w:rFonts w:ascii="Times New Roman" w:hAnsi="Times New Roman" w:cs="Times New Roman"/>
+          <w:sz w:val="28"/>
+          <w:szCs w:val="28"/>
+          <w:lang w:val="ru-RU"/>
+        </w:rPr>
+        <w:t xml:space="preserve">, </w:t>
+      </w:r>
+      <w:r>
+        <w:rPr>
+          <w:rFonts w:ascii="Times New Roman" w:hAnsi="Times New Roman" w:cs="Times New Roman"/>
+          <w:sz w:val="28"/>
+          <w:szCs w:val="28"/>
+          <w:lang w:val="ru-RU"/>
+        </w:rPr>
+        <w:t xml:space="preserve">во втором — последовательным заполнением поля </w:t>
+      </w:r>
+      <w:r>
+        <w:rPr>
+          <w:rFonts w:ascii="Times New Roman" w:hAnsi="Times New Roman" w:cs="Times New Roman"/>
+          <w:b/>
+          <w:bCs/>
+          <w:sz w:val="28"/>
+          <w:szCs w:val="28"/>
+          <w:lang w:val="en-US"/>
+        </w:rPr>
+        <w:t>str</w:t>
+      </w:r>
+      <w:r>
+        <w:rPr>
+          <w:rFonts w:ascii="Times New Roman" w:hAnsi="Times New Roman" w:cs="Times New Roman"/>
+          <w:sz w:val="28"/>
+          <w:szCs w:val="28"/>
+          <w:lang w:val="ru-RU"/>
+        </w:rPr>
+        <w:t xml:space="preserve"> (</w:t>
+      </w:r>
+      <w:r>
+        <w:rPr>
+          <w:rFonts w:ascii="Times New Roman" w:hAnsi="Times New Roman" w:cs="Times New Roman"/>
+          <w:sz w:val="28"/>
+          <w:szCs w:val="28"/>
+          <w:lang w:val="ru-RU"/>
+        </w:rPr>
+        <w:t xml:space="preserve">в главном классе </w:t>
+      </w:r>
+      <w:r>
+        <w:rPr>
+          <w:rFonts w:ascii="Times New Roman" w:hAnsi="Times New Roman" w:cs="Times New Roman"/>
+          <w:b/>
+          <w:bCs/>
+          <w:sz w:val="28"/>
+          <w:szCs w:val="28"/>
+          <w:lang w:val="en-US"/>
+        </w:rPr>
+        <w:t>string</w:t>
+      </w:r>
+      <w:r>
+        <w:rPr>
+          <w:rFonts w:ascii="Times New Roman" w:hAnsi="Times New Roman" w:cs="Times New Roman"/>
+          <w:sz w:val="28"/>
+          <w:szCs w:val="28"/>
+          <w:lang w:val="ru-RU"/>
+        </w:rPr>
+        <w:t>)</w:t>
+      </w:r>
+      <w:r>
+        <w:rPr>
+          <w:rFonts w:ascii="Times New Roman" w:hAnsi="Times New Roman" w:cs="Times New Roman"/>
+          <w:sz w:val="28"/>
+          <w:szCs w:val="28"/>
+          <w:lang w:val="ru-RU"/>
+        </w:rPr>
+        <w:t xml:space="preserve"> завершающими нулями. В методах главного класса (</w:t>
+      </w:r>
+      <w:r>
+        <w:rPr>
+          <w:rFonts w:ascii="Times New Roman" w:hAnsi="Times New Roman" w:cs="Times New Roman"/>
+          <w:b/>
+          <w:bCs/>
+          <w:sz w:val="28"/>
+          <w:szCs w:val="28"/>
+          <w:lang w:val="en-US"/>
+        </w:rPr>
+        <w:t>string</w:t>
+      </w:r>
+      <w:r>
+        <w:rPr>
+          <w:rFonts w:ascii="Times New Roman" w:hAnsi="Times New Roman" w:cs="Times New Roman"/>
+          <w:sz w:val="28"/>
+          <w:szCs w:val="28"/>
+          <w:lang w:val="ru-RU"/>
+        </w:rPr>
+        <w:t xml:space="preserve">) используются преимущественно статические функции из другого класса — </w:t>
+      </w:r>
+      <w:r>
+        <w:rPr>
+          <w:rFonts w:ascii="Times New Roman" w:hAnsi="Times New Roman" w:cs="Times New Roman"/>
+          <w:b/>
+          <w:bCs/>
+          <w:sz w:val="28"/>
+          <w:szCs w:val="28"/>
+          <w:lang w:val="en-US"/>
+        </w:rPr>
+        <w:t>chars</w:t>
+      </w:r>
+      <w:r>
+        <w:rPr>
+          <w:rFonts w:ascii="Times New Roman" w:hAnsi="Times New Roman" w:cs="Times New Roman"/>
+          <w:sz w:val="28"/>
+          <w:szCs w:val="28"/>
+          <w:lang w:val="ru-RU"/>
+        </w:rPr>
+        <w:t xml:space="preserve">, </w:t>
+      </w:r>
+      <w:r>
+        <w:rPr>
+          <w:rFonts w:ascii="Times New Roman" w:hAnsi="Times New Roman" w:cs="Times New Roman"/>
+          <w:sz w:val="28"/>
+          <w:szCs w:val="28"/>
+          <w:lang w:val="ru-RU"/>
+        </w:rPr>
+        <w:t>для работы с символами.</w:t>
+      </w:r>
+      <w:r>
+        <w:rPr>
+          <w:rFonts w:ascii="Times New Roman" w:hAnsi="Times New Roman" w:cs="Times New Roman"/>
+          <w:sz w:val="28"/>
+          <w:szCs w:val="28"/>
+          <w:lang w:val="ru-RU"/>
+        </w:rPr>
+        <w:t xml:space="preserve"> </w:t>
+      </w:r>
+      <w:r>
+        <w:rPr>
+          <w:rFonts w:ascii="Times New Roman" w:hAnsi="Times New Roman" w:cs="Times New Roman"/>
+          <w:sz w:val="28"/>
+          <w:szCs w:val="28"/>
+          <w:lang w:val="en-US"/>
+        </w:rPr>
+        <w:t>chars</w:t>
+      </w:r>
+      <w:r>
+        <w:rPr>
+          <w:rFonts w:ascii="Times New Roman" w:hAnsi="Times New Roman" w:cs="Times New Roman"/>
+          <w:sz w:val="28"/>
+          <w:szCs w:val="28"/>
+          <w:lang w:val="ru-RU"/>
+        </w:rPr>
+        <w:t>::</w:t>
+      </w:r>
+      <w:proofErr w:type="spellStart"/>
+      <w:r>
+        <w:rPr>
+          <w:rFonts w:ascii="Times New Roman" w:hAnsi="Times New Roman" w:cs="Times New Roman"/>
+          <w:sz w:val="28"/>
+          <w:szCs w:val="28"/>
+          <w:lang w:val="en-US"/>
+        </w:rPr>
+        <w:t>slen</w:t>
+      </w:r>
+      <w:proofErr w:type="spellEnd"/>
+      <w:r>
+        <w:rPr>
+          <w:rFonts w:ascii="Times New Roman" w:hAnsi="Times New Roman" w:cs="Times New Roman"/>
+          <w:sz w:val="28"/>
+          <w:szCs w:val="28"/>
+          <w:lang w:val="ru-RU"/>
+        </w:rPr>
+        <w:t xml:space="preserve">() – </w:t>
+      </w:r>
+      <w:r>
+        <w:rPr>
+          <w:rFonts w:ascii="Times New Roman" w:hAnsi="Times New Roman" w:cs="Times New Roman"/>
+          <w:sz w:val="28"/>
+          <w:szCs w:val="28"/>
+          <w:lang w:val="ru-RU"/>
+        </w:rPr>
+        <w:t xml:space="preserve">для получения длины строки в методе </w:t>
+      </w:r>
+      <w:r>
+        <w:rPr>
+          <w:rFonts w:ascii="Times New Roman" w:hAnsi="Times New Roman" w:cs="Times New Roman"/>
+          <w:sz w:val="28"/>
+          <w:szCs w:val="28"/>
+          <w:lang w:val="en-US"/>
+        </w:rPr>
+        <w:t>string</w:t>
+      </w:r>
+      <w:r>
+        <w:rPr>
+          <w:rFonts w:ascii="Times New Roman" w:hAnsi="Times New Roman" w:cs="Times New Roman"/>
+          <w:sz w:val="28"/>
+          <w:szCs w:val="28"/>
+          <w:lang w:val="ru-RU"/>
+        </w:rPr>
+        <w:t>::</w:t>
+      </w:r>
+      <w:r>
+        <w:rPr>
+          <w:rFonts w:ascii="Times New Roman" w:hAnsi="Times New Roman" w:cs="Times New Roman"/>
+          <w:sz w:val="28"/>
+          <w:szCs w:val="28"/>
+          <w:lang w:val="ru-RU"/>
+        </w:rPr>
+        <w:t>l</w:t>
+      </w:r>
+      <w:proofErr w:type="spellStart"/>
+      <w:r>
+        <w:rPr>
+          <w:rFonts w:ascii="Times New Roman" w:hAnsi="Times New Roman" w:cs="Times New Roman"/>
+          <w:sz w:val="28"/>
+          <w:szCs w:val="28"/>
+          <w:lang w:val="en-US"/>
+        </w:rPr>
+        <w:t>ength</w:t>
+      </w:r>
+      <w:proofErr w:type="spellEnd"/>
+      <w:r>
+        <w:rPr>
+          <w:rFonts w:ascii="Times New Roman" w:hAnsi="Times New Roman" w:cs="Times New Roman"/>
+          <w:sz w:val="28"/>
+          <w:szCs w:val="28"/>
+          <w:lang w:val="ru-RU"/>
+        </w:rPr>
+        <w:t xml:space="preserve">(), </w:t>
+      </w:r>
+      <w:r>
+        <w:rPr>
+          <w:rFonts w:ascii="Times New Roman" w:hAnsi="Times New Roman" w:cs="Times New Roman"/>
+          <w:sz w:val="28"/>
+          <w:szCs w:val="28"/>
+          <w:lang w:val="en-US"/>
+        </w:rPr>
+        <w:t>chars</w:t>
+      </w:r>
+      <w:r>
+        <w:rPr>
+          <w:rFonts w:ascii="Times New Roman" w:hAnsi="Times New Roman" w:cs="Times New Roman"/>
+          <w:sz w:val="28"/>
+          <w:szCs w:val="28"/>
+          <w:lang w:val="ru-RU"/>
+        </w:rPr>
+        <w:t>::</w:t>
+      </w:r>
+      <w:proofErr w:type="spellStart"/>
+      <w:r>
+        <w:rPr>
+          <w:rFonts w:ascii="Times New Roman" w:hAnsi="Times New Roman" w:cs="Times New Roman"/>
+          <w:sz w:val="28"/>
+          <w:szCs w:val="28"/>
+          <w:lang w:val="en-US"/>
+        </w:rPr>
+        <w:t>scpy</w:t>
+      </w:r>
+      <w:proofErr w:type="spellEnd"/>
+      <w:r>
+        <w:rPr>
+          <w:rFonts w:ascii="Times New Roman" w:hAnsi="Times New Roman" w:cs="Times New Roman"/>
+          <w:sz w:val="28"/>
+          <w:szCs w:val="28"/>
+          <w:lang w:val="ru-RU"/>
+        </w:rPr>
+        <w:t>() – копирования одной символьной последовательности в другую</w:t>
+      </w:r>
+      <w:r>
+        <w:rPr>
+          <w:rFonts w:ascii="Times New Roman" w:hAnsi="Times New Roman" w:cs="Times New Roman"/>
+          <w:sz w:val="28"/>
+          <w:szCs w:val="28"/>
+          <w:lang w:val="ru-RU"/>
+        </w:rPr>
+        <w:t xml:space="preserve"> </w:t>
+      </w:r>
+      <w:r>
+        <w:rPr>
+          <w:rFonts w:ascii="Times New Roman" w:hAnsi="Times New Roman" w:cs="Times New Roman"/>
+          <w:sz w:val="28"/>
+          <w:szCs w:val="28"/>
+          <w:lang w:val="ru-RU"/>
+        </w:rPr>
+        <w:t xml:space="preserve">для методов </w:t>
+      </w:r>
+      <w:r>
+        <w:rPr>
+          <w:rFonts w:ascii="Times New Roman" w:hAnsi="Times New Roman" w:cs="Times New Roman"/>
+          <w:sz w:val="28"/>
+          <w:szCs w:val="28"/>
+          <w:lang w:val="en-US"/>
+        </w:rPr>
+        <w:t>string</w:t>
+      </w:r>
+      <w:r>
+        <w:rPr>
+          <w:rFonts w:ascii="Times New Roman" w:hAnsi="Times New Roman" w:cs="Times New Roman"/>
+          <w:sz w:val="28"/>
+          <w:szCs w:val="28"/>
+          <w:lang w:val="ru-RU"/>
+        </w:rPr>
+        <w:t>::</w:t>
+      </w:r>
+      <w:r>
+        <w:rPr>
+          <w:rFonts w:ascii="Times New Roman" w:hAnsi="Times New Roman" w:cs="Times New Roman"/>
+          <w:sz w:val="28"/>
+          <w:szCs w:val="28"/>
+          <w:lang w:val="en-US"/>
+        </w:rPr>
+        <w:t>set</w:t>
+      </w:r>
+      <w:r>
+        <w:rPr>
+          <w:rFonts w:ascii="Times New Roman" w:hAnsi="Times New Roman" w:cs="Times New Roman"/>
+          <w:sz w:val="28"/>
+          <w:szCs w:val="28"/>
+          <w:lang w:val="ru-RU"/>
+        </w:rPr>
+        <w:t xml:space="preserve">() / </w:t>
+      </w:r>
+      <w:r>
+        <w:rPr>
+          <w:rFonts w:ascii="Times New Roman" w:hAnsi="Times New Roman" w:cs="Times New Roman"/>
+          <w:sz w:val="28"/>
+          <w:szCs w:val="28"/>
+          <w:lang w:val="en-US"/>
+        </w:rPr>
+        <w:t>string</w:t>
+      </w:r>
+      <w:r>
+        <w:rPr>
+          <w:rFonts w:ascii="Times New Roman" w:hAnsi="Times New Roman" w:cs="Times New Roman"/>
+          <w:sz w:val="28"/>
+          <w:szCs w:val="28"/>
+          <w:lang w:val="ru-RU"/>
+        </w:rPr>
+        <w:t>::</w:t>
+      </w:r>
+      <w:r>
+        <w:rPr>
+          <w:rFonts w:ascii="Times New Roman" w:hAnsi="Times New Roman" w:cs="Times New Roman"/>
+          <w:sz w:val="28"/>
+          <w:szCs w:val="28"/>
+          <w:lang w:val="en-US"/>
+        </w:rPr>
+        <w:t>append</w:t>
+      </w:r>
+      <w:r>
+        <w:rPr>
+          <w:rFonts w:ascii="Times New Roman" w:hAnsi="Times New Roman" w:cs="Times New Roman"/>
+          <w:sz w:val="28"/>
+          <w:szCs w:val="28"/>
+          <w:lang w:val="ru-RU"/>
+        </w:rPr>
+        <w:t>()</w:t>
+      </w:r>
+      <w:r>
+        <w:rPr>
+          <w:rFonts w:ascii="Times New Roman" w:hAnsi="Times New Roman" w:cs="Times New Roman"/>
+          <w:sz w:val="28"/>
+          <w:szCs w:val="28"/>
+          <w:lang w:val="ru-RU"/>
+        </w:rPr>
+        <w:t xml:space="preserve">, </w:t>
+      </w:r>
+      <w:r>
+        <w:rPr>
+          <w:rFonts w:ascii="Times New Roman" w:hAnsi="Times New Roman" w:cs="Times New Roman"/>
+          <w:sz w:val="28"/>
+          <w:szCs w:val="28"/>
+          <w:lang w:val="en-US"/>
+        </w:rPr>
+        <w:t>chars</w:t>
+      </w:r>
+      <w:r>
+        <w:rPr>
+          <w:rFonts w:ascii="Times New Roman" w:hAnsi="Times New Roman" w:cs="Times New Roman"/>
+          <w:sz w:val="28"/>
+          <w:szCs w:val="28"/>
+          <w:lang w:val="ru-RU"/>
+        </w:rPr>
+        <w:t>::</w:t>
+      </w:r>
+      <w:r>
+        <w:rPr>
+          <w:rFonts w:ascii="Times New Roman" w:hAnsi="Times New Roman" w:cs="Times New Roman"/>
+          <w:sz w:val="28"/>
+          <w:szCs w:val="28"/>
+          <w:lang w:val="en-US"/>
+        </w:rPr>
+        <w:t>scat</w:t>
+      </w:r>
+      <w:r>
+        <w:rPr>
+          <w:rFonts w:ascii="Times New Roman" w:hAnsi="Times New Roman" w:cs="Times New Roman"/>
+          <w:sz w:val="28"/>
+          <w:szCs w:val="28"/>
+          <w:lang w:val="ru-RU"/>
+        </w:rPr>
+        <w:t xml:space="preserve">() – </w:t>
+      </w:r>
+      <w:r>
+        <w:rPr>
+          <w:rFonts w:ascii="Times New Roman" w:hAnsi="Times New Roman" w:cs="Times New Roman"/>
+          <w:sz w:val="28"/>
+          <w:szCs w:val="28"/>
+          <w:lang w:val="ru-RU"/>
+        </w:rPr>
+        <w:t>конкатенации двух символьных массивов</w:t>
+      </w:r>
+      <w:r>
+        <w:rPr>
+          <w:rFonts w:ascii="Times New Roman" w:hAnsi="Times New Roman" w:cs="Times New Roman"/>
+          <w:sz w:val="28"/>
+          <w:szCs w:val="28"/>
+          <w:lang w:val="ru-RU"/>
+        </w:rPr>
+        <w:t xml:space="preserve"> </w:t>
+      </w:r>
+      <w:r>
+        <w:rPr>
+          <w:rFonts w:ascii="Times New Roman" w:hAnsi="Times New Roman" w:cs="Times New Roman"/>
+          <w:sz w:val="28"/>
+          <w:szCs w:val="28"/>
+          <w:lang w:val="ru-RU"/>
+        </w:rPr>
+        <w:t xml:space="preserve">для метода </w:t>
+      </w:r>
+      <w:r>
+        <w:rPr>
+          <w:rFonts w:ascii="Times New Roman" w:hAnsi="Times New Roman" w:cs="Times New Roman"/>
+          <w:sz w:val="28"/>
+          <w:szCs w:val="28"/>
+          <w:lang w:val="en-US"/>
+        </w:rPr>
+        <w:t>string</w:t>
+      </w:r>
+      <w:r>
+        <w:rPr>
+          <w:rFonts w:ascii="Times New Roman" w:hAnsi="Times New Roman" w:cs="Times New Roman"/>
+          <w:sz w:val="28"/>
+          <w:szCs w:val="28"/>
+          <w:lang w:val="ru-RU"/>
+        </w:rPr>
+        <w:t>::</w:t>
+      </w:r>
+      <w:r>
+        <w:rPr>
+          <w:rFonts w:ascii="Times New Roman" w:hAnsi="Times New Roman" w:cs="Times New Roman"/>
+          <w:sz w:val="28"/>
+          <w:szCs w:val="28"/>
+          <w:lang w:val="en-US"/>
+        </w:rPr>
+        <w:t>append</w:t>
+      </w:r>
+      <w:r>
+        <w:rPr>
+          <w:rFonts w:ascii="Times New Roman" w:hAnsi="Times New Roman" w:cs="Times New Roman"/>
+          <w:sz w:val="28"/>
+          <w:szCs w:val="28"/>
+          <w:lang w:val="ru-RU"/>
+        </w:rPr>
+        <w:t xml:space="preserve">() </w:t>
+      </w:r>
+      <w:r>
+        <w:rPr>
+          <w:rFonts w:ascii="Times New Roman" w:hAnsi="Times New Roman" w:cs="Times New Roman"/>
+          <w:sz w:val="28"/>
+          <w:szCs w:val="28"/>
+          <w:lang w:val="ru-RU"/>
+        </w:rPr>
+        <w:t xml:space="preserve">и </w:t>
+      </w:r>
+      <w:r>
+        <w:rPr>
+          <w:rFonts w:ascii="Times New Roman" w:hAnsi="Times New Roman" w:cs="Times New Roman"/>
+          <w:i/>
+          <w:iCs/>
+          <w:sz w:val="28"/>
+          <w:szCs w:val="28"/>
+          <w:lang w:val="ru-RU"/>
+        </w:rPr>
+        <w:t>оператора +,</w:t>
+      </w:r>
+      <w:r>
+        <w:rPr>
+          <w:rFonts w:ascii="Times New Roman" w:hAnsi="Times New Roman" w:cs="Times New Roman"/>
+          <w:sz w:val="28"/>
+          <w:szCs w:val="28"/>
+          <w:lang w:val="ru-RU"/>
+        </w:rPr>
+        <w:t xml:space="preserve"> </w:t>
+      </w:r>
+      <w:r>
+        <w:rPr>
+          <w:rFonts w:ascii="Times New Roman" w:hAnsi="Times New Roman" w:cs="Times New Roman"/>
+          <w:sz w:val="28"/>
+          <w:szCs w:val="28"/>
+          <w:lang w:val="en-US"/>
+        </w:rPr>
+        <w:t>chars</w:t>
+      </w:r>
+      <w:r>
+        <w:rPr>
+          <w:rFonts w:ascii="Times New Roman" w:hAnsi="Times New Roman" w:cs="Times New Roman"/>
+          <w:sz w:val="28"/>
+          <w:szCs w:val="28"/>
+          <w:lang w:val="ru-RU"/>
+        </w:rPr>
+        <w:t>::</w:t>
+      </w:r>
+      <w:proofErr w:type="spellStart"/>
+      <w:r>
+        <w:rPr>
+          <w:rFonts w:ascii="Times New Roman" w:hAnsi="Times New Roman" w:cs="Times New Roman"/>
+          <w:sz w:val="28"/>
+          <w:szCs w:val="28"/>
+          <w:lang w:val="en-US"/>
+        </w:rPr>
+        <w:t>scmp</w:t>
+      </w:r>
+      <w:proofErr w:type="spellEnd"/>
+      <w:r>
+        <w:rPr>
+          <w:rFonts w:ascii="Times New Roman" w:hAnsi="Times New Roman" w:cs="Times New Roman"/>
+          <w:sz w:val="28"/>
+          <w:szCs w:val="28"/>
+          <w:lang w:val="ru-RU"/>
+        </w:rPr>
+        <w:t xml:space="preserve">() – лексикографического сравнения двух символьных массивов для </w:t>
+      </w:r>
+      <w:r>
+        <w:rPr>
+          <w:rFonts w:ascii="Times New Roman" w:hAnsi="Times New Roman" w:cs="Times New Roman"/>
+          <w:i/>
+          <w:iCs/>
+          <w:sz w:val="28"/>
+          <w:szCs w:val="28"/>
+          <w:lang w:val="ru-RU"/>
+        </w:rPr>
+        <w:t>оператора</w:t>
+      </w:r>
+      <w:r>
+        <w:rPr>
+          <w:rFonts w:ascii="Times New Roman" w:hAnsi="Times New Roman" w:cs="Times New Roman"/>
+          <w:sz w:val="28"/>
+          <w:szCs w:val="28"/>
+          <w:lang w:val="ru-RU"/>
+        </w:rPr>
+        <w:t xml:space="preserve"> =</w:t>
+      </w:r>
+      <w:r>
+        <w:rPr>
+          <w:rFonts w:ascii="Times New Roman" w:hAnsi="Times New Roman" w:cs="Times New Roman"/>
+          <w:sz w:val="28"/>
+          <w:szCs w:val="28"/>
+          <w:lang w:val="ru-RU"/>
+        </w:rPr>
+        <w:t xml:space="preserve">=, </w:t>
+      </w:r>
+      <w:r>
+        <w:rPr>
+          <w:rFonts w:ascii="Times New Roman" w:hAnsi="Times New Roman" w:cs="Times New Roman"/>
+          <w:sz w:val="28"/>
+          <w:szCs w:val="28"/>
+          <w:lang w:val="en-US"/>
+        </w:rPr>
+        <w:t>chars</w:t>
+      </w:r>
+      <w:r>
+        <w:rPr>
+          <w:rFonts w:ascii="Times New Roman" w:hAnsi="Times New Roman" w:cs="Times New Roman"/>
+          <w:sz w:val="28"/>
+          <w:szCs w:val="28"/>
+          <w:lang w:val="ru-RU"/>
+        </w:rPr>
+        <w:t>::</w:t>
+      </w:r>
+      <w:proofErr w:type="spellStart"/>
+      <w:r>
+        <w:rPr>
+          <w:rFonts w:ascii="Times New Roman" w:hAnsi="Times New Roman" w:cs="Times New Roman"/>
+          <w:sz w:val="28"/>
+          <w:szCs w:val="28"/>
+          <w:lang w:val="en-US"/>
+        </w:rPr>
+        <w:t>sdup</w:t>
+      </w:r>
+      <w:proofErr w:type="spellEnd"/>
+      <w:r>
+        <w:rPr>
+          <w:rFonts w:ascii="Times New Roman" w:hAnsi="Times New Roman" w:cs="Times New Roman"/>
+          <w:sz w:val="28"/>
+          <w:szCs w:val="28"/>
+          <w:lang w:val="ru-RU"/>
+        </w:rPr>
+        <w:t xml:space="preserve">() </w:t>
+      </w:r>
+      <w:r>
+        <w:rPr>
+          <w:rFonts w:ascii="Times New Roman" w:hAnsi="Times New Roman" w:cs="Times New Roman"/>
+          <w:sz w:val="28"/>
+          <w:szCs w:val="28"/>
+          <w:lang w:val="ru-RU"/>
+        </w:rPr>
+        <w:t>–</w:t>
+      </w:r>
+      <w:r>
+        <w:rPr>
+          <w:rFonts w:ascii="Times New Roman" w:hAnsi="Times New Roman" w:cs="Times New Roman"/>
+          <w:sz w:val="28"/>
+          <w:szCs w:val="28"/>
+          <w:lang w:val="ru-RU"/>
+        </w:rPr>
+        <w:t xml:space="preserve"> </w:t>
+      </w:r>
+      <w:r>
+        <w:rPr>
+          <w:rFonts w:ascii="Times New Roman" w:hAnsi="Times New Roman" w:cs="Times New Roman"/>
+          <w:sz w:val="28"/>
+          <w:szCs w:val="28"/>
+          <w:lang w:val="ru-RU"/>
+        </w:rPr>
+        <w:t>получения дубликата вводимой строки</w:t>
+      </w:r>
+      <w:r>
+        <w:rPr>
+          <w:rFonts w:ascii="Times New Roman" w:hAnsi="Times New Roman" w:cs="Times New Roman"/>
+          <w:sz w:val="28"/>
+          <w:szCs w:val="28"/>
+          <w:lang w:val="ru-RU"/>
+        </w:rPr>
+        <w:t xml:space="preserve">, который нужен преимущественно для конвертации </w:t>
+      </w:r>
+      <w:r>
+        <w:rPr>
+          <w:rFonts w:ascii="Times New Roman" w:hAnsi="Times New Roman" w:cs="Times New Roman"/>
+          <w:b/>
+          <w:bCs/>
+          <w:sz w:val="28"/>
+          <w:szCs w:val="28"/>
+          <w:lang w:val="en-US"/>
+        </w:rPr>
+        <w:t>const</w:t>
+      </w:r>
+      <w:r>
+        <w:rPr>
+          <w:rFonts w:ascii="Times New Roman" w:hAnsi="Times New Roman" w:cs="Times New Roman"/>
+          <w:b/>
+          <w:bCs/>
+          <w:sz w:val="28"/>
+          <w:szCs w:val="28"/>
+          <w:lang w:val="ru-RU"/>
+        </w:rPr>
+        <w:t xml:space="preserve"> </w:t>
+      </w:r>
+      <w:r>
+        <w:rPr>
+          <w:rFonts w:ascii="Times New Roman" w:hAnsi="Times New Roman" w:cs="Times New Roman"/>
+          <w:b/>
+          <w:bCs/>
+          <w:sz w:val="28"/>
+          <w:szCs w:val="28"/>
+          <w:lang w:val="en-US"/>
+        </w:rPr>
+        <w:t>char</w:t>
+      </w:r>
+      <w:r>
+        <w:rPr>
+          <w:rFonts w:ascii="Times New Roman" w:hAnsi="Times New Roman" w:cs="Times New Roman"/>
+          <w:b/>
+          <w:bCs/>
+          <w:sz w:val="28"/>
+          <w:szCs w:val="28"/>
+          <w:lang w:val="ru-RU"/>
+        </w:rPr>
+        <w:t>*</w:t>
+      </w:r>
+      <w:r>
+        <w:rPr>
+          <w:rFonts w:ascii="Times New Roman" w:hAnsi="Times New Roman" w:cs="Times New Roman"/>
+          <w:sz w:val="28"/>
+          <w:szCs w:val="28"/>
+          <w:lang w:val="ru-RU"/>
+        </w:rPr>
+        <w:t xml:space="preserve"> </w:t>
+      </w:r>
+      <w:r>
+        <w:rPr>
+          <w:rFonts w:ascii="Times New Roman" w:hAnsi="Times New Roman" w:cs="Times New Roman"/>
+          <w:sz w:val="28"/>
+          <w:szCs w:val="28"/>
+          <w:lang w:val="ru-RU"/>
+        </w:rPr>
+        <w:t xml:space="preserve">в </w:t>
+      </w:r>
+      <w:r>
+        <w:rPr>
+          <w:rFonts w:ascii="Times New Roman" w:hAnsi="Times New Roman" w:cs="Times New Roman"/>
+          <w:b/>
+          <w:bCs/>
+          <w:sz w:val="28"/>
+          <w:szCs w:val="28"/>
+          <w:lang w:val="en-US"/>
+        </w:rPr>
+        <w:t>char</w:t>
+      </w:r>
+      <w:r>
+        <w:rPr>
+          <w:rFonts w:ascii="Times New Roman" w:hAnsi="Times New Roman" w:cs="Times New Roman"/>
+          <w:b/>
+          <w:bCs/>
+          <w:sz w:val="28"/>
+          <w:szCs w:val="28"/>
+          <w:lang w:val="ru-RU"/>
+        </w:rPr>
+        <w:t>*</w:t>
+      </w:r>
+      <w:r>
+        <w:rPr>
+          <w:rFonts w:ascii="Times New Roman" w:hAnsi="Times New Roman" w:cs="Times New Roman"/>
+          <w:sz w:val="28"/>
+          <w:szCs w:val="28"/>
+          <w:lang w:val="ru-RU"/>
+        </w:rPr>
+        <w:t xml:space="preserve">, </w:t>
+      </w:r>
+      <w:r>
+        <w:rPr>
+          <w:rFonts w:ascii="Times New Roman" w:hAnsi="Times New Roman" w:cs="Times New Roman"/>
+          <w:sz w:val="28"/>
+          <w:szCs w:val="28"/>
+          <w:lang w:val="ru-RU"/>
+        </w:rPr>
+        <w:t xml:space="preserve">что требуется для записи в поле </w:t>
+      </w:r>
+      <w:r>
+        <w:rPr>
+          <w:rFonts w:ascii="Times New Roman" w:hAnsi="Times New Roman" w:cs="Times New Roman"/>
+          <w:sz w:val="28"/>
+          <w:szCs w:val="28"/>
+          <w:lang w:val="en-US"/>
+        </w:rPr>
+        <w:t>str</w:t>
+      </w:r>
+      <w:r>
+        <w:rPr>
+          <w:rFonts w:ascii="Times New Roman" w:hAnsi="Times New Roman" w:cs="Times New Roman"/>
+          <w:sz w:val="28"/>
+          <w:szCs w:val="28"/>
+          <w:lang w:val="ru-RU"/>
+        </w:rPr>
+        <w:t xml:space="preserve"> </w:t>
+      </w:r>
+      <w:r>
+        <w:rPr>
+          <w:rFonts w:ascii="Times New Roman" w:hAnsi="Times New Roman" w:cs="Times New Roman"/>
+          <w:sz w:val="28"/>
+          <w:szCs w:val="28"/>
+          <w:lang w:val="ru-RU"/>
+        </w:rPr>
+        <w:t>символьной последовательности</w:t>
+      </w:r>
+      <w:r>
+        <w:rPr>
+          <w:rFonts w:ascii="Times New Roman" w:hAnsi="Times New Roman" w:cs="Times New Roman"/>
+          <w:sz w:val="28"/>
+          <w:szCs w:val="28"/>
+          <w:lang w:val="ru-RU"/>
+        </w:rPr>
+        <w:t xml:space="preserve">. </w:t>
+      </w:r>
+      <w:r>
+        <w:rPr>
+          <w:rFonts w:ascii="Times New Roman" w:hAnsi="Times New Roman" w:cs="Times New Roman"/>
+          <w:sz w:val="28"/>
+          <w:szCs w:val="28"/>
+          <w:lang w:val="ru-RU"/>
+        </w:rPr>
+        <w:t xml:space="preserve">Также в главном классе имеются дружественные функции для работы с операторами ввода и вывода </w:t>
+      </w:r>
+      <w:r>
+        <w:rPr>
+          <w:rFonts w:ascii="Times New Roman" w:hAnsi="Times New Roman" w:cs="Times New Roman"/>
+          <w:sz w:val="28"/>
+          <w:szCs w:val="28"/>
+          <w:lang w:val="ru-RU"/>
+        </w:rPr>
+        <w:t xml:space="preserve">(&gt;&gt; </w:t>
+      </w:r>
+      <w:r>
+        <w:rPr>
+          <w:rFonts w:ascii="Times New Roman" w:hAnsi="Times New Roman" w:cs="Times New Roman"/>
+          <w:sz w:val="28"/>
+          <w:szCs w:val="28"/>
+          <w:lang w:val="ru-RU"/>
+        </w:rPr>
+        <w:t xml:space="preserve">и </w:t>
+      </w:r>
+      <w:proofErr w:type="gramStart"/>
+      <w:r>
+        <w:rPr>
+          <w:rFonts w:ascii="Times New Roman" w:hAnsi="Times New Roman" w:cs="Times New Roman"/>
+          <w:sz w:val="28"/>
+          <w:szCs w:val="28"/>
+          <w:lang w:val="ru-RU"/>
+        </w:rPr>
+        <w:t xml:space="preserve">&lt;&lt; </w:t>
+      </w:r>
+      <w:r>
+        <w:rPr>
+          <w:rFonts w:ascii="Times New Roman" w:hAnsi="Times New Roman" w:cs="Times New Roman"/>
+          <w:sz w:val="28"/>
+          <w:szCs w:val="28"/>
+          <w:lang w:val="ru-RU"/>
+        </w:rPr>
+        <w:t>соответственно</w:t>
+      </w:r>
+      <w:proofErr w:type="gramEnd"/>
+      <w:r>
+        <w:rPr>
+          <w:rFonts w:ascii="Times New Roman" w:hAnsi="Times New Roman" w:cs="Times New Roman"/>
+          <w:sz w:val="28"/>
+          <w:szCs w:val="28"/>
+          <w:lang w:val="ru-RU"/>
+        </w:rPr>
+        <w:t xml:space="preserve">). </w:t>
+      </w:r>
+      <w:r>
+        <w:rPr>
+          <w:rFonts w:ascii="Times New Roman" w:hAnsi="Times New Roman" w:cs="Times New Roman"/>
+          <w:i/>
+          <w:iCs/>
+          <w:sz w:val="28"/>
+          <w:szCs w:val="28"/>
+          <w:lang w:val="ru-RU"/>
+        </w:rPr>
+        <w:t>Оператор присвоения</w:t>
+      </w:r>
+      <w:r>
+        <w:rPr>
+          <w:rFonts w:ascii="Times New Roman" w:hAnsi="Times New Roman" w:cs="Times New Roman"/>
+          <w:sz w:val="28"/>
+          <w:szCs w:val="28"/>
+          <w:lang w:val="ru-RU"/>
+        </w:rPr>
+        <w:t xml:space="preserve"> (</w:t>
+      </w:r>
+      <w:r>
+        <w:rPr>
+          <w:rFonts w:ascii="Times New Roman" w:hAnsi="Times New Roman" w:cs="Times New Roman"/>
+          <w:sz w:val="28"/>
+          <w:szCs w:val="28"/>
+          <w:lang w:val="ru-RU"/>
+        </w:rPr>
+        <w:t xml:space="preserve">=) </w:t>
+      </w:r>
+      <w:r>
+        <w:rPr>
+          <w:rFonts w:ascii="Times New Roman" w:hAnsi="Times New Roman" w:cs="Times New Roman"/>
+          <w:sz w:val="28"/>
+          <w:szCs w:val="28"/>
+          <w:lang w:val="ru-RU"/>
+        </w:rPr>
+        <w:t xml:space="preserve">реализован на базе метода </w:t>
+      </w:r>
+      <w:proofErr w:type="gramStart"/>
+      <w:r>
+        <w:rPr>
+          <w:rFonts w:ascii="Times New Roman" w:hAnsi="Times New Roman" w:cs="Times New Roman"/>
+          <w:sz w:val="28"/>
+          <w:szCs w:val="28"/>
+          <w:lang w:val="en-US"/>
+        </w:rPr>
+        <w:t>string</w:t>
+      </w:r>
+      <w:r>
+        <w:rPr>
+          <w:rFonts w:ascii="Times New Roman" w:hAnsi="Times New Roman" w:cs="Times New Roman"/>
+          <w:sz w:val="28"/>
+          <w:szCs w:val="28"/>
+          <w:lang w:val="ru-RU"/>
+        </w:rPr>
+        <w:t>::</w:t>
+      </w:r>
+      <w:proofErr w:type="gramEnd"/>
+      <w:r>
+        <w:rPr>
+          <w:rFonts w:ascii="Times New Roman" w:hAnsi="Times New Roman" w:cs="Times New Roman"/>
+          <w:sz w:val="28"/>
+          <w:szCs w:val="28"/>
+          <w:lang w:val="en-US"/>
+        </w:rPr>
+        <w:t>set</w:t>
+      </w:r>
+      <w:r>
+        <w:rPr>
+          <w:rFonts w:ascii="Times New Roman" w:hAnsi="Times New Roman" w:cs="Times New Roman"/>
+          <w:sz w:val="28"/>
+          <w:szCs w:val="28"/>
+          <w:lang w:val="ru-RU"/>
+        </w:rPr>
+        <w:t xml:space="preserve">(), </w:t>
+      </w:r>
+      <w:r>
+        <w:rPr>
+          <w:rFonts w:ascii="Times New Roman" w:hAnsi="Times New Roman" w:cs="Times New Roman"/>
+          <w:sz w:val="28"/>
+          <w:szCs w:val="28"/>
+          <w:lang w:val="ru-RU"/>
+        </w:rPr>
+        <w:t>который присваивает строке некоторую символьную последовательность</w:t>
+      </w:r>
+      <w:r>
+        <w:rPr>
+          <w:rFonts w:ascii="Times New Roman" w:hAnsi="Times New Roman" w:cs="Times New Roman"/>
+          <w:sz w:val="28"/>
+          <w:szCs w:val="28"/>
+          <w:lang w:val="ru-RU"/>
+        </w:rPr>
+        <w:t>.</w:t>
+      </w:r>
+      <w:r>
+        <w:rPr>
+          <w:rFonts w:ascii="Times New Roman" w:hAnsi="Times New Roman" w:cs="Times New Roman"/>
+          <w:sz w:val="28"/>
+          <w:szCs w:val="28"/>
+          <w:lang w:val="ru-RU"/>
+        </w:rPr>
+        <w:t xml:space="preserve"> Абстрактный класс </w:t>
+      </w:r>
+      <w:r>
+        <w:rPr>
+          <w:rFonts w:ascii="Times New Roman" w:hAnsi="Times New Roman" w:cs="Times New Roman"/>
+          <w:b/>
+          <w:bCs/>
+          <w:sz w:val="28"/>
+          <w:szCs w:val="28"/>
+          <w:lang w:val="en-US"/>
+        </w:rPr>
+        <w:t>abstract</w:t>
+      </w:r>
+      <w:r>
+        <w:rPr>
+          <w:rFonts w:ascii="Times New Roman" w:hAnsi="Times New Roman" w:cs="Times New Roman"/>
+          <w:sz w:val="28"/>
+          <w:szCs w:val="28"/>
+          <w:lang w:val="ru-RU"/>
+        </w:rPr>
+        <w:t xml:space="preserve"> </w:t>
+      </w:r>
+      <w:r>
+        <w:rPr>
+          <w:rFonts w:ascii="Times New Roman" w:hAnsi="Times New Roman" w:cs="Times New Roman"/>
+          <w:sz w:val="28"/>
+          <w:szCs w:val="28"/>
+          <w:lang w:val="ru-RU"/>
+        </w:rPr>
+        <w:t xml:space="preserve">создан для создания чистых виртуальных функций </w:t>
+      </w:r>
+      <w:proofErr w:type="gramStart"/>
+      <w:r>
+        <w:rPr>
+          <w:rFonts w:ascii="Times New Roman" w:hAnsi="Times New Roman" w:cs="Times New Roman"/>
+          <w:sz w:val="28"/>
+          <w:szCs w:val="28"/>
+          <w:lang w:val="en-US"/>
+        </w:rPr>
+        <w:t>abstract</w:t>
+      </w:r>
+      <w:r>
+        <w:rPr>
+          <w:rFonts w:ascii="Times New Roman" w:hAnsi="Times New Roman" w:cs="Times New Roman"/>
+          <w:sz w:val="28"/>
+          <w:szCs w:val="28"/>
+          <w:lang w:val="ru-RU"/>
+        </w:rPr>
+        <w:t>::</w:t>
+      </w:r>
+      <w:proofErr w:type="gramEnd"/>
+      <w:r>
+        <w:rPr>
+          <w:rFonts w:ascii="Times New Roman" w:hAnsi="Times New Roman" w:cs="Times New Roman"/>
+          <w:sz w:val="28"/>
+          <w:szCs w:val="28"/>
+          <w:lang w:val="en-US"/>
+        </w:rPr>
+        <w:t>get</w:t>
+      </w:r>
+      <w:r>
+        <w:rPr>
+          <w:rFonts w:ascii="Times New Roman" w:hAnsi="Times New Roman" w:cs="Times New Roman"/>
+          <w:sz w:val="28"/>
+          <w:szCs w:val="28"/>
+          <w:lang w:val="ru-RU"/>
+        </w:rPr>
+        <w:t xml:space="preserve">(), </w:t>
+      </w:r>
+      <w:r>
+        <w:rPr>
+          <w:rFonts w:ascii="Times New Roman" w:hAnsi="Times New Roman" w:cs="Times New Roman"/>
+          <w:sz w:val="28"/>
+          <w:szCs w:val="28"/>
+          <w:lang w:val="en-US"/>
+        </w:rPr>
+        <w:t>abstract</w:t>
+      </w:r>
+      <w:r>
+        <w:rPr>
+          <w:rFonts w:ascii="Times New Roman" w:hAnsi="Times New Roman" w:cs="Times New Roman"/>
+          <w:sz w:val="28"/>
+          <w:szCs w:val="28"/>
+          <w:lang w:val="ru-RU"/>
+        </w:rPr>
+        <w:t>::</w:t>
+      </w:r>
+      <w:r>
+        <w:rPr>
+          <w:rFonts w:ascii="Times New Roman" w:hAnsi="Times New Roman" w:cs="Times New Roman"/>
+          <w:sz w:val="28"/>
+          <w:szCs w:val="28"/>
+          <w:lang w:val="en-US"/>
+        </w:rPr>
+        <w:t>set</w:t>
+      </w:r>
+      <w:r>
+        <w:rPr>
+          <w:rFonts w:ascii="Times New Roman" w:hAnsi="Times New Roman" w:cs="Times New Roman"/>
+          <w:sz w:val="28"/>
+          <w:szCs w:val="28"/>
+          <w:lang w:val="ru-RU"/>
+        </w:rPr>
+        <w:t xml:space="preserve">() </w:t>
+      </w:r>
+      <w:r>
+        <w:rPr>
+          <w:rFonts w:ascii="Times New Roman" w:hAnsi="Times New Roman" w:cs="Times New Roman"/>
+          <w:sz w:val="28"/>
+          <w:szCs w:val="28"/>
+          <w:lang w:val="ru-RU"/>
+        </w:rPr>
+        <w:t xml:space="preserve">и </w:t>
+      </w:r>
+      <w:r>
+        <w:rPr>
+          <w:rFonts w:ascii="Times New Roman" w:hAnsi="Times New Roman" w:cs="Times New Roman"/>
+          <w:sz w:val="28"/>
+          <w:szCs w:val="28"/>
+          <w:lang w:val="en-US"/>
+        </w:rPr>
+        <w:t>abstract</w:t>
+      </w:r>
+      <w:r>
+        <w:rPr>
+          <w:rFonts w:ascii="Times New Roman" w:hAnsi="Times New Roman" w:cs="Times New Roman"/>
+          <w:sz w:val="28"/>
+          <w:szCs w:val="28"/>
+          <w:lang w:val="ru-RU"/>
+        </w:rPr>
+        <w:t>::</w:t>
+      </w:r>
+      <w:r>
+        <w:rPr>
+          <w:rFonts w:ascii="Times New Roman" w:hAnsi="Times New Roman" w:cs="Times New Roman"/>
+          <w:sz w:val="28"/>
+          <w:szCs w:val="28"/>
+          <w:lang w:val="en-US"/>
+        </w:rPr>
+        <w:t>length</w:t>
+      </w:r>
+      <w:r>
+        <w:rPr>
+          <w:rFonts w:ascii="Times New Roman" w:hAnsi="Times New Roman" w:cs="Times New Roman"/>
+          <w:sz w:val="28"/>
+          <w:szCs w:val="28"/>
+          <w:lang w:val="ru-RU"/>
+        </w:rPr>
+        <w:t xml:space="preserve">(). </w:t>
+      </w:r>
+      <w:r>
+        <w:rPr>
+          <w:rFonts w:ascii="Times New Roman" w:hAnsi="Times New Roman" w:cs="Times New Roman"/>
+          <w:sz w:val="28"/>
+          <w:szCs w:val="28"/>
+          <w:lang w:val="ru-RU"/>
+        </w:rPr>
+        <w:t xml:space="preserve">Метод </w:t>
+      </w:r>
+      <w:proofErr w:type="gramStart"/>
+      <w:r>
+        <w:rPr>
+          <w:rFonts w:ascii="Times New Roman" w:hAnsi="Times New Roman" w:cs="Times New Roman"/>
+          <w:sz w:val="28"/>
+          <w:szCs w:val="28"/>
+          <w:lang w:val="en-US"/>
+        </w:rPr>
+        <w:t>string</w:t>
+      </w:r>
+      <w:r>
+        <w:rPr>
+          <w:rFonts w:ascii="Times New Roman" w:hAnsi="Times New Roman" w:cs="Times New Roman"/>
+          <w:sz w:val="28"/>
+          <w:szCs w:val="28"/>
+          <w:lang w:val="ru-RU"/>
+        </w:rPr>
+        <w:t>::</w:t>
+      </w:r>
+      <w:proofErr w:type="gramEnd"/>
+      <w:r>
+        <w:rPr>
+          <w:rFonts w:ascii="Times New Roman" w:hAnsi="Times New Roman" w:cs="Times New Roman"/>
+          <w:sz w:val="28"/>
+          <w:szCs w:val="28"/>
+          <w:lang w:val="en-US"/>
+        </w:rPr>
+        <w:t>get</w:t>
+      </w:r>
+      <w:r>
+        <w:rPr>
+          <w:rFonts w:ascii="Times New Roman" w:hAnsi="Times New Roman" w:cs="Times New Roman"/>
+          <w:sz w:val="28"/>
+          <w:szCs w:val="28"/>
+          <w:lang w:val="ru-RU"/>
+        </w:rPr>
+        <w:t xml:space="preserve">() </w:t>
+      </w:r>
+      <w:r>
+        <w:rPr>
+          <w:rFonts w:ascii="Times New Roman" w:hAnsi="Times New Roman" w:cs="Times New Roman"/>
+          <w:sz w:val="28"/>
+          <w:szCs w:val="28"/>
+          <w:lang w:val="ru-RU"/>
+        </w:rPr>
+        <w:t>используется для получения</w:t>
+      </w:r>
+      <w:r>
+        <w:rPr>
+          <w:rFonts w:ascii="Times New Roman" w:hAnsi="Times New Roman" w:cs="Times New Roman"/>
+          <w:sz w:val="28"/>
+          <w:szCs w:val="28"/>
+          <w:lang w:val="ru-RU"/>
+        </w:rPr>
+        <w:t xml:space="preserve"> </w:t>
+      </w:r>
+      <w:r>
+        <w:rPr>
+          <w:rFonts w:ascii="Times New Roman" w:hAnsi="Times New Roman" w:cs="Times New Roman"/>
+          <w:sz w:val="28"/>
+          <w:szCs w:val="28"/>
+          <w:lang w:val="ru-RU"/>
+        </w:rPr>
+        <w:t xml:space="preserve">чистого символьного массива вместо </w:t>
+      </w:r>
+      <w:r>
+        <w:rPr>
+          <w:rFonts w:ascii="Times New Roman" w:hAnsi="Times New Roman" w:cs="Times New Roman"/>
+          <w:sz w:val="28"/>
+          <w:szCs w:val="28"/>
+          <w:lang w:val="ru-RU"/>
+        </w:rPr>
+        <w:lastRenderedPageBreak/>
+        <w:t>базового класса строки.</w:t>
+      </w:r>
+      <w:r>
+        <w:rPr>
+          <w:rFonts w:ascii="Times New Roman" w:hAnsi="Times New Roman" w:cs="Times New Roman"/>
+          <w:sz w:val="28"/>
+          <w:szCs w:val="28"/>
+          <w:lang w:val="ru-RU"/>
+        </w:rPr>
+        <w:t xml:space="preserve"> </w:t>
+      </w:r>
+      <w:r>
+        <w:rPr>
+          <w:rFonts w:ascii="Times New Roman" w:hAnsi="Times New Roman" w:cs="Times New Roman"/>
+          <w:sz w:val="28"/>
+          <w:szCs w:val="28"/>
+          <w:lang w:val="ru-RU"/>
+        </w:rPr>
+        <w:t xml:space="preserve">Деструктор </w:t>
+      </w:r>
+      <w:r>
+        <w:rPr>
+          <w:rFonts w:ascii="Times New Roman" w:hAnsi="Times New Roman" w:cs="Times New Roman"/>
+          <w:sz w:val="28"/>
+          <w:szCs w:val="28"/>
+          <w:lang w:val="ru-RU"/>
+        </w:rPr>
+        <w:t>~</w:t>
+      </w:r>
+      <w:proofErr w:type="gramStart"/>
+      <w:r>
+        <w:rPr>
+          <w:rFonts w:ascii="Times New Roman" w:hAnsi="Times New Roman" w:cs="Times New Roman"/>
+          <w:sz w:val="28"/>
+          <w:szCs w:val="28"/>
+          <w:lang w:val="en-US"/>
+        </w:rPr>
+        <w:t>string</w:t>
+      </w:r>
+      <w:r>
+        <w:rPr>
+          <w:rFonts w:ascii="Times New Roman" w:hAnsi="Times New Roman" w:cs="Times New Roman"/>
+          <w:sz w:val="28"/>
+          <w:szCs w:val="28"/>
+          <w:lang w:val="ru-RU"/>
+        </w:rPr>
+        <w:t>(</w:t>
+      </w:r>
+      <w:proofErr w:type="gramEnd"/>
+      <w:r>
+        <w:rPr>
+          <w:rFonts w:ascii="Times New Roman" w:hAnsi="Times New Roman" w:cs="Times New Roman"/>
+          <w:sz w:val="28"/>
+          <w:szCs w:val="28"/>
+          <w:lang w:val="ru-RU"/>
+        </w:rPr>
+        <w:t xml:space="preserve">) </w:t>
+      </w:r>
+      <w:r>
+        <w:rPr>
+          <w:rFonts w:ascii="Times New Roman" w:hAnsi="Times New Roman" w:cs="Times New Roman"/>
+          <w:sz w:val="28"/>
+          <w:szCs w:val="28"/>
+          <w:lang w:val="ru-RU"/>
+        </w:rPr>
+        <w:t xml:space="preserve">в базовом классе последовательно удаляет все символы строки (в поле </w:t>
+      </w:r>
+      <w:r>
+        <w:rPr>
+          <w:rFonts w:ascii="Times New Roman" w:hAnsi="Times New Roman" w:cs="Times New Roman"/>
+          <w:b/>
+          <w:bCs/>
+          <w:sz w:val="28"/>
+          <w:szCs w:val="28"/>
+          <w:lang w:val="en-US"/>
+        </w:rPr>
+        <w:t>str</w:t>
+      </w:r>
+      <w:r>
+        <w:rPr>
+          <w:rFonts w:ascii="Times New Roman" w:hAnsi="Times New Roman" w:cs="Times New Roman"/>
+          <w:sz w:val="28"/>
+          <w:szCs w:val="28"/>
+          <w:lang w:val="ru-RU"/>
+        </w:rPr>
+        <w:t xml:space="preserve">), </w:t>
+      </w:r>
+      <w:r>
+        <w:rPr>
+          <w:rFonts w:ascii="Times New Roman" w:hAnsi="Times New Roman" w:cs="Times New Roman"/>
+          <w:sz w:val="28"/>
+          <w:szCs w:val="28"/>
+          <w:lang w:val="ru-RU"/>
+        </w:rPr>
+        <w:t xml:space="preserve">если </w:t>
+      </w:r>
+      <w:r>
+        <w:rPr>
+          <w:rFonts w:ascii="Times New Roman" w:hAnsi="Times New Roman" w:cs="Times New Roman"/>
+          <w:b/>
+          <w:bCs/>
+          <w:sz w:val="28"/>
+          <w:szCs w:val="28"/>
+          <w:lang w:val="en-US"/>
+        </w:rPr>
+        <w:t>str</w:t>
+      </w:r>
+      <w:r>
+        <w:rPr>
+          <w:rFonts w:ascii="Times New Roman" w:hAnsi="Times New Roman" w:cs="Times New Roman"/>
+          <w:sz w:val="28"/>
+          <w:szCs w:val="28"/>
+          <w:lang w:val="ru-RU"/>
+        </w:rPr>
+        <w:t xml:space="preserve"> </w:t>
+      </w:r>
+      <w:r>
+        <w:rPr>
+          <w:rFonts w:ascii="Times New Roman" w:hAnsi="Times New Roman" w:cs="Times New Roman"/>
+          <w:sz w:val="28"/>
+          <w:szCs w:val="28"/>
+          <w:lang w:val="ru-RU"/>
+        </w:rPr>
+        <w:t xml:space="preserve">не равен </w:t>
+      </w:r>
+      <w:r>
+        <w:rPr>
+          <w:rFonts w:ascii="Times New Roman" w:hAnsi="Times New Roman" w:cs="Times New Roman"/>
+          <w:b/>
+          <w:bCs/>
+          <w:sz w:val="28"/>
+          <w:szCs w:val="28"/>
+          <w:lang w:val="en-US"/>
+        </w:rPr>
+        <w:t>NULL</w:t>
+      </w:r>
+      <w:r>
+        <w:rPr>
+          <w:rFonts w:ascii="Times New Roman" w:hAnsi="Times New Roman" w:cs="Times New Roman"/>
+          <w:sz w:val="28"/>
+          <w:szCs w:val="28"/>
+          <w:lang w:val="ru-RU"/>
+        </w:rPr>
+        <w:t xml:space="preserve">. </w:t>
+      </w:r>
+      <w:r>
+        <w:rPr>
+          <w:rFonts w:ascii="Times New Roman" w:hAnsi="Times New Roman" w:cs="Times New Roman"/>
+          <w:sz w:val="28"/>
+          <w:szCs w:val="28"/>
+          <w:lang w:val="ru-RU"/>
+        </w:rPr>
+        <w:t xml:space="preserve">Пустой конструктор строки </w:t>
+      </w:r>
+      <w:proofErr w:type="gramStart"/>
+      <w:r>
+        <w:rPr>
+          <w:rFonts w:ascii="Times New Roman" w:hAnsi="Times New Roman" w:cs="Times New Roman"/>
+          <w:sz w:val="28"/>
+          <w:szCs w:val="28"/>
+          <w:lang w:val="ru-RU"/>
+        </w:rPr>
+        <w:t>(</w:t>
+      </w:r>
+      <w:r>
+        <w:rPr>
+          <w:rFonts w:ascii="Times New Roman" w:hAnsi="Times New Roman" w:cs="Times New Roman"/>
+          <w:sz w:val="28"/>
+          <w:szCs w:val="28"/>
+          <w:lang w:val="ru-RU"/>
+        </w:rPr>
+        <w:t xml:space="preserve"> </w:t>
+      </w:r>
+      <w:r>
+        <w:rPr>
+          <w:rFonts w:ascii="Times New Roman" w:hAnsi="Times New Roman" w:cs="Times New Roman"/>
+          <w:b/>
+          <w:bCs/>
+          <w:sz w:val="28"/>
+          <w:szCs w:val="28"/>
+          <w:lang w:val="en-US"/>
+        </w:rPr>
+        <w:t>string</w:t>
+      </w:r>
+      <w:proofErr w:type="gramEnd"/>
+      <w:r>
+        <w:rPr>
+          <w:rFonts w:ascii="Times New Roman" w:hAnsi="Times New Roman" w:cs="Times New Roman"/>
+          <w:b/>
+          <w:bCs/>
+          <w:sz w:val="28"/>
+          <w:szCs w:val="28"/>
+          <w:lang w:val="ru-RU"/>
+        </w:rPr>
+        <w:t>()</w:t>
+      </w:r>
+      <w:r>
+        <w:rPr>
+          <w:rFonts w:ascii="Times New Roman" w:hAnsi="Times New Roman" w:cs="Times New Roman"/>
+          <w:sz w:val="28"/>
+          <w:szCs w:val="28"/>
+          <w:lang w:val="ru-RU"/>
+        </w:rPr>
+        <w:t xml:space="preserve"> ) </w:t>
+      </w:r>
+      <w:r>
+        <w:rPr>
+          <w:rFonts w:ascii="Times New Roman" w:hAnsi="Times New Roman" w:cs="Times New Roman"/>
+          <w:sz w:val="28"/>
+          <w:szCs w:val="28"/>
+          <w:lang w:val="ru-RU"/>
+        </w:rPr>
+        <w:t>существует для инициализации пустой строки (состоящей из одного завершающего нуля).</w:t>
+      </w:r>
+      <w:r>
+        <w:rPr>
+          <w:rFonts w:ascii="Times New Roman" w:hAnsi="Times New Roman" w:cs="Times New Roman"/>
+          <w:sz w:val="28"/>
+          <w:szCs w:val="28"/>
+          <w:lang w:val="ru-RU"/>
+        </w:rPr>
+        <w:t xml:space="preserve"> </w:t>
+      </w:r>
+      <w:r>
+        <w:rPr>
+          <w:rFonts w:ascii="Times New Roman" w:hAnsi="Times New Roman" w:cs="Times New Roman"/>
+          <w:sz w:val="28"/>
+          <w:szCs w:val="28"/>
+          <w:lang w:val="ru-RU"/>
+        </w:rPr>
+        <w:t>В тестовой программе прорабатываются все сценарии использования строки, сложение строк, создание пустой строки, замена строковых ключей.</w:t>
+      </w:r>
+    </w:p>
+    <w:p>
+      <w:pPr>
+        <w:spacing w:line="360" w:lineRule="auto"/>
         <w:rPr>
           <w:rFonts w:ascii="Times New Roman" w:hAnsi="Times New Roman" w:cs="Times New Roman"/>
           <w:sz w:val="28"/>
@@ -4729,7 +6254,7 @@
           <w:sz w:val="28"/>
           <w:szCs w:val="28"/>
         </w:rPr>
-        <w:t>Лафоре Р. "Объектно-ориентированное программирование в С++"</w:t>
+        <w:t>Лафоре Р. Объектно-ориентированное программирование в С++</w:t>
       </w:r>
     </w:p>
     <w:p>
@@ -4768,7 +6293,24 @@
           <w:sz w:val="28"/>
           <w:szCs w:val="28"/>
         </w:rPr>
-        <w:t>3. Бертран Мейер «Почувствуй класс. Учимся программировать хорошо с объектами и контрактами»</w:t>
+        <w:t>3. Бертран Мейер</w:t>
+      </w:r>
+      <w:r>
+        <w:rPr>
+          <w:rFonts w:ascii="Times New Roman" w:hAnsi="Times New Roman" w:cs="Times New Roman"/>
+          <w:sz w:val="28"/>
+          <w:szCs w:val="28"/>
+          <w:lang w:val="ru-RU"/>
+        </w:rPr>
+        <w:t xml:space="preserve">. </w:t>
+      </w:r>
+      <w:r>
+        <w:rPr>
+          <w:rFonts w:ascii="Times New Roman" w:hAnsi="Times New Roman" w:cs="Times New Roman"/>
+          <w:sz w:val="28"/>
+          <w:szCs w:val="28"/>
+        </w:rPr>
+        <w:t>Почувствуй класс. Учимся программировать хорошо с объектами и контрактами</w:t>
       </w:r>
     </w:p>
     <w:p>
@@ -4787,7 +6329,24 @@
           <w:sz w:val="28"/>
           <w:szCs w:val="28"/>
         </w:rPr>
-        <w:t>4. Гради Буч «Объектно-ориентированный анализ и проектирование с примерами приложений»</w:t>
+        <w:t>4. Гради Буч</w:t>
+      </w:r>
+      <w:r>
+        <w:rPr>
+          <w:rFonts w:ascii="Times New Roman" w:hAnsi="Times New Roman" w:cs="Times New Roman"/>
+          <w:sz w:val="28"/>
+          <w:szCs w:val="28"/>
+          <w:lang w:val="ru-RU"/>
+        </w:rPr>
+        <w:t xml:space="preserve">. </w:t>
+      </w:r>
+      <w:r>
+        <w:rPr>
+          <w:rFonts w:ascii="Times New Roman" w:hAnsi="Times New Roman" w:cs="Times New Roman"/>
+          <w:sz w:val="28"/>
+          <w:szCs w:val="28"/>
+        </w:rPr>
+        <w:t>Объектно-ориентированный анализ и проектирование с примерами приложений</w:t>
       </w:r>
     </w:p>
     <w:p>
@@ -4806,7 +6365,24 @@
           <w:sz w:val="28"/>
           <w:szCs w:val="28"/>
         </w:rPr>
-        <w:t>5. Мэтт Вайсфельд «Объектно-ориентированное мышление»</w:t>
+        <w:t>5. Мэтт Вайсфельд</w:t>
+      </w:r>
+      <w:r>
+        <w:rPr>
+          <w:rFonts w:ascii="Times New Roman" w:hAnsi="Times New Roman" w:cs="Times New Roman"/>
+          <w:sz w:val="28"/>
+          <w:szCs w:val="28"/>
+          <w:lang w:val="ru-RU"/>
+        </w:rPr>
+        <w:t xml:space="preserve">. </w:t>
+      </w:r>
+      <w:r>
+        <w:rPr>
+          <w:rFonts w:ascii="Times New Roman" w:hAnsi="Times New Roman" w:cs="Times New Roman"/>
+          <w:sz w:val="28"/>
+          <w:szCs w:val="28"/>
+        </w:rPr>
+        <w:t>Объектно-ориентированное мышление</w:t>
       </w:r>
     </w:p>
     <w:p>
@@ -4843,6 +6419,7 @@
           <w:szCs w:val="28"/>
           <w:lang w:val="ru-RU"/>
         </w:rPr>
+        <w:lastRenderedPageBreak/>
         <w:t>Приложение. Листинг</w:t>
       </w:r>
     </w:p>
@@ -4903,7 +6480,6 @@
           <w:szCs w:val="28"/>
           <w:lang w:val="en-US"/>
         </w:rPr>
-        <w:lastRenderedPageBreak/>
         <w:drawing>
           <wp:inline distT="0" distB="0" distL="0" distR="0" wp14:anchorId="4B37897A" wp14:editId="609F4791">
             <wp:extent cx="6436150" cy="3531141"/>

</xml_diff>